<commit_message>
update in use case analysis
</commit_message>
<xml_diff>
--- a/Documentation.docx
+++ b/Documentation.docx
@@ -11355,7 +11355,7 @@
                 <v:stroke joinstyle="miter"/>
                 <v:path gradientshapeok="t" o:connecttype="rect"/>
               </v:shapetype>
-              <v:shape id="Text Box 2" o:spid="_x0000_s1026" type="#_x0000_t202" style="position:absolute;left:0;text-align:left;margin-left:-47.75pt;margin-top:0;width:265.35pt;height:658.85pt;z-index:251792384;visibility:visible;mso-wrap-style:square;mso-width-percent:0;mso-height-percent:0;mso-wrap-distance-left:9pt;mso-wrap-distance-top:3.6pt;mso-wrap-distance-right:9pt;mso-wrap-distance-bottom:3.6pt;mso-position-horizontal:absolute;mso-position-horizontal-relative:margin;mso-position-vertical:absolute;mso-position-vertical-relative:text;mso-width-percent:0;mso-height-percent:0;mso-width-relative:margin;mso-height-relative:margin;v-text-anchor:top" o:gfxdata="UEsDBBQABgAIAAAAIQC2gziS/gAAAOEBAAATAAAAW0NvbnRlbnRfVHlwZXNdLnhtbJSRQU7DMBBF&#10;90jcwfIWJU67QAgl6YK0S0CoHGBkTxKLZGx5TGhvj5O2G0SRWNoz/78nu9wcxkFMGNg6quQqL6RA&#10;0s5Y6ir5vt9lD1JwBDIwOMJKHpHlpr69KfdHjyxSmriSfYz+USnWPY7AufNIadK6MEJMx9ApD/oD&#10;OlTrorhX2lFEilmcO2RdNtjC5xDF9pCuTyYBB5bi6bQ4syoJ3g9WQ0ymaiLzg5KdCXlKLjvcW893&#10;SUOqXwnz5DrgnHtJTxOsQfEKIT7DmDSUCaxw7Rqn8787ZsmRM9e2VmPeBN4uqYvTtW7jvijg9N/y&#10;JsXecLq0q+WD6m8AAAD//wMAUEsDBBQABgAIAAAAIQA4/SH/1gAAAJQBAAALAAAAX3JlbHMvLnJl&#10;bHOkkMFqwzAMhu+DvYPRfXGawxijTi+j0GvpHsDYimMaW0Yy2fr2M4PBMnrbUb/Q94l/f/hMi1qR&#10;JVI2sOt6UJgd+ZiDgffL8ekFlFSbvV0oo4EbChzGx4f9GRdb25HMsYhqlCwG5lrLq9biZkxWOiqY&#10;22YiTra2kYMu1l1tQD30/bPm3wwYN0x18gb45AdQl1tp5j/sFB2T0FQ7R0nTNEV3j6o9feQzro1i&#10;OWA14Fm+Q8a1a8+Bvu/d/dMb2JY5uiPbhG/ktn4cqGU/er3pcvwCAAD//wMAUEsDBBQABgAIAAAA&#10;IQDgQ+f/JQIAAEcEAAAOAAAAZHJzL2Uyb0RvYy54bWysU9uO2yAQfa/Uf0C8N06c28aKs9pmm6rS&#10;9iLt9gMwxjEqMBRI7PTrO+Bsmt5eqvKAGGY4zJwzs77ttSJH4bwEU9LJaEyJMBxqafYl/fy0e3VD&#10;iQ/M1EyBESU9CU9vNy9frDtbiBxaULVwBEGMLzpb0jYEW2SZ563QzI/ACoPOBpxmAU23z2rHOkTX&#10;KsvH40XWgautAy68x9v7wUk3Cb9pBA8fm8aLQFRJMbeQdpf2Ku7ZZs2KvWO2lfycBvuHLDSTBj+9&#10;QN2zwMjByd+gtOQOPDRhxEFn0DSSi1QDVjMZ/1LNY8usSLUgOd5eaPL/D5Z/OH5yRNYlzSdLSgzT&#10;KNKT6AN5DT3JIz+d9QWGPVoMDD1eo86pVm8fgH/xxMC2ZWYv7pyDrhWsxvwm8WV29XTA8RGk6t5D&#10;jd+wQ4AE1DdOR/KQDoLoqNPpok1MhePldLpYrWZzSjj6bqaL5XQ1T3+w4vm5dT68FaBJPJTUofgJ&#10;nh0ffIjpsOI5JP7mQcl6J5VKhttXW+XIkWGj7NI6o/8UpgzpSrqa5/OBgb9CjNP6E4SWATteSY1l&#10;XIJYEXl7Y+rUj4FJNZwxZWXOREbuBhZDX/VnYSqoT0ipg6GzcRLx0IL7RkmHXV1S//XAnKBEvTMo&#10;y2oym8UxSMZsvszRcNee6trDDEeokgZKhuM2pNGJhBm4Q/kamYiNOg+ZnHPFbk18nycrjsO1naJ+&#10;zP/mOwAAAP//AwBQSwMEFAAGAAgAAAAhAIrFTBfgAAAACQEAAA8AAABkcnMvZG93bnJldi54bWxM&#10;j8tOwzAQRfdI/IM1SGxQ67RpmjbEqRASiO6grWDrxtMkwo9gu2n4e4YVLEf36M655WY0mg3oQ+es&#10;gNk0AYa2dqqzjYDD/mmyAhaitEpqZ1HANwbYVNdXpSyUu9g3HHaxYVRiQyEFtDH2BeehbtHIMHU9&#10;WspOzhsZ6fQNV15eqNxoPk+SJTeys/ShlT0+tlh/7s5GwGrxMnyEbfr6Xi9Peh3v8uH5ywtxezM+&#10;3AOLOMY/GH71SR0qcjq6s1WBaQGTdZYRKoAWUbxIszmwI3HpLM+BVyX/v6D6AQAA//8DAFBLAQIt&#10;ABQABgAIAAAAIQC2gziS/gAAAOEBAAATAAAAAAAAAAAAAAAAAAAAAABbQ29udGVudF9UeXBlc10u&#10;eG1sUEsBAi0AFAAGAAgAAAAhADj9If/WAAAAlAEAAAsAAAAAAAAAAAAAAAAALwEAAF9yZWxzLy5y&#10;ZWxzUEsBAi0AFAAGAAgAAAAhAOBD5/8lAgAARwQAAA4AAAAAAAAAAAAAAAAALgIAAGRycy9lMm9E&#10;b2MueG1sUEsBAi0AFAAGAAgAAAAhAIrFTBfgAAAACQEAAA8AAAAAAAAAAAAAAAAAfwQAAGRycy9k&#10;b3ducmV2LnhtbFBLBQYAAAAABAAEAPMAAACMBQAAAAA=&#10;">
+              <v:shape id="Text Box 2" o:spid="_x0000_s1026" type="#_x0000_t202" style="position:absolute;left:0;text-align:left;margin-left:-47.75pt;margin-top:0;width:265.35pt;height:658.85pt;z-index:251792384;visibility:visible;mso-wrap-style:square;mso-width-percent:0;mso-height-percent:0;mso-wrap-distance-left:9pt;mso-wrap-distance-top:3.6pt;mso-wrap-distance-right:9pt;mso-wrap-distance-bottom:3.6pt;mso-position-horizontal:absolute;mso-position-horizontal-relative:margin;mso-position-vertical:absolute;mso-position-vertical-relative:text;mso-width-percent:0;mso-height-percent:0;mso-width-relative:margin;mso-height-relative:margin;v-text-anchor:top" o:gfxdata="UEsDBBQABgAIAAAAIQC2gziS/gAAAOEBAAATAAAAW0NvbnRlbnRfVHlwZXNdLnhtbJSRQU7DMBBF&#10;90jcwfIWJU67QAgl6YK0S0CoHGBkTxKLZGx5TGhvj5O2G0SRWNoz/78nu9wcxkFMGNg6quQqL6RA&#10;0s5Y6ir5vt9lD1JwBDIwOMJKHpHlpr69KfdHjyxSmriSfYz+USnWPY7AufNIadK6MEJMx9ApD/oD&#10;OlTrorhX2lFEilmcO2RdNtjC5xDF9pCuTyYBB5bi6bQ4syoJ3g9WQ0ymaiLzg5KdCXlKLjvcW893&#10;SUOqXwnz5DrgnHtJTxOsQfEKIT7DmDSUCaxw7Rqn8787ZsmRM9e2VmPeBN4uqYvTtW7jvijg9N/y&#10;JsXecLq0q+WD6m8AAAD//wMAUEsDBBQABgAIAAAAIQA4/SH/1gAAAJQBAAALAAAAX3JlbHMvLnJl&#10;bHOkkMFqwzAMhu+DvYPRfXGawxijTi+j0GvpHsDYimMaW0Yy2fr2M4PBMnrbUb/Q94l/f/hMi1qR&#10;JVI2sOt6UJgd+ZiDgffL8ekFlFSbvV0oo4EbChzGx4f9GRdb25HMsYhqlCwG5lrLq9biZkxWOiqY&#10;22YiTra2kYMu1l1tQD30/bPm3wwYN0x18gb45AdQl1tp5j/sFB2T0FQ7R0nTNEV3j6o9feQzro1i&#10;OWA14Fm+Q8a1a8+Bvu/d/dMb2JY5uiPbhG/ktn4cqGU/er3pcvwCAAD//wMAUEsDBBQABgAIAAAA&#10;IQCpec1gEAIAACAEAAAOAAAAZHJzL2Uyb0RvYy54bWysU9tu2zAMfR+wfxD0vjj3NkacokuXYUB3&#10;Abp9gCzLsTBZ1Cgldvf1oxQ3zW4vw/QgkCJ1SB6S65u+Neyo0GuwBZ+MxpwpK6HSdl/wL593r645&#10;80HYShiwquCPyvObzcsX687lagoNmEohIxDr884VvAnB5VnmZaNa4UfglCVjDdiKQCruswpFR+it&#10;yabj8TLrACuHIJX39Hp3MvJNwq9rJcPHuvYqMFNwyi2kG9NdxjvbrEW+R+EaLYc0xD9k0QptKegZ&#10;6k4EwQ6of4NqtUTwUIeRhDaDutZSpRqomsn4l2oeGuFUqoXI8e5Mk/9/sPLD8cF9Qhb619BTA1MR&#10;3t2D/OqZhW0j7F7dIkLXKFFR4EmkLOucz4evkWqf+whSdu+hoiaLQ4AE1NfYRlaoTkbo1IDHM+mq&#10;D0zS42y2XK3mC84k2a5ny6vZapFiiPzpu0Mf3ipoWRQKjtTVBC+O9z7EdET+5BKjeTC62mljkoL7&#10;cmuQHQVNwC6dAf0nN2NZV/DVYro4MfBXiHE6f4JodaBRNrqlMs5OIo+8vbFVGrQgtDnJlLKxA5GR&#10;uxOLoS97coyEllA9EqUIp5GlFSOhAfzOWUfjWnD/7SBQcWbeWWrLajKfx/lOynxxNSUFLy3lpUVY&#10;SVAFD5ydxG1IOxEJs3BL7at1IvY5kyFXGsPE97Aycc4v9eT1vNibHwAAAP//AwBQSwMEFAAGAAgA&#10;AAAhAIrFTBfgAAAACQEAAA8AAABkcnMvZG93bnJldi54bWxMj8tOwzAQRfdI/IM1SGxQ67RpmjbE&#10;qRASiO6grWDrxtMkwo9gu2n4e4YVLEf36M655WY0mg3oQ+esgNk0AYa2dqqzjYDD/mmyAhaitEpq&#10;Z1HANwbYVNdXpSyUu9g3HHaxYVRiQyEFtDH2BeehbtHIMHU9WspOzhsZ6fQNV15eqNxoPk+SJTey&#10;s/ShlT0+tlh/7s5GwGrxMnyEbfr6Xi9Peh3v8uH5ywtxezM+3AOLOMY/GH71SR0qcjq6s1WBaQGT&#10;dZYRKoAWUbxIszmwI3HpLM+BVyX/v6D6AQAA//8DAFBLAQItABQABgAIAAAAIQC2gziS/gAAAOEB&#10;AAATAAAAAAAAAAAAAAAAAAAAAABbQ29udGVudF9UeXBlc10ueG1sUEsBAi0AFAAGAAgAAAAhADj9&#10;If/WAAAAlAEAAAsAAAAAAAAAAAAAAAAALwEAAF9yZWxzLy5yZWxzUEsBAi0AFAAGAAgAAAAhAKl5&#10;zWAQAgAAIAQAAA4AAAAAAAAAAAAAAAAALgIAAGRycy9lMm9Eb2MueG1sUEsBAi0AFAAGAAgAAAAh&#10;AIrFTBfgAAAACQEAAA8AAAAAAAAAAAAAAAAAagQAAGRycy9kb3ducmV2LnhtbFBLBQYAAAAABAAE&#10;APMAAAB3BQAAAAA=&#10;">
                 <v:textbox>
                   <w:txbxContent>
                     <w:p>
@@ -15597,7 +15597,7 @@
           </mc:Choice>
           <mc:Fallback>
             <w:pict>
-              <v:roundrect w14:anchorId="63568056" id="Rectangle: Rounded Corners 19" o:spid="_x0000_s1027" style="position:absolute;left:0;text-align:left;margin-left:0;margin-top:1.15pt;width:239.4pt;height:36.45pt;z-index:251719680;visibility:visible;mso-wrap-style:square;mso-width-percent:0;mso-height-percent:0;mso-wrap-distance-left:9pt;mso-wrap-distance-top:0;mso-wrap-distance-right:9pt;mso-wrap-distance-bottom:0;mso-position-horizontal:center;mso-position-horizontal-relative:margin;mso-position-vertical:absolute;mso-position-vertical-relative:text;mso-width-percent:0;mso-height-percent:0;mso-width-relative:margin;mso-height-relative:margin;v-text-anchor:middle" arcsize="10923f" o:gfxdata="UEsDBBQABgAIAAAAIQC2gziS/gAAAOEBAAATAAAAW0NvbnRlbnRfVHlwZXNdLnhtbJSRQU7DMBBF&#10;90jcwfIWJU67QAgl6YK0S0CoHGBkTxKLZGx5TGhvj5O2G0SRWNoz/78nu9wcxkFMGNg6quQqL6RA&#10;0s5Y6ir5vt9lD1JwBDIwOMJKHpHlpr69KfdHjyxSmriSfYz+USnWPY7AufNIadK6MEJMx9ApD/oD&#10;OlTrorhX2lFEilmcO2RdNtjC5xDF9pCuTyYBB5bi6bQ4syoJ3g9WQ0ymaiLzg5KdCXlKLjvcW893&#10;SUOqXwnz5DrgnHtJTxOsQfEKIT7DmDSUCaxw7Rqn8787ZsmRM9e2VmPeBN4uqYvTtW7jvijg9N/y&#10;JsXecLq0q+WD6m8AAAD//wMAUEsDBBQABgAIAAAAIQA4/SH/1gAAAJQBAAALAAAAX3JlbHMvLnJl&#10;bHOkkMFqwzAMhu+DvYPRfXGawxijTi+j0GvpHsDYimMaW0Yy2fr2M4PBMnrbUb/Q94l/f/hMi1qR&#10;JVI2sOt6UJgd+ZiDgffL8ekFlFSbvV0oo4EbChzGx4f9GRdb25HMsYhqlCwG5lrLq9biZkxWOiqY&#10;22YiTra2kYMu1l1tQD30/bPm3wwYN0x18gb45AdQl1tp5j/sFB2T0FQ7R0nTNEV3j6o9feQzro1i&#10;OWA14Fm+Q8a1a8+Bvu/d/dMb2JY5uiPbhG/ktn4cqGU/er3pcvwCAAD//wMAUEsDBBQABgAIAAAA&#10;IQCjkqiHpAIAAI8FAAAOAAAAZHJzL2Uyb0RvYy54bWysVEtv2zAMvg/YfxB0X+2kadYYdYogRYcB&#10;QRu0HXpWZCk2JouapMTOfv0o+bGuLXYY5oNgieTH10deXbe1IkdhXQU6p5OzlBKhORSV3uf029Pt&#10;p0tKnGe6YAq0yOlJOHq9/PjhqjGZmEIJqhCWIIh2WWNyWnpvsiRxvBQ1c2dghEahBFszj1e7TwrL&#10;GkSvVTJN03nSgC2MBS6cw9ebTkiXEV9Kwf29lE54onKKsfl42njuwpksr1i2t8yUFe/DYP8QRc0q&#10;jU5HqBvmGTnY6g1UXXELDqQ/41AnIGXFRcwBs5mkr7J5LJkRMRcsjjNjmdz/g+V3x60lVYG9m88X&#10;i+n5bDGhRLMae/WA1WN6r0RGHuCgC1GQNViNzSaTRahcY1yGAI9ma0PuzmyAf3coSP6QhIvrdVpp&#10;66CLmZM2tuE0tkG0nnB8PE9n6fkldoujbDafLiYXwVvCssHaWOe/CKhJ+MmpDdGFaGML2HHjfKc/&#10;6AWPGm4rpYbgunhiZP6kRFBQ+kFILAVGMI1AkYRirSw5MqQP41xoP+lEJStE93yR4tfHN1rEaCNg&#10;QJboeMTuAQLB32J3Yff6wVREDo/G6d8C64xHi+gZtB+N60qDfQ9AYVa9506/76DrShOq5Ntd29Fk&#10;aPwOihNSx0I3U87w2wq7sWHOb5nFIcIG4mLw93hIBU1Oof+jpAT78733oI/cRiklDQ5lTt2PA7OC&#10;EvVVI+sXk9ksTHG8zC4+T/FiX0p2LyX6UK8BG4eExujib9D3aviVFupn3B+r4BVFTHP0nVPu7XBZ&#10;+25Z4AbiYrWKaji5hvmNfjQ8gIc6B6I9tc/Mmp6SHsl8B8MAs+wVKTvdYKlhdfAgq8jYUOmurn0H&#10;cOojlfoNFdbKy3vU+r1Hl78AAAD//wMAUEsDBBQABgAIAAAAIQAsw3l63AAAAAUBAAAPAAAAZHJz&#10;L2Rvd25yZXYueG1sTI8xT8MwFIR3JP6D9ZDYqNNQ0irNS4UKLIiloQzd3NiNA/FzFDtt+Pc8JhhP&#10;d7r7rthMrhNnM4TWE8J8loAwVHvdUoOwf3+5W4EIUZFWnSeD8G0CbMrrq0Ll2l9oZ85VbASXUMgV&#10;go2xz6UMtTVOhZnvDbF38oNTkeXQSD2oC5e7TqZJkkmnWuIFq3qztab+qkaHsHPj/vBUzU9vny5b&#10;kP14fa62GeLtzfS4BhHNFP/C8IvP6FAy09GPpIPoEPhIREjvQbC5WK74xxFh+ZCCLAv5n778AQAA&#10;//8DAFBLAQItABQABgAIAAAAIQC2gziS/gAAAOEBAAATAAAAAAAAAAAAAAAAAAAAAABbQ29udGVu&#10;dF9UeXBlc10ueG1sUEsBAi0AFAAGAAgAAAAhADj9If/WAAAAlAEAAAsAAAAAAAAAAAAAAAAALwEA&#10;AF9yZWxzLy5yZWxzUEsBAi0AFAAGAAgAAAAhAKOSqIekAgAAjwUAAA4AAAAAAAAAAAAAAAAALgIA&#10;AGRycy9lMm9Eb2MueG1sUEsBAi0AFAAGAAgAAAAhACzDeXrcAAAABQEAAA8AAAAAAAAAAAAAAAAA&#10;/gQAAGRycy9kb3ducmV2LnhtbFBLBQYAAAAABAAEAPMAAAAHBgAAAAA=&#10;" filled="f" strokecolor="#1f4d78 [1604]" strokeweight="1pt">
+              <v:roundrect w14:anchorId="63568056" id="Rectangle: Rounded Corners 19" o:spid="_x0000_s1027" style="position:absolute;left:0;text-align:left;margin-left:0;margin-top:1.15pt;width:239.4pt;height:36.45pt;z-index:251719680;visibility:visible;mso-wrap-style:square;mso-width-percent:0;mso-height-percent:0;mso-wrap-distance-left:9pt;mso-wrap-distance-top:0;mso-wrap-distance-right:9pt;mso-wrap-distance-bottom:0;mso-position-horizontal:center;mso-position-horizontal-relative:margin;mso-position-vertical:absolute;mso-position-vertical-relative:text;mso-width-percent:0;mso-height-percent:0;mso-width-relative:margin;mso-height-relative:margin;v-text-anchor:middle" arcsize="10923f" o:gfxdata="UEsDBBQABgAIAAAAIQC2gziS/gAAAOEBAAATAAAAW0NvbnRlbnRfVHlwZXNdLnhtbJSRQU7DMBBF&#10;90jcwfIWJU67QAgl6YK0S0CoHGBkTxKLZGx5TGhvj5O2G0SRWNoz/78nu9wcxkFMGNg6quQqL6RA&#10;0s5Y6ir5vt9lD1JwBDIwOMJKHpHlpr69KfdHjyxSmriSfYz+USnWPY7AufNIadK6MEJMx9ApD/oD&#10;OlTrorhX2lFEilmcO2RdNtjC5xDF9pCuTyYBB5bi6bQ4syoJ3g9WQ0ymaiLzg5KdCXlKLjvcW893&#10;SUOqXwnz5DrgnHtJTxOsQfEKIT7DmDSUCaxw7Rqn8787ZsmRM9e2VmPeBN4uqYvTtW7jvijg9N/y&#10;JsXecLq0q+WD6m8AAAD//wMAUEsDBBQABgAIAAAAIQA4/SH/1gAAAJQBAAALAAAAX3JlbHMvLnJl&#10;bHOkkMFqwzAMhu+DvYPRfXGawxijTi+j0GvpHsDYimMaW0Yy2fr2M4PBMnrbUb/Q94l/f/hMi1qR&#10;JVI2sOt6UJgd+ZiDgffL8ekFlFSbvV0oo4EbChzGx4f9GRdb25HMsYhqlCwG5lrLq9biZkxWOiqY&#10;22YiTra2kYMu1l1tQD30/bPm3wwYN0x18gb45AdQl1tp5j/sFB2T0FQ7R0nTNEV3j6o9feQzro1i&#10;OWA14Fm+Q8a1a8+Bvu/d/dMb2JY5uiPbhG/ktn4cqGU/er3pcvwCAAD//wMAUEsDBBQABgAIAAAA&#10;IQCOOGMKfQIAAE4FAAAOAAAAZHJzL2Uyb0RvYy54bWysVFFP2zAQfp+0/2D5fSQthUFEiioQ06QK&#10;KmDi2XVsEs3xeWe3Tffrd3bSgADtYVoerNh3993n7+58cdm1hm0V+gZsySdHOWfKSqga+1zyH483&#10;X84480HYShiwquR75fnl/POni50r1BRqMJVCRiDWFztX8joEV2SZl7VqhT8CpywZNWArAm3xOatQ&#10;7Ai9Ndk0z0+zHWDlEKTynk6veyOfJ3ytlQx3WnsVmCk5cQtpxbSu45rNL0TxjMLVjRxoiH9g0YrG&#10;UtIR6loEwTbYvINqG4ngQYcjCW0GWjdSpTvQbSb5m9s81MKpdBcSx7tRJv//YOXt9sGtMFL3bgny&#10;pydFsp3zxWiJGz/4dBrb6EvEWZdU3I8qqi4wSYfH+Sw/PiOxJdlmp9PzyUmUORPFIdqhD98UtCz+&#10;lBxhY6t7KlVSUGyXPvT+B7+Y0cJNY8yBXM8nMQt7o6KDsfdKs6YiBtMElHpIXRlkW0HVF1IqGya9&#10;qRaV6o9PcvoGfmNEYpsAI7KmxCP2ABD78z12T3vwj6EqteAYnP+NWB88RqTMYMMY3DYW8CMAQ7ca&#10;Mvf+QwV9L01UKXTrjrShCY2e8WQN1X6FDKEfCe/kTUPVWAofVgJpBqiANNfhjhZtYFdyGP44qwF/&#10;f3Qe/ak1ycrZjmaq5P7XRqDizHy31LTnk9ksDmHazE6+TmmDry3r1xa7aa+ACjehF8TJ9Bv9gzn8&#10;aoT2icZ/EbOSSVhJuUsuAx42V6GfdXpApFoskhsNnhNhaR+cjOBR59hoj92TQDe0ZKBmvoXD/Ini&#10;TVP2vjHSwmITQDepY190HSpAQ5taaXhg4qvwep+8Xp7B+R8AAAD//wMAUEsDBBQABgAIAAAAIQAs&#10;w3l63AAAAAUBAAAPAAAAZHJzL2Rvd25yZXYueG1sTI8xT8MwFIR3JP6D9ZDYqNNQ0irNS4UKLIil&#10;oQzd3NiNA/FzFDtt+Pc8JhhPd7r7rthMrhNnM4TWE8J8loAwVHvdUoOwf3+5W4EIUZFWnSeD8G0C&#10;bMrrq0Ll2l9oZ85VbASXUMgVgo2xz6UMtTVOhZnvDbF38oNTkeXQSD2oC5e7TqZJkkmnWuIFq3qz&#10;tab+qkaHsHPj/vBUzU9vny5bkP14fa62GeLtzfS4BhHNFP/C8IvP6FAy09GPpIPoEPhIREjvQbC5&#10;WK74xxFh+ZCCLAv5n778AQAA//8DAFBLAQItABQABgAIAAAAIQC2gziS/gAAAOEBAAATAAAAAAAA&#10;AAAAAAAAAAAAAABbQ29udGVudF9UeXBlc10ueG1sUEsBAi0AFAAGAAgAAAAhADj9If/WAAAAlAEA&#10;AAsAAAAAAAAAAAAAAAAALwEAAF9yZWxzLy5yZWxzUEsBAi0AFAAGAAgAAAAhAI44Ywp9AgAATgUA&#10;AA4AAAAAAAAAAAAAAAAALgIAAGRycy9lMm9Eb2MueG1sUEsBAi0AFAAGAAgAAAAhACzDeXrcAAAA&#10;BQEAAA8AAAAAAAAAAAAAAAAA1wQAAGRycy9kb3ducmV2LnhtbFBLBQYAAAAABAAEAPMAAADgBQAA&#10;AAA=&#10;" filled="f" strokecolor="#1f4d78 [1604]" strokeweight="1pt">
                 <v:stroke joinstyle="miter"/>
                 <v:path arrowok="t"/>
                 <v:textbox>
@@ -16099,7 +16099,7 @@
           </mc:Choice>
           <mc:Fallback>
             <w:pict>
-              <v:roundrect w14:anchorId="3AAFE3C9" id="Rectangle: Rounded Corners 14" o:spid="_x0000_s1028" style="position:absolute;left:0;text-align:left;margin-left:374pt;margin-top:11.55pt;width:130.9pt;height:26.15pt;z-index:251722752;visibility:visible;mso-wrap-style:square;mso-width-percent:0;mso-height-percent:0;mso-wrap-distance-left:9pt;mso-wrap-distance-top:0;mso-wrap-distance-right:9pt;mso-wrap-distance-bottom:0;mso-position-horizontal:absolute;mso-position-horizontal-relative:margin;mso-position-vertical:absolute;mso-position-vertical-relative:text;mso-width-percent:0;mso-height-percent:0;mso-width-relative:margin;mso-height-relative:margin;v-text-anchor:middle" arcsize="10923f" o:gfxdata="UEsDBBQABgAIAAAAIQC2gziS/gAAAOEBAAATAAAAW0NvbnRlbnRfVHlwZXNdLnhtbJSRQU7DMBBF&#10;90jcwfIWJU67QAgl6YK0S0CoHGBkTxKLZGx5TGhvj5O2G0SRWNoz/78nu9wcxkFMGNg6quQqL6RA&#10;0s5Y6ir5vt9lD1JwBDIwOMJKHpHlpr69KfdHjyxSmriSfYz+USnWPY7AufNIadK6MEJMx9ApD/oD&#10;OlTrorhX2lFEilmcO2RdNtjC5xDF9pCuTyYBB5bi6bQ4syoJ3g9WQ0ymaiLzg5KdCXlKLjvcW893&#10;SUOqXwnz5DrgnHtJTxOsQfEKIT7DmDSUCaxw7Rqn8787ZsmRM9e2VmPeBN4uqYvTtW7jvijg9N/y&#10;JsXecLq0q+WD6m8AAAD//wMAUEsDBBQABgAIAAAAIQA4/SH/1gAAAJQBAAALAAAAX3JlbHMvLnJl&#10;bHOkkMFqwzAMhu+DvYPRfXGawxijTi+j0GvpHsDYimMaW0Yy2fr2M4PBMnrbUb/Q94l/f/hMi1qR&#10;JVI2sOt6UJgd+ZiDgffL8ekFlFSbvV0oo4EbChzGx4f9GRdb25HMsYhqlCwG5lrLq9biZkxWOiqY&#10;22YiTra2kYMu1l1tQD30/bPm3wwYN0x18gb45AdQl1tp5j/sFB2T0FQ7R0nTNEV3j6o9feQzro1i&#10;OWA14Fm+Q8a1a8+Bvu/d/dMb2JY5uiPbhG/ktn4cqGU/er3pcvwCAAD//wMAUEsDBBQABgAIAAAA&#10;IQDi4aj5pAIAAI4FAAAOAAAAZHJzL2Uyb0RvYy54bWysVEtPGzEQvlfqf7B8L/sgBFixQVEQVaWI&#10;IqDi7Hjt7Kpej2s72aS/vmPvoxRQD1X3YK09M9+8vpmr60OryF5Y14AuaXaSUiI0h6rR25J+e7r9&#10;dEGJ80xXTIEWJT0KR68XHz9cdaYQOdSgKmEJgmhXdKaktfemSBLHa9EydwJGaBRKsC3zeLXbpLKs&#10;Q/RWJXmazpMObGUscOEcvt70QrqI+FIK7r9K6YQnqqQYm4+njecmnMniihVby0zd8CEM9g9RtKzR&#10;6HSCumGekZ1t3kC1DbfgQPoTDm0CUjZcxBwwmyx9lc1jzYyIuWBxnJnK5P4fLL/b31vSVCW9SC/P&#10;Z3k2P6dEsxZb9YDFY3qrREEeYKcrUZEVWI29JtksFK4zrkD7R3NvQ+rOrIF/dyhI/pCEixt0DtK2&#10;QRcTJ4fYhePUBXHwhONjNp/ns1NsFkfZ6WmepWfBW8KK0dpY5z8LaEn4KakN0YVoYwfYfu18rz/q&#10;BY8abhulxuD6eGJk/qhEUFD6QUisBEaQR6DIQbFSluwZsodxLrTPelHNKtE/n6X4DfFNFjHaCBiQ&#10;JTqesAeAwO+32H3Yg34wFZHCk3H6t8B648kiegbtJ+O20WDfA1CY1eC51x866PrShCr5w+YQWZKP&#10;jd9AdUTmWOhHyhl+22A31sz5e2ZxhrCBuBf8Vzykgq6kMPxRUoP9+d570Edqo5SSDmeypO7HjllB&#10;ifqikfSX2WwWhjheZmfnOV7sS8nmpUTv2hVg4zLcQIbH36Dv1fgrLbTPuD6WwSuKmObou6Tc2/Gy&#10;8v2uwAXExXIZ1XBwDfNr/Wh4AA91DkR7OjwzawZKeiTzHYzzy4pXpOx1g6WG5c6DbCJjQ6X7ug4d&#10;wKGPVBoWVNgqL+9R6/caXfwCAAD//wMAUEsDBBQABgAIAAAAIQDEHEYr3wAAAAoBAAAPAAAAZHJz&#10;L2Rvd25yZXYueG1sTI8xT8MwEIV3JP6DdUhs1E4JoYQ4FSqwoC4N7dDNjd04EJ+j2GnDv+c6wXh6&#10;T+++r1hOrmMnM4TWo4RkJoAZrL1usZGw/Xy/WwALUaFWnUcj4ccEWJbXV4XKtT/jxpyq2DAawZAr&#10;CTbGPuc81NY4FWa+N0jZ0Q9ORTqHhutBnWncdXwuRMadapE+WNWblTX1dzU6CRs3bvevVXJcf7ks&#10;Rbv7eKtWmZS3N9PLM7BopvhXhgs+oUNJTAc/og6sk/CYLsglSpjfJ8AuBSGeSOZA0UMKvCz4f4Xy&#10;FwAA//8DAFBLAQItABQABgAIAAAAIQC2gziS/gAAAOEBAAATAAAAAAAAAAAAAAAAAAAAAABbQ29u&#10;dGVudF9UeXBlc10ueG1sUEsBAi0AFAAGAAgAAAAhADj9If/WAAAAlAEAAAsAAAAAAAAAAAAAAAAA&#10;LwEAAF9yZWxzLy5yZWxzUEsBAi0AFAAGAAgAAAAhAOLhqPmkAgAAjgUAAA4AAAAAAAAAAAAAAAAA&#10;LgIAAGRycy9lMm9Eb2MueG1sUEsBAi0AFAAGAAgAAAAhAMQcRivfAAAACgEAAA8AAAAAAAAAAAAA&#10;AAAA/gQAAGRycy9kb3ducmV2LnhtbFBLBQYAAAAABAAEAPMAAAAKBgAAAAA=&#10;" filled="f" strokecolor="#1f4d78 [1604]" strokeweight="1pt">
+              <v:roundrect w14:anchorId="3AAFE3C9" id="Rectangle: Rounded Corners 14" o:spid="_x0000_s1028" style="position:absolute;left:0;text-align:left;margin-left:374pt;margin-top:11.55pt;width:130.9pt;height:26.15pt;z-index:251722752;visibility:visible;mso-wrap-style:square;mso-width-percent:0;mso-height-percent:0;mso-wrap-distance-left:9pt;mso-wrap-distance-top:0;mso-wrap-distance-right:9pt;mso-wrap-distance-bottom:0;mso-position-horizontal:absolute;mso-position-horizontal-relative:margin;mso-position-vertical:absolute;mso-position-vertical-relative:text;mso-width-percent:0;mso-height-percent:0;mso-width-relative:margin;mso-height-relative:margin;v-text-anchor:middle" arcsize="10923f" o:gfxdata="UEsDBBQABgAIAAAAIQC2gziS/gAAAOEBAAATAAAAW0NvbnRlbnRfVHlwZXNdLnhtbJSRQU7DMBBF&#10;90jcwfIWJU67QAgl6YK0S0CoHGBkTxKLZGx5TGhvj5O2G0SRWNoz/78nu9wcxkFMGNg6quQqL6RA&#10;0s5Y6ir5vt9lD1JwBDIwOMJKHpHlpr69KfdHjyxSmriSfYz+USnWPY7AufNIadK6MEJMx9ApD/oD&#10;OlTrorhX2lFEilmcO2RdNtjC5xDF9pCuTyYBB5bi6bQ4syoJ3g9WQ0ymaiLzg5KdCXlKLjvcW893&#10;SUOqXwnz5DrgnHtJTxOsQfEKIT7DmDSUCaxw7Rqn8787ZsmRM9e2VmPeBN4uqYvTtW7jvijg9N/y&#10;JsXecLq0q+WD6m8AAAD//wMAUEsDBBQABgAIAAAAIQA4/SH/1gAAAJQBAAALAAAAX3JlbHMvLnJl&#10;bHOkkMFqwzAMhu+DvYPRfXGawxijTi+j0GvpHsDYimMaW0Yy2fr2M4PBMnrbUb/Q94l/f/hMi1qR&#10;JVI2sOt6UJgd+ZiDgffL8ekFlFSbvV0oo4EbChzGx4f9GRdb25HMsYhqlCwG5lrLq9biZkxWOiqY&#10;22YiTra2kYMu1l1tQD30/bPm3wwYN0x18gb45AdQl1tp5j/sFB2T0FQ7R0nTNEV3j6o9feQzro1i&#10;OWA14Fm+Q8a1a8+Bvu/d/dMb2JY5uiPbhG/ktn4cqGU/er3pcvwCAAD//wMAUEsDBBQABgAIAAAA&#10;IQBvwNVkfAIAAE4FAAAOAAAAZHJzL2Uyb0RvYy54bWysVFFP2zAQfp+0/2D5fSQphW0RKapATJMq&#10;QMDEs+vYJJrj885um+7X7+ykAQHaw7Q8WLHvu+/O39357LzvDNsq9C3YihdHOWfKSqhb+1TxHw9X&#10;n75w5oOwtTBgVcX3yvPzxccPZztXqhk0YGqFjEisL3eu4k0IrswyLxvVCX8ETlkyasBOBNriU1aj&#10;2BF7Z7JZnp9mO8DaIUjlPZ1eDka+SPxaKxlutPYqMFNxyi2kFdO6jmu2OBPlEwrXtHJMQ/xDFp1o&#10;LQWdqC5FEGyD7RuqrpUIHnQ4ktBloHUrVboD3abIX93mvhFOpbuQON5NMvn/Ryuvt/fuFmPq3q1A&#10;/vSkSLZzvpwsceNHTK+xi1hKnPVJxf2kouoDk3RYnJ7O5scktiTb8fGsyE+izJkoD94OffimoGPx&#10;p+IIG1vfUamSgmK78mHAH3AxooWr1phDckM+KbOwNyoCjL1TmrU1ZTBLRKmH1IVBthVUfSGlsqEY&#10;TI2o1XB8ktM35jd5pGwTYWTWFHjiHglif77lHtIe8dFVpRacnPO/JTY4Tx4pMtgwOXetBXyPwNCt&#10;xsgDfqygH6SJKoV+3ZM2URpCxpM11PtbZAjDSHgnr1qqxkr4cCuQZoAKSHMdbmjRBnYVh/GPswbw&#10;93vnEU+tSVbOdjRTFfe/NgIVZ+a7pab9WszncQjTZn7yeUYbfGlZv7TYTXcBVLiCXhAn02/EB3P4&#10;1QjdI43/MkYlk7CSYldcBjxsLsIw6/SASLVcJhgNnhNhZe+djORR59hoD/2jQDe2ZKBmvobD/Iny&#10;VVMO2OhpYbkJoNvUsc+6jhWgoU2tND4w8VV4uU+o52dw8QcAAP//AwBQSwMEFAAGAAgAAAAhAMQc&#10;RivfAAAACgEAAA8AAABkcnMvZG93bnJldi54bWxMjzFPwzAQhXck/oN1SGzUTgmhhDgVKrCgLg3t&#10;0M2N3TgQn6PYacO/5zrBeHpP776vWE6uYyczhNajhGQmgBmsvW6xkbD9fL9bAAtRoVadRyPhxwRY&#10;ltdXhcq1P+PGnKrYMBrBkCsJNsY+5zzU1jgVZr43SNnRD05FOoeG60Gdadx1fC5Exp1qkT5Y1ZuV&#10;NfV3NToJGzdu969Vclx/uSxFu/t4q1aZlLc308szsGim+FeGCz6hQ0lMBz+iDqyT8JguyCVKmN8n&#10;wC4FIZ5I5kDRQwq8LPh/hfIXAAD//wMAUEsBAi0AFAAGAAgAAAAhALaDOJL+AAAA4QEAABMAAAAA&#10;AAAAAAAAAAAAAAAAAFtDb250ZW50X1R5cGVzXS54bWxQSwECLQAUAAYACAAAACEAOP0h/9YAAACU&#10;AQAACwAAAAAAAAAAAAAAAAAvAQAAX3JlbHMvLnJlbHNQSwECLQAUAAYACAAAACEAb8DVZHwCAABO&#10;BQAADgAAAAAAAAAAAAAAAAAuAgAAZHJzL2Uyb0RvYy54bWxQSwECLQAUAAYACAAAACEAxBxGK98A&#10;AAAKAQAADwAAAAAAAAAAAAAAAADWBAAAZHJzL2Rvd25yZXYueG1sUEsFBgAAAAAEAAQA8wAAAOIF&#10;AAAAAA==&#10;" filled="f" strokecolor="#1f4d78 [1604]" strokeweight="1pt">
                 <v:stroke joinstyle="miter"/>
                 <v:path arrowok="t"/>
                 <v:textbox>
@@ -16226,7 +16226,7 @@
           </mc:Choice>
           <mc:Fallback>
             <w:pict>
-              <v:roundrect w14:anchorId="08F88D7A" id="Rectangle: Rounded Corners 13" o:spid="_x0000_s1029" style="position:absolute;left:0;text-align:left;margin-left:174.85pt;margin-top:11.6pt;width:115.95pt;height:26.2pt;z-index:251721728;visibility:visible;mso-wrap-style:square;mso-width-percent:0;mso-height-percent:0;mso-wrap-distance-left:9pt;mso-wrap-distance-top:0;mso-wrap-distance-right:9pt;mso-wrap-distance-bottom:0;mso-position-horizontal:absolute;mso-position-horizontal-relative:margin;mso-position-vertical:absolute;mso-position-vertical-relative:text;mso-width-percent:0;mso-height-percent:0;mso-width-relative:margin;mso-height-relative:margin;v-text-anchor:middle" arcsize="10923f" o:gfxdata="UEsDBBQABgAIAAAAIQC2gziS/gAAAOEBAAATAAAAW0NvbnRlbnRfVHlwZXNdLnhtbJSRQU7DMBBF&#10;90jcwfIWJU67QAgl6YK0S0CoHGBkTxKLZGx5TGhvj5O2G0SRWNoz/78nu9wcxkFMGNg6quQqL6RA&#10;0s5Y6ir5vt9lD1JwBDIwOMJKHpHlpr69KfdHjyxSmriSfYz+USnWPY7AufNIadK6MEJMx9ApD/oD&#10;OlTrorhX2lFEilmcO2RdNtjC5xDF9pCuTyYBB5bi6bQ4syoJ3g9WQ0ymaiLzg5KdCXlKLjvcW893&#10;SUOqXwnz5DrgnHtJTxOsQfEKIT7DmDSUCaxw7Rqn8787ZsmRM9e2VmPeBN4uqYvTtW7jvijg9N/y&#10;JsXecLq0q+WD6m8AAAD//wMAUEsDBBQABgAIAAAAIQA4/SH/1gAAAJQBAAALAAAAX3JlbHMvLnJl&#10;bHOkkMFqwzAMhu+DvYPRfXGawxijTi+j0GvpHsDYimMaW0Yy2fr2M4PBMnrbUb/Q94l/f/hMi1qR&#10;JVI2sOt6UJgd+ZiDgffL8ekFlFSbvV0oo4EbChzGx4f9GRdb25HMsYhqlCwG5lrLq9biZkxWOiqY&#10;22YiTra2kYMu1l1tQD30/bPm3wwYN0x18gb45AdQl1tp5j/sFB2T0FQ7R0nTNEV3j6o9feQzro1i&#10;OWA14Fm+Q8a1a8+Bvu/d/dMb2JY5uiPbhG/ktn4cqGU/er3pcvwCAAD//wMAUEsDBBQABgAIAAAA&#10;IQDHrEpJpwIAAI8FAAAOAAAAZHJzL2Uyb0RvYy54bWysVMFu2zAMvQ/YPwi6r7bTpGmNOkWQosOA&#10;oC3aDj0rshQbk0VNUmJnXz9KdtyuLXYY5oNgiuQjRT7y8qprFNkL62rQBc1OUkqE5lDWelvQ7083&#10;X84pcZ7pkinQoqAH4ejV4vOny9bkYgIVqFJYgiDa5a0paOW9yZPE8Uo0zJ2AERqVEmzDPIp2m5SW&#10;tYjeqGSSpmdJC7Y0FrhwDm+veyVdRHwpBfd3UjrhiSoo5ubjaeO5CWeyuGT51jJT1XxIg/1DFg2r&#10;NQYdoa6ZZ2Rn63dQTc0tOJD+hEOTgJQ1F/EN+JosffOax4oZEd+CxXFmLJP7f7D8dn9vSV1i786n&#10;aTbP0vMLSjRrsFcPWD2mt0rk5AF2uhQlWYHV2GySnYbKtcblCPBo7m14uzNr4D8cKpI/NEFwg00n&#10;bRNs8eWki204jG0QnSccL7PpfDI7m1HCUXd6OplPY58Slh+9jXX+q4CGhJ+C2pBdyDa2gO3Xzock&#10;WH60CxE13NRKHZPr84mZ+YMSwUDpByGxFJjBJAJFEoqVsmTPkD6Mc6F91qsqVor+epbiF6qB8UaP&#10;KEXAgCwx8Ig9AASCv8fuYQb74Coih0fn9G+J9c6jR4wM2o/OTa3BfgSg8FVD5N5+6KDrSxOq5LtN&#10;F2kyNn4D5QGpY6GfKWf4TY3dWDPn75nFIcJxw8Xg7/CQCtqCwvBHSQX210f3wR65jVpKWhzKgrqf&#10;O2YFJeqbRtZfZFPkAvFRmM7mExTsa83mtUbvmhVg4zJcQYbH32Dv1fFXWmiecX8sQ1RUMc0xdkG5&#10;t0dh5ftlgRuIi+UymuHkGubX+tHwAB7qHIj21D0zawZKeiTzLRwHmOVvSNnbBk8Ny50HWUfGhkr3&#10;dR06gFMfqTRsqLBWXsvR6mWPLn4DAAD//wMAUEsDBBQABgAIAAAAIQDk3+cd4AAAAAkBAAAPAAAA&#10;ZHJzL2Rvd25yZXYueG1sTI8xT8MwEIV3JP6DdUhs1EnauiXkUqECC+rSUAY2N3bjQHyOYqcN/x4z&#10;wXh6n977rthMtmNnPfjWEUI6S4Bpqp1qqUE4vL3crYH5IEnJzpFG+NYeNuX1VSFz5S601+cqNCyW&#10;kM8lggmhzzn3tdFW+pnrNcXs5AYrQzyHhqtBXmK57XiWJIJb2VJcMLLXW6Prr2q0CHs7Hj6eqvS0&#10;+7RiQeb99bnaCsTbm+nxAVjQU/iD4Vc/qkMZnY5uJOVZhzBf3K8iipDNM2ARWK5TAeyIsFoK4GXB&#10;/39Q/gAAAP//AwBQSwECLQAUAAYACAAAACEAtoM4kv4AAADhAQAAEwAAAAAAAAAAAAAAAAAAAAAA&#10;W0NvbnRlbnRfVHlwZXNdLnhtbFBLAQItABQABgAIAAAAIQA4/SH/1gAAAJQBAAALAAAAAAAAAAAA&#10;AAAAAC8BAABfcmVscy8ucmVsc1BLAQItABQABgAIAAAAIQDHrEpJpwIAAI8FAAAOAAAAAAAAAAAA&#10;AAAAAC4CAABkcnMvZTJvRG9jLnhtbFBLAQItABQABgAIAAAAIQDk3+cd4AAAAAkBAAAPAAAAAAAA&#10;AAAAAAAAAAEFAABkcnMvZG93bnJldi54bWxQSwUGAAAAAAQABADzAAAADgYAAAAA&#10;" filled="f" strokecolor="#1f4d78 [1604]" strokeweight="1pt">
+              <v:roundrect w14:anchorId="08F88D7A" id="Rectangle: Rounded Corners 13" o:spid="_x0000_s1029" style="position:absolute;left:0;text-align:left;margin-left:174.85pt;margin-top:11.6pt;width:115.95pt;height:26.2pt;z-index:251721728;visibility:visible;mso-wrap-style:square;mso-width-percent:0;mso-height-percent:0;mso-wrap-distance-left:9pt;mso-wrap-distance-top:0;mso-wrap-distance-right:9pt;mso-wrap-distance-bottom:0;mso-position-horizontal:absolute;mso-position-horizontal-relative:margin;mso-position-vertical:absolute;mso-position-vertical-relative:text;mso-width-percent:0;mso-height-percent:0;mso-width-relative:margin;mso-height-relative:margin;v-text-anchor:middle" arcsize="10923f" o:gfxdata="UEsDBBQABgAIAAAAIQC2gziS/gAAAOEBAAATAAAAW0NvbnRlbnRfVHlwZXNdLnhtbJSRQU7DMBBF&#10;90jcwfIWJU67QAgl6YK0S0CoHGBkTxKLZGx5TGhvj5O2G0SRWNoz/78nu9wcxkFMGNg6quQqL6RA&#10;0s5Y6ir5vt9lD1JwBDIwOMJKHpHlpr69KfdHjyxSmriSfYz+USnWPY7AufNIadK6MEJMx9ApD/oD&#10;OlTrorhX2lFEilmcO2RdNtjC5xDF9pCuTyYBB5bi6bQ4syoJ3g9WQ0ymaiLzg5KdCXlKLjvcW893&#10;SUOqXwnz5DrgnHtJTxOsQfEKIT7DmDSUCaxw7Rqn8787ZsmRM9e2VmPeBN4uqYvTtW7jvijg9N/y&#10;JsXecLq0q+WD6m8AAAD//wMAUEsDBBQABgAIAAAAIQA4/SH/1gAAAJQBAAALAAAAX3JlbHMvLnJl&#10;bHOkkMFqwzAMhu+DvYPRfXGawxijTi+j0GvpHsDYimMaW0Yy2fr2M4PBMnrbUb/Q94l/f/hMi1qR&#10;JVI2sOt6UJgd+ZiDgffL8ekFlFSbvV0oo4EbChzGx4f9GRdb25HMsYhqlCwG5lrLq9biZkxWOiqY&#10;22YiTra2kYMu1l1tQD30/bPm3wwYN0x18gb45AdQl1tp5j/sFB2T0FQ7R0nTNEV3j6o9feQzro1i&#10;OWA14Fm+Q8a1a8+Bvu/d/dMb2JY5uiPbhG/ktn4cqGU/er3pcvwCAAD//wMAUEsDBBQABgAIAAAA&#10;IQBmKggqfwIAAE4FAAAOAAAAZHJzL2Uyb0RvYy54bWysVFFP2zAQfp+0/2D5faQtLbCIFFUgpkkV&#10;IGDi2XVsEs3xeWe3Sffrd3bSgADtYZofLJ/v7rvz3Xc+v+gaw3YKfQ224NOjCWfKSihr+1zwH4/X&#10;X84480HYUhiwquB75fnF8vOn89blagYVmFIhIxDr89YVvArB5VnmZaUa4Y/AKUtKDdiIQCI+ZyWK&#10;ltAbk80mk5OsBSwdglTe0+1Vr+TLhK+1kuFWa68CMwWn3ELaMe2buGfLc5E/o3BVLYc0xD9k0Yja&#10;UtAR6koEwbZYv4NqaongQYcjCU0GWtdSpTfQa6aTN695qIRT6S1UHO/GMvn/Bytvdg/uDmPq3q1B&#10;/vRUkax1Ph81UfCDTaexibaUOOtSFfdjFVUXmKTL6fx0tjhZcCZJd3w8O52nMmciP3g79OGbgobF&#10;Q8ERtra8p1alCord2oeYhMgPdjGihevamENyfT4ps7A3KhoYe680q0vKYJaAEofUpUG2E9R9IaWy&#10;YdqrKlGq/noxoRVpQPFGjyQlwIisKfCIPQBEfr7H7mEG++iqEgVH58nfEuudR48UGWwYnZvaAn4E&#10;YOhVQ+Tefuig70sTqxS6TUe1oX5Ey3izgXJ/hwyhHwnv5HVN3VgLH+4E0gzQtNBch1vatIG24DCc&#10;OKsAf390H+2JmqTlrKWZKrj/tRWoODPfLZH263ROXGAhCfPF6YwEfK3ZvNbYbXMJ1Lgp/SBOpmO0&#10;D+Zw1AjNE43/KkYllbCSYhdcBjwIl6GfdfpApFqtkhkNnhNhbR+cjOCxzpFoj92TQDdQMhCZb+Aw&#10;fyJ/Q8reNnpaWG0D6Dox9qWuQwdoaBOVhg8m/gqv5WT18g0u/wAAAP//AwBQSwMEFAAGAAgAAAAh&#10;AOTf5x3gAAAACQEAAA8AAABkcnMvZG93bnJldi54bWxMjzFPwzAQhXck/oN1SGzUSdq6JeRSoQIL&#10;6tJQBjY3duNAfI5ipw3/HjPBeHqf3vuu2Ey2Y2c9+NYRQjpLgGmqnWqpQTi8vdytgfkgScnOkUb4&#10;1h425fVVIXPlLrTX5yo0LJaQzyWCCaHPOfe10Vb6mes1xezkBitDPIeGq0FeYrnteJYkglvZUlww&#10;stdbo+uvarQIezsePp6q9LT7tGJB5v31udoKxNub6fEBWNBT+IPhVz+qQxmdjm4k5VmHMF/cryKK&#10;kM0zYBFYrlMB7IiwWgrgZcH/f1D+AAAA//8DAFBLAQItABQABgAIAAAAIQC2gziS/gAAAOEBAAAT&#10;AAAAAAAAAAAAAAAAAAAAAABbQ29udGVudF9UeXBlc10ueG1sUEsBAi0AFAAGAAgAAAAhADj9If/W&#10;AAAAlAEAAAsAAAAAAAAAAAAAAAAALwEAAF9yZWxzLy5yZWxzUEsBAi0AFAAGAAgAAAAhAGYqCCp/&#10;AgAATgUAAA4AAAAAAAAAAAAAAAAALgIAAGRycy9lMm9Eb2MueG1sUEsBAi0AFAAGAAgAAAAhAOTf&#10;5x3gAAAACQEAAA8AAAAAAAAAAAAAAAAA2QQAAGRycy9kb3ducmV2LnhtbFBLBQYAAAAABAAEAPMA&#10;AADmBQAAAAA=&#10;" filled="f" strokecolor="#1f4d78 [1604]" strokeweight="1pt">
                 <v:stroke joinstyle="miter"/>
                 <v:path arrowok="t"/>
                 <v:textbox>
@@ -16354,7 +16354,7 @@
           </mc:Choice>
           <mc:Fallback>
             <w:pict>
-              <v:roundrect w14:anchorId="53214CDB" id="Rectangle: Rounded Corners 12" o:spid="_x0000_s1030" style="position:absolute;left:0;text-align:left;margin-left:-11.2pt;margin-top:16.3pt;width:104.7pt;height:29pt;z-index:251720704;visibility:visible;mso-wrap-style:square;mso-width-percent:0;mso-height-percent:0;mso-wrap-distance-left:9pt;mso-wrap-distance-top:0;mso-wrap-distance-right:9pt;mso-wrap-distance-bottom:0;mso-position-horizontal:absolute;mso-position-horizontal-relative:margin;mso-position-vertical:absolute;mso-position-vertical-relative:text;mso-width-percent:0;mso-height-percent:0;mso-width-relative:margin;mso-height-relative:margin;v-text-anchor:middle" arcsize="10923f" o:gfxdata="UEsDBBQABgAIAAAAIQC2gziS/gAAAOEBAAATAAAAW0NvbnRlbnRfVHlwZXNdLnhtbJSRQU7DMBBF&#10;90jcwfIWJU67QAgl6YK0S0CoHGBkTxKLZGx5TGhvj5O2G0SRWNoz/78nu9wcxkFMGNg6quQqL6RA&#10;0s5Y6ir5vt9lD1JwBDIwOMJKHpHlpr69KfdHjyxSmriSfYz+USnWPY7AufNIadK6MEJMx9ApD/oD&#10;OlTrorhX2lFEilmcO2RdNtjC5xDF9pCuTyYBB5bi6bQ4syoJ3g9WQ0ymaiLzg5KdCXlKLjvcW893&#10;SUOqXwnz5DrgnHtJTxOsQfEKIT7DmDSUCaxw7Rqn8787ZsmRM9e2VmPeBN4uqYvTtW7jvijg9N/y&#10;JsXecLq0q+WD6m8AAAD//wMAUEsDBBQABgAIAAAAIQA4/SH/1gAAAJQBAAALAAAAX3JlbHMvLnJl&#10;bHOkkMFqwzAMhu+DvYPRfXGawxijTi+j0GvpHsDYimMaW0Yy2fr2M4PBMnrbUb/Q94l/f/hMi1qR&#10;JVI2sOt6UJgd+ZiDgffL8ekFlFSbvV0oo4EbChzGx4f9GRdb25HMsYhqlCwG5lrLq9biZkxWOiqY&#10;22YiTra2kYMu1l1tQD30/bPm3wwYN0x18gb45AdQl1tp5j/sFB2T0FQ7R0nTNEV3j6o9feQzro1i&#10;OWA14Fm+Q8a1a8+Bvu/d/dMb2JY5uiPbhG/ktn4cqGU/er3pcvwCAAD//wMAUEsDBBQABgAIAAAA&#10;IQAEPv9dpwIAAI8FAAAOAAAAZHJzL2Uyb0RvYy54bWysVEtv2zAMvg/YfxB0X22n6SNGnSJI0WFA&#10;0BVth54VWYqNyaImKbGzXz9Kfqxrix2G+SCYIvmR4kfy6rprFDkI62rQBc1OUkqE5lDWelfQb0+3&#10;ny4pcZ7pkinQoqBH4ej18uOHq9bkYgYVqFJYgiDa5a0paOW9yZPE8Uo0zJ2AERqVEmzDPIp2l5SW&#10;tYjeqGSWpudJC7Y0FrhwDm9veiVdRnwpBfdfpXTCE1VQzM3H08ZzG85kecXynWWmqvmQBvuHLBpW&#10;aww6Qd0wz8je1m+gmppbcCD9CYcmASlrLuIb8DVZ+uo1jxUzIr4Fi+PMVCb3/2D53eHekrpE7i7m&#10;i/PF/GyBjGnWIFcPWD2md0rk5AH2uhQlWYPVSDbJZqFyrXE5Ajyaexve7swG+HeHiuQPTRDcYNNJ&#10;2wRbfDnpIg3HiQbRecLxMjudYSbIFkfd6fnlaRp5Slg+ehvr/GcBDQk/BbUhu5BtpIAdNs6HJFg+&#10;2oWIGm5rpcbk+nxiZv6oRDBQ+kFILAVmMItAsQnFWllyYNg+jHOhfdarKlaK/vosxS9UA+NNHlGK&#10;gAFZYuAJewAIDf4Wu4cZ7IOriD08Oad/S6x3njxiZNB+cm5qDfY9AIWvGiL39gODri9NqJLvtl1s&#10;k/lI/BbKI7aOhX6mnOG3NbKxYc7fM4tDhATiYvBf8ZAK2oLC8EdJBfbne/fBHnsbtZS0OJQFdT/2&#10;zApK1BeNXb/I5vMwxVGYn13MULAvNduXGr1v1oDEZbiCDI+/wd6r8VdaaJ5xf6xCVFQxzTF2Qbm3&#10;o7D2/bLADcTFahXNcHIN8xv9aHgAD3UOjfbUPTNrhpb02Mx3MA4wy181ZW8bPDWs9h5kHTs2VLqv&#10;68AATn1spWFDhbXyUo5Wv/fo8hcAAAD//wMAUEsDBBQABgAIAAAAIQCXlRVu3wAAAAkBAAAPAAAA&#10;ZHJzL2Rvd25yZXYueG1sTI8xT8MwEIV3JP6DdUhsrdNQhRJyqVCBBbE0lIHNja9xID5HsdOGf487&#10;lfF0n977XrGebCeONPjWMcJinoAgrp1uuUHYfbzOViB8UKxV55gQfsnDury+KlSu3Ym3dKxCI2II&#10;+1whmBD6XEpfG7LKz11PHH8HN1gV4jk0Ug/qFMNtJ9MkyaRVLccGo3raGKp/qtEibO24+3quFof3&#10;b5st2Xy+vVSbDPH2Znp6BBFoChcYzvpRHcrotHcjay86hFmaLiOKcJdmIM7A6j6O2yM8JBnIspD/&#10;F5R/AAAA//8DAFBLAQItABQABgAIAAAAIQC2gziS/gAAAOEBAAATAAAAAAAAAAAAAAAAAAAAAABb&#10;Q29udGVudF9UeXBlc10ueG1sUEsBAi0AFAAGAAgAAAAhADj9If/WAAAAlAEAAAsAAAAAAAAAAAAA&#10;AAAALwEAAF9yZWxzLy5yZWxzUEsBAi0AFAAGAAgAAAAhAAQ+/12nAgAAjwUAAA4AAAAAAAAAAAAA&#10;AAAALgIAAGRycy9lMm9Eb2MueG1sUEsBAi0AFAAGAAgAAAAhAJeVFW7fAAAACQEAAA8AAAAAAAAA&#10;AAAAAAAAAQUAAGRycy9kb3ducmV2LnhtbFBLBQYAAAAABAAEAPMAAAANBgAAAAA=&#10;" filled="f" strokecolor="#1f4d78 [1604]" strokeweight="1pt">
+              <v:roundrect w14:anchorId="53214CDB" id="Rectangle: Rounded Corners 12" o:spid="_x0000_s1030" style="position:absolute;left:0;text-align:left;margin-left:-11.2pt;margin-top:16.3pt;width:104.7pt;height:29pt;z-index:251720704;visibility:visible;mso-wrap-style:square;mso-width-percent:0;mso-height-percent:0;mso-wrap-distance-left:9pt;mso-wrap-distance-top:0;mso-wrap-distance-right:9pt;mso-wrap-distance-bottom:0;mso-position-horizontal:absolute;mso-position-horizontal-relative:margin;mso-position-vertical:absolute;mso-position-vertical-relative:text;mso-width-percent:0;mso-height-percent:0;mso-width-relative:margin;mso-height-relative:margin;v-text-anchor:middle" arcsize="10923f" o:gfxdata="UEsDBBQABgAIAAAAIQC2gziS/gAAAOEBAAATAAAAW0NvbnRlbnRfVHlwZXNdLnhtbJSRQU7DMBBF&#10;90jcwfIWJU67QAgl6YK0S0CoHGBkTxKLZGx5TGhvj5O2G0SRWNoz/78nu9wcxkFMGNg6quQqL6RA&#10;0s5Y6ir5vt9lD1JwBDIwOMJKHpHlpr69KfdHjyxSmriSfYz+USnWPY7AufNIadK6MEJMx9ApD/oD&#10;OlTrorhX2lFEilmcO2RdNtjC5xDF9pCuTyYBB5bi6bQ4syoJ3g9WQ0ymaiLzg5KdCXlKLjvcW893&#10;SUOqXwnz5DrgnHtJTxOsQfEKIT7DmDSUCaxw7Rqn8787ZsmRM9e2VmPeBN4uqYvTtW7jvijg9N/y&#10;JsXecLq0q+WD6m8AAAD//wMAUEsDBBQABgAIAAAAIQA4/SH/1gAAAJQBAAALAAAAX3JlbHMvLnJl&#10;bHOkkMFqwzAMhu+DvYPRfXGawxijTi+j0GvpHsDYimMaW0Yy2fr2M4PBMnrbUb/Q94l/f/hMi1qR&#10;JVI2sOt6UJgd+ZiDgffL8ekFlFSbvV0oo4EbChzGx4f9GRdb25HMsYhqlCwG5lrLq9biZkxWOiqY&#10;22YiTra2kYMu1l1tQD30/bPm3wwYN0x18gb45AdQl1tp5j/sFB2T0FQ7R0nTNEV3j6o9feQzro1i&#10;OWA14Fm+Q8a1a8+Bvu/d/dMb2JY5uiPbhG/ktn4cqGU/er3pcvwCAAD//wMAUEsDBBQABgAIAAAA&#10;IQDQhWoGfwIAAE4FAAAOAAAAZHJzL2Uyb0RvYy54bWysVFFP2zAQfp+0/2D5fSQthUFEiioQ06QK&#10;KmDi2XVsEs3xeWe3affrd3bSgADtYZofLJ/v7rvzd3e+uNy1hm0V+gZsySdHOWfKSqga+1zyH483&#10;X84480HYShiwquR75fnl/POni84Vago1mEohIxDri86VvA7BFVnmZa1a4Y/AKUtKDdiKQCI+ZxWK&#10;jtBbk03z/DTrACuHIJX3dHvdK/k84WutZLjT2qvATMkpt5B2TPs67tn8QhTPKFzdyCEN8Q9ZtKKx&#10;FHSEuhZBsA0276DaRiJ40OFIQpuB1o1U6Q30mkn+5jUPtXAqvYXI8W6kyf8/WHm7fXArjKl7twT5&#10;0xMjWed8MWqi4AebncY22lLibJdY3I8sql1gki4nx9Pz03MiW5Lu+PTsOE80Z6I4eDv04ZuClsVD&#10;yRE2trqnUiUGxXbpQ0xCFAe7GNHCTWPMIbk+n5RZ2BsVDYy9V5o1FWUwTUCph9SVQbYVVH0hpbJh&#10;0qtqUan++iSnFduA4o0eSUqAEVlT4BF7AIj9+R67hxnso6tKLTg6539LrHcePVJksGF0bhsL+BGA&#10;oVcNkXv7oYK+pyayFHbrHXFT8lm0jDdrqPYrZAj9SHgnbxqqxlL4sBJIM0AFpLkOd7RpA13JYThx&#10;VgP+/ug+2lNrkpazjmaq5P7XRqDizHy31LTnk9ksDmESZidfpyTga836tcZu2iugwk3oB3EyHaN9&#10;MIejRmifaPwXMSqphJUUu+Qy4EG4Cv2s0wci1WKRzGjwnAhL++BkBI88x0Z73D0JdENLBmrmWzjM&#10;nyjeNGVvGz0tLDYBdJM69oXXoQI0tKmVhg8m/gqv5WT18g3O/wAAAP//AwBQSwMEFAAGAAgAAAAh&#10;AJeVFW7fAAAACQEAAA8AAABkcnMvZG93bnJldi54bWxMjzFPwzAQhXck/oN1SGyt01CFEnKpUIEF&#10;sTSUgc2Nr3EgPkex04Z/jzuV8XSf3vtesZ5sJ440+NYxwmKegCCunW65Qdh9vM5WIHxQrFXnmBB+&#10;ycO6vL4qVK7dibd0rEIjYgj7XCGYEPpcSl8bssrPXU8cfwc3WBXiOTRSD+oUw20n0yTJpFUtxwaj&#10;etoYqn+q0SJs7bj7eq4Wh/dvmy3ZfL69VJsM8fZmenoEEWgKFxjO+lEdyui0dyNrLzqEWZouI4pw&#10;l2YgzsDqPo7bIzwkGciykP8XlH8AAAD//wMAUEsBAi0AFAAGAAgAAAAhALaDOJL+AAAA4QEAABMA&#10;AAAAAAAAAAAAAAAAAAAAAFtDb250ZW50X1R5cGVzXS54bWxQSwECLQAUAAYACAAAACEAOP0h/9YA&#10;AACUAQAACwAAAAAAAAAAAAAAAAAvAQAAX3JlbHMvLnJlbHNQSwECLQAUAAYACAAAACEA0IVqBn8C&#10;AABOBQAADgAAAAAAAAAAAAAAAAAuAgAAZHJzL2Uyb0RvYy54bWxQSwECLQAUAAYACAAAACEAl5UV&#10;bt8AAAAJAQAADwAAAAAAAAAAAAAAAADZBAAAZHJzL2Rvd25yZXYueG1sUEsFBgAAAAAEAAQA8wAA&#10;AOUFAAAAAA==&#10;" filled="f" strokecolor="#1f4d78 [1604]" strokeweight="1pt">
                 <v:stroke joinstyle="miter"/>
                 <v:path arrowok="t"/>
                 <v:textbox>
@@ -16790,7 +16790,7 @@
           </mc:Choice>
           <mc:Fallback>
             <w:pict>
-              <v:roundrect w14:anchorId="1F8BA1EF" id="Rectangle: Rounded Corners 8" o:spid="_x0000_s1031" style="position:absolute;left:0;text-align:left;margin-left:353.25pt;margin-top:21.05pt;width:147.75pt;height:82.5pt;z-index:251729920;visibility:visible;mso-wrap-style:square;mso-width-percent:0;mso-height-percent:0;mso-wrap-distance-left:9pt;mso-wrap-distance-top:0;mso-wrap-distance-right:9pt;mso-wrap-distance-bottom:0;mso-position-horizontal:absolute;mso-position-horizontal-relative:margin;mso-position-vertical:absolute;mso-position-vertical-relative:text;mso-width-percent:0;mso-height-percent:0;mso-width-relative:margin;mso-height-relative:margin;v-text-anchor:middle" arcsize="10923f" o:gfxdata="UEsDBBQABgAIAAAAIQC2gziS/gAAAOEBAAATAAAAW0NvbnRlbnRfVHlwZXNdLnhtbJSRQU7DMBBF&#10;90jcwfIWJU67QAgl6YK0S0CoHGBkTxKLZGx5TGhvj5O2G0SRWNoz/78nu9wcxkFMGNg6quQqL6RA&#10;0s5Y6ir5vt9lD1JwBDIwOMJKHpHlpr69KfdHjyxSmriSfYz+USnWPY7AufNIadK6MEJMx9ApD/oD&#10;OlTrorhX2lFEilmcO2RdNtjC5xDF9pCuTyYBB5bi6bQ4syoJ3g9WQ0ymaiLzg5KdCXlKLjvcW893&#10;SUOqXwnz5DrgnHtJTxOsQfEKIT7DmDSUCaxw7Rqn8787ZsmRM9e2VmPeBN4uqYvTtW7jvijg9N/y&#10;JsXecLq0q+WD6m8AAAD//wMAUEsDBBQABgAIAAAAIQA4/SH/1gAAAJQBAAALAAAAX3JlbHMvLnJl&#10;bHOkkMFqwzAMhu+DvYPRfXGawxijTi+j0GvpHsDYimMaW0Yy2fr2M4PBMnrbUb/Q94l/f/hMi1qR&#10;JVI2sOt6UJgd+ZiDgffL8ekFlFSbvV0oo4EbChzGx4f9GRdb25HMsYhqlCwG5lrLq9biZkxWOiqY&#10;22YiTra2kYMu1l1tQD30/bPm3wwYN0x18gb45AdQl1tp5j/sFB2T0FQ7R0nTNEV3j6o9feQzro1i&#10;OWA14Fm+Q8a1a8+Bvu/d/dMb2JY5uiPbhG/ktn4cqGU/er3pcvwCAAD//wMAUEsDBBQABgAIAAAA&#10;IQDrYxcwxwIAAPcFAAAOAAAAZHJzL2Uyb0RvYy54bWysVEtvEzEQviPxHyzf6W5C0qSrbqooVRFS&#10;oFVb1LPj9SYrvB5jOy9+PTPeR0OJOCAulu2Z+b55X98cas12yvkKTM4HFylnykgoKrPO+bfnuw9T&#10;znwQphAajMr5UXl+M3v/7npvMzWEDehCOYYgxmd7m/NNCDZLEi83qhb+AqwyKCzB1SLg062Twok9&#10;otc6GabpZbIHV1gHUnmPv7eNkM8iflkqGe7L0qvAdM7RtxBPF88VncnsWmRrJ+ymkq0b4h+8qEVl&#10;kLSHuhVBsK2r/oCqK+nAQxkuJNQJlGUlVYwBoxmkb6J52girYiyYHG/7NPn/Byu/7h4cqwqs3cer&#10;aTq9SocDzoyosVaPmD1h1lpl7BG2plAFW4AzWGw2pcTtrc/Q/sk+OArd2yXI7x4FyW8SevhW51C6&#10;mnQxcHaIVTj2VVCHwCR+DqaTy9FwzJlE2SAdTSbjWKdEZJ25dT58UlAzuuTckXfkbSyB2C19IC9E&#10;1ukRpYG7SutYb22iv6Crgv7igxpOLbRjO4GtIqRUJlxGPL2tv0DR/KMraedM7FEyiVT+FQ2JiSFm&#10;oQk8piActSIqbR5ViSnHUIeRoAc65R40oo0oVPNNzOepIyAhlxhMj90CnItrQNVDL1t9MlVxVnrj&#10;9G+ONca9RWQGE3rjujLgzgHo0DM3+l2SmtRQlsJhdYjtOO46bAXFEVvUQTO73sq7Cqu+FD48CIfD&#10;imONCyjc41Fq2Occ2htnG3A/z/2TPs4QSjnb4/Dn3P/YCqc4058NTtfVYDSibREfo/FkiA93Klmd&#10;Ssy2XgA2DQ4OehevpB90dy0d1C+4p+bEiiJhJHLnXAbXPRahWUq46aSaz6MabggrwtI8WUnglGdq&#10;6OfDi3C2bf2AU/MVukUhsjfN3+iSpYH5NkBZxcmgTDd5bSuA2yV2RLsJaX2dvqPW676e/QIAAP//&#10;AwBQSwMEFAAGAAgAAAAhAARNboXfAAAACwEAAA8AAABkcnMvZG93bnJldi54bWxMj8tqwzAQRfeF&#10;/oOYQjelkWxaJ3U8DqUQ6KaQ1weMrYltaknGUhz376us2uUwh3vPLTaz6cXEo++cRUgWCgTb2unO&#10;Ngin4/Z5BcIHspp6Zxnhhz1syvu7gnLtrnbP0yE0IoZYnxNCG8KQS+nrlg35hRvYxt/ZjYZCPMdG&#10;6pGuMdz0MlUqk4Y6GxtaGvij5fr7cDEI/m17bCRNu/2n/vJZ9zTuVnWF+Pgwv69BBJ7DHww3/agO&#10;ZXSq3MVqL3qEpcpeI4rwkiYgboBSaVxXIaRqmYAsC/l/Q/kLAAD//wMAUEsBAi0AFAAGAAgAAAAh&#10;ALaDOJL+AAAA4QEAABMAAAAAAAAAAAAAAAAAAAAAAFtDb250ZW50X1R5cGVzXS54bWxQSwECLQAU&#10;AAYACAAAACEAOP0h/9YAAACUAQAACwAAAAAAAAAAAAAAAAAvAQAAX3JlbHMvLnJlbHNQSwECLQAU&#10;AAYACAAAACEA62MXMMcCAAD3BQAADgAAAAAAAAAAAAAAAAAuAgAAZHJzL2Uyb0RvYy54bWxQSwEC&#10;LQAUAAYACAAAACEABE1uhd8AAAALAQAADwAAAAAAAAAAAAAAAAAhBQAAZHJzL2Rvd25yZXYueG1s&#10;UEsFBgAAAAAEAAQA8wAAAC0GAAAAAA==&#10;" filled="f" strokecolor="#538135 [2409]" strokeweight="1pt">
+              <v:roundrect w14:anchorId="1F8BA1EF" id="Rectangle: Rounded Corners 8" o:spid="_x0000_s1031" style="position:absolute;left:0;text-align:left;margin-left:353.25pt;margin-top:21.05pt;width:147.75pt;height:82.5pt;z-index:251729920;visibility:visible;mso-wrap-style:square;mso-width-percent:0;mso-height-percent:0;mso-wrap-distance-left:9pt;mso-wrap-distance-top:0;mso-wrap-distance-right:9pt;mso-wrap-distance-bottom:0;mso-position-horizontal:absolute;mso-position-horizontal-relative:margin;mso-position-vertical:absolute;mso-position-vertical-relative:text;mso-width-percent:0;mso-height-percent:0;mso-width-relative:margin;mso-height-relative:margin;v-text-anchor:middle" arcsize="10923f" o:gfxdata="UEsDBBQABgAIAAAAIQC2gziS/gAAAOEBAAATAAAAW0NvbnRlbnRfVHlwZXNdLnhtbJSRQU7DMBBF&#10;90jcwfIWJU67QAgl6YK0S0CoHGBkTxKLZGx5TGhvj5O2G0SRWNoz/78nu9wcxkFMGNg6quQqL6RA&#10;0s5Y6ir5vt9lD1JwBDIwOMJKHpHlpr69KfdHjyxSmriSfYz+USnWPY7AufNIadK6MEJMx9ApD/oD&#10;OlTrorhX2lFEilmcO2RdNtjC5xDF9pCuTyYBB5bi6bQ4syoJ3g9WQ0ymaiLzg5KdCXlKLjvcW893&#10;SUOqXwnz5DrgnHtJTxOsQfEKIT7DmDSUCaxw7Rqn8787ZsmRM9e2VmPeBN4uqYvTtW7jvijg9N/y&#10;JsXecLq0q+WD6m8AAAD//wMAUEsDBBQABgAIAAAAIQA4/SH/1gAAAJQBAAALAAAAX3JlbHMvLnJl&#10;bHOkkMFqwzAMhu+DvYPRfXGawxijTi+j0GvpHsDYimMaW0Yy2fr2M4PBMnrbUb/Q94l/f/hMi1qR&#10;JVI2sOt6UJgd+ZiDgffL8ekFlFSbvV0oo4EbChzGx4f9GRdb25HMsYhqlCwG5lrLq9biZkxWOiqY&#10;22YiTra2kYMu1l1tQD30/bPm3wwYN0x18gb45AdQl1tp5j/sFB2T0FQ7R0nTNEV3j6o9feQzro1i&#10;OWA14Fm+Q8a1a8+Bvu/d/dMb2JY5uiPbhG/ktn4cqGU/er3pcvwCAAD//wMAUEsDBBQABgAIAAAA&#10;IQB2BOF8oQIAALcFAAAOAAAAZHJzL2Uyb0RvYy54bWysVEtv2zAMvg/YfxB0X20HSdMZdYqgRYcB&#10;WVu0HXpWZKk2JouapMTOfv0o+dGgC3YYdhEkPj6Sn0heXnWNInthXQ26oNlZSonQHMpavxb0+/Pt&#10;pwtKnGe6ZAq0KOhBOHq1+vjhsjW5mEEFqhSWIIh2eWsKWnlv8iRxvBINc2dghEalBNswj0/7mpSW&#10;tYjeqGSWpudJC7Y0FrhwDqU3vZKuIr6Ugvt7KZ3wRBUUc/PxtPHchjNZXbL81TJT1XxIg/1DFg2r&#10;NQadoG6YZ2Rn6z+gmppbcCD9GYcmASlrLmINWE2WvqvmqWJGxFqQHGcmmtz/g+V3+yfzYEPqzmyA&#10;/3DISNIal0+a8HCDTSdtE2wxcdJFFg8Ti6LzhKMwu1iez2cLSjjqsnS+XC4izwnLR3djnf8ioCHh&#10;UlALO10+4l9FCtl+43zIguWjXQip4bZWKv6X0jFfUHUZZPERGkZcK0v2DL+acS60P494atd8g7KX&#10;YyrpmEzsseASQ7k3NAwcIkQW+sIjBf6gRAil9KOQpC6x1FkMMAEdx856VcVK0YtD5NOhI2BAlljM&#10;hD0AnKorC22LWQ72wVXEXp+c078l1jtPHjEyaD85N7UGewpA+Slybz+S1FMTWPLdtkNuCroIOQbJ&#10;FsrDgyUW+tlzht/W+Osb5vwDszhsOJa4QPw9HlJBW1AYbpRUYH+dkgd7nAHUUtLi8BbU/dwxKyhR&#10;XzVOx+dsPg/THh/zxXKGD3us2R5r9K65BmyaDFeV4fEa7L0ar9JC84J7Zh2iooppjrELyr0dH9e+&#10;Xyq4qbhYr6MZTrhhfqOfDA/ggefQ0M/dC7NmaH2PU3MH46Cz/F3z97bBU8N650HWcTLeeB1+ALdD&#10;7Ihhk4X1c/yOVm/7dvUbAAD//wMAUEsDBBQABgAIAAAAIQAETW6F3wAAAAsBAAAPAAAAZHJzL2Rv&#10;d25yZXYueG1sTI/LasMwEEX3hf6DmEI3pZFsWid1PA6lEOimkNcHjK2JbWpJxlIc9++rrNrlMId7&#10;zy02s+nFxKPvnEVIFgoE29rpzjYIp+P2eQXCB7KaemcZ4Yc9bMr7u4Jy7a52z9MhNCKGWJ8TQhvC&#10;kEvp65YN+YUb2Mbf2Y2GQjzHRuqRrjHc9DJVKpOGOhsbWhr4o+X6+3AxCP5te2wkTbv9p/7yWfc0&#10;7lZ1hfj4ML+vQQSewx8MN/2oDmV0qtzFai96hKXKXiOK8JImIG6AUmlcVyGkapmALAv5f0P5CwAA&#10;//8DAFBLAQItABQABgAIAAAAIQC2gziS/gAAAOEBAAATAAAAAAAAAAAAAAAAAAAAAABbQ29udGVu&#10;dF9UeXBlc10ueG1sUEsBAi0AFAAGAAgAAAAhADj9If/WAAAAlAEAAAsAAAAAAAAAAAAAAAAALwEA&#10;AF9yZWxzLy5yZWxzUEsBAi0AFAAGAAgAAAAhAHYE4XyhAgAAtwUAAA4AAAAAAAAAAAAAAAAALgIA&#10;AGRycy9lMm9Eb2MueG1sUEsBAi0AFAAGAAgAAAAhAARNboXfAAAACwEAAA8AAAAAAAAAAAAAAAAA&#10;+wQAAGRycy9kb3ducmV2LnhtbFBLBQYAAAAABAAEAPMAAAAHBgAAAAA=&#10;" filled="f" strokecolor="#538135 [2409]" strokeweight="1pt">
                 <v:stroke joinstyle="miter"/>
                 <v:path arrowok="t"/>
                 <v:textbox>
@@ -16977,7 +16977,7 @@
           </mc:Choice>
           <mc:Fallback>
             <w:pict>
-              <v:roundrect w14:anchorId="535C98A9" id="Rectangle: Rounded Corners 7" o:spid="_x0000_s1032" style="position:absolute;left:0;text-align:left;margin-left:0;margin-top:22.15pt;width:147.75pt;height:75.75pt;z-index:251728896;visibility:visible;mso-wrap-style:square;mso-width-percent:0;mso-height-percent:0;mso-wrap-distance-left:9pt;mso-wrap-distance-top:0;mso-wrap-distance-right:9pt;mso-wrap-distance-bottom:0;mso-position-horizontal:center;mso-position-horizontal-relative:margin;mso-position-vertical:absolute;mso-position-vertical-relative:text;mso-width-percent:0;mso-height-percent:0;mso-width-relative:margin;mso-height-relative:margin;v-text-anchor:middle" arcsize="10923f" o:gfxdata="UEsDBBQABgAIAAAAIQC2gziS/gAAAOEBAAATAAAAW0NvbnRlbnRfVHlwZXNdLnhtbJSRQU7DMBBF&#10;90jcwfIWJU67QAgl6YK0S0CoHGBkTxKLZGx5TGhvj5O2G0SRWNoz/78nu9wcxkFMGNg6quQqL6RA&#10;0s5Y6ir5vt9lD1JwBDIwOMJKHpHlpr69KfdHjyxSmriSfYz+USnWPY7AufNIadK6MEJMx9ApD/oD&#10;OlTrorhX2lFEilmcO2RdNtjC5xDF9pCuTyYBB5bi6bQ4syoJ3g9WQ0ymaiLzg5KdCXlKLjvcW893&#10;SUOqXwnz5DrgnHtJTxOsQfEKIT7DmDSUCaxw7Rqn8787ZsmRM9e2VmPeBN4uqYvTtW7jvijg9N/y&#10;JsXecLq0q+WD6m8AAAD//wMAUEsDBBQABgAIAAAAIQA4/SH/1gAAAJQBAAALAAAAX3JlbHMvLnJl&#10;bHOkkMFqwzAMhu+DvYPRfXGawxijTi+j0GvpHsDYimMaW0Yy2fr2M4PBMnrbUb/Q94l/f/hMi1qR&#10;JVI2sOt6UJgd+ZiDgffL8ekFlFSbvV0oo4EbChzGx4f9GRdb25HMsYhqlCwG5lrLq9biZkxWOiqY&#10;22YiTra2kYMu1l1tQD30/bPm3wwYN0x18gb45AdQl1tp5j/sFB2T0FQ7R0nTNEV3j6o9feQzro1i&#10;OWA14Fm+Q8a1a8+Bvu/d/dMb2JY5uiPbhG/ktn4cqGU/er3pcvwCAAD//wMAUEsDBBQABgAIAAAA&#10;IQDy9xRuxwIAAPUFAAAOAAAAZHJzL2Uyb0RvYy54bWysVEtv2zAMvg/YfxB0X/1AmrRGnSJI0WFA&#10;1gZth54VWY6NyaImKXGyXz9KfjTrgh2GXQSJj4/kJ5I3t4dGkr0wtgaV0+QipkQoDkWttjn99nL/&#10;6YoS65gqmAQlcnoUlt7OP364aXUmUqhAFsIQBFE2a3VOK+d0FkWWV6Jh9gK0UKgswTTM4dNso8Kw&#10;FtEbGaVxPI1aMIU2wIW1KL3rlHQe8MtScPdYllY4InOKublwmnBu/BnNb1i2NUxXNe/TYP+QRcNq&#10;hUFHqDvmGNmZ+g+opuYGLJTugkMTQVnWXIQasJokflfNc8W0CLUgOVaPNNn/B8sf9mtD6iKnk+Q6&#10;nSXxJKFEsQa/6gnJY2orRUaeYKcKUZAlGIV/TWaet1bbDN2f9dr4yq1eAf9uURH9pvEP29scStN4&#10;W6ybHMInHMdPEAdHOAqTq9l0kl5SwlF3PU1jvHtQlg3e2lj3WUBD/CWnxifnkw0fwPYr6zr7wc5H&#10;VHBfS4lylkkV0gVZF14WHr7dxFIasmfYKIxzodw04Mld8xWKTj67jOPQMphM6FDvElKzb2io8xEC&#10;CV3dgQF3lKKL/iRKJBwrTUOAEeg0dtKpKlaITuwjnw8tFQJ65BKLGbF7gHN1JT2dvb13FWFSRuf4&#10;b4l13I4eITIoNzo3tQJzDkC6MXJnP5DUUeNZcofNITTjdGiwDRRHbFAD3eRaze9r/PUVs27NDI4q&#10;DjWuH/eIRymhzSn0N0oqMD/Pyb09ThBqKWlx9HNqf+yYEZTILwpn6zqZTPyuCI/J5SzFhznVbE41&#10;atcsAZsG5wazC1dv7+RwLQ00r7ilFj4qqpjiGDun3JnhsXTdSsI9x8ViEcxwP2jmVupZcw/uefYN&#10;/XJ4ZUb3re9waB5gWBMse9f8na33VLDYOSjrMBme6Y7X/gdwt4Qu7vegX16n72D1tq3nvwAAAP//&#10;AwBQSwMEFAAGAAgAAAAhAMPvm6bdAAAABwEAAA8AAABkcnMvZG93bnJldi54bWxMj81qwzAQhO+F&#10;voPYQi+lkZvGwXYsh1II9FLI3wOsLdU2sVZGUhz37bs9tcdhhplvyu1sBzEZH3pHCl4WCQhDjdM9&#10;tQrOp91zBiJEJI2DI6Pg2wTYVvd3JRba3ehgpmNsBZdQKFBBF+NYSBmazlgMCzcaYu/LeYuRpW+l&#10;9njjcjvIZZKspcWeeKHD0bx3prkcr1ZByHenVuK0P3zoz7Dun/w+a2qlHh/mtw2IaOb4F4ZffEaH&#10;iplqdyUdxKCAj0QFq9UrCHaXeZqCqDmWpxnIqpT/+asfAAAA//8DAFBLAQItABQABgAIAAAAIQC2&#10;gziS/gAAAOEBAAATAAAAAAAAAAAAAAAAAAAAAABbQ29udGVudF9UeXBlc10ueG1sUEsBAi0AFAAG&#10;AAgAAAAhADj9If/WAAAAlAEAAAsAAAAAAAAAAAAAAAAALwEAAF9yZWxzLy5yZWxzUEsBAi0AFAAG&#10;AAgAAAAhAPL3FG7HAgAA9QUAAA4AAAAAAAAAAAAAAAAALgIAAGRycy9lMm9Eb2MueG1sUEsBAi0A&#10;FAAGAAgAAAAhAMPvm6bdAAAABwEAAA8AAAAAAAAAAAAAAAAAIQUAAGRycy9kb3ducmV2LnhtbFBL&#10;BQYAAAAABAAEAPMAAAArBgAAAAA=&#10;" filled="f" strokecolor="#538135 [2409]" strokeweight="1pt">
+              <v:roundrect w14:anchorId="535C98A9" id="Rectangle: Rounded Corners 7" o:spid="_x0000_s1032" style="position:absolute;left:0;text-align:left;margin-left:0;margin-top:22.15pt;width:147.75pt;height:75.75pt;z-index:251728896;visibility:visible;mso-wrap-style:square;mso-width-percent:0;mso-height-percent:0;mso-wrap-distance-left:9pt;mso-wrap-distance-top:0;mso-wrap-distance-right:9pt;mso-wrap-distance-bottom:0;mso-position-horizontal:center;mso-position-horizontal-relative:margin;mso-position-vertical:absolute;mso-position-vertical-relative:text;mso-width-percent:0;mso-height-percent:0;mso-width-relative:margin;mso-height-relative:margin;v-text-anchor:middle" arcsize="10923f" o:gfxdata="UEsDBBQABgAIAAAAIQC2gziS/gAAAOEBAAATAAAAW0NvbnRlbnRfVHlwZXNdLnhtbJSRQU7DMBBF&#10;90jcwfIWJU67QAgl6YK0S0CoHGBkTxKLZGx5TGhvj5O2G0SRWNoz/78nu9wcxkFMGNg6quQqL6RA&#10;0s5Y6ir5vt9lD1JwBDIwOMJKHpHlpr69KfdHjyxSmriSfYz+USnWPY7AufNIadK6MEJMx9ApD/oD&#10;OlTrorhX2lFEilmcO2RdNtjC5xDF9pCuTyYBB5bi6bQ4syoJ3g9WQ0ymaiLzg5KdCXlKLjvcW893&#10;SUOqXwnz5DrgnHtJTxOsQfEKIT7DmDSUCaxw7Rqn8787ZsmRM9e2VmPeBN4uqYvTtW7jvijg9N/y&#10;JsXecLq0q+WD6m8AAAD//wMAUEsDBBQABgAIAAAAIQA4/SH/1gAAAJQBAAALAAAAX3JlbHMvLnJl&#10;bHOkkMFqwzAMhu+DvYPRfXGawxijTi+j0GvpHsDYimMaW0Yy2fr2M4PBMnrbUb/Q94l/f/hMi1qR&#10;JVI2sOt6UJgd+ZiDgffL8ekFlFSbvV0oo4EbChzGx4f9GRdb25HMsYhqlCwG5lrLq9biZkxWOiqY&#10;22YiTra2kYMu1l1tQD30/bPm3wwYN0x18gb45AdQl1tp5j/sFB2T0FQ7R0nTNEV3j6o9feQzro1i&#10;OWA14Fm+Q8a1a8+Bvu/d/dMb2JY5uiPbhG/ktn4cqGU/er3pcvwCAAD//wMAUEsDBBQABgAIAAAA&#10;IQBEhAxloAIAALYFAAAOAAAAZHJzL2Uyb0RvYy54bWysVEtv2zAMvg/YfxB0X20HadoadYogRYcB&#10;WVv0gZ4VWYqNyaImKbGzXz9KdtygC3YYdhHEhz6Sn0he33SNIjthXQ26oNlZSonQHMpabwr6+nL3&#10;5ZIS55kumQItCroXjt7MP3+6bk0uJlCBKoUlCKJd3pqCVt6bPEkcr0TD3BkYodEowTbMo2g3SWlZ&#10;i+iNSiZpOktasKWxwIVzqL3tjXQe8aUU3D9I6YQnqqCYm4+njec6nMn8muUby0xV8yEN9g9ZNKzW&#10;GHSEumWeka2t/4Bqam7BgfRnHJoEpKy5iDVgNVn6oZrnihkRa0FynBlpcv8Plt/vns2jDak7swL+&#10;wyEjSWtcPlqC4AafTtom+GLipIss7kcWRecJR2V2eTGbTs4p4Wi7mk1SvAdQlh9eG+v8VwENCZeC&#10;Wtjq8gm/KjLIdivne/+DX4io4a5WKn6X0jFdUHUZdFEI/SKWypIdw59mnAvtZxFPbZvvUPb6i/M0&#10;jX+OycQWC09iau4dDW0hQiShrzsy4PdKhFBKPwlJ6hIrncQAI9Bx7Kw3VawUvTpEPh06AgZkicWM&#10;2APAqbqygc7BPzwVsdXHx+nfEuu5HV/EyKD9+LipNdhTAMqPkXv/A0k9NYEl36075Kags5Bj0Kyh&#10;3D9aYqEfPWf4XY2/vmLOPzKLs4ZTifvDP+AhFbQFheFGSQX21yl98McRQCslLc5uQd3PLbOCEvVN&#10;43BcZdNpGPYoTM8vJijYY8v62KK3zRKwaTLcVIbHa/D36nCVFpo3XDOLEBVNTHOMXVDu7UFY+n6n&#10;4KLiYrGIbjjghvmVfjY8gAeeQ0O/dG/MmqH1PQ7NPRzmnOUfmr/3DS81LLYeZB0n453X4QdwOcQu&#10;HhZZ2D7HcvR6X7fz3wAAAP//AwBQSwMEFAAGAAgAAAAhAMPvm6bdAAAABwEAAA8AAABkcnMvZG93&#10;bnJldi54bWxMj81qwzAQhO+FvoPYQi+lkZvGwXYsh1II9FLI3wOsLdU2sVZGUhz37bs9tcdhhplv&#10;yu1sBzEZH3pHCl4WCQhDjdM9tQrOp91zBiJEJI2DI6Pg2wTYVvd3JRba3ehgpmNsBZdQKFBBF+NY&#10;SBmazlgMCzcaYu/LeYuRpW+l9njjcjvIZZKspcWeeKHD0bx3prkcr1ZByHenVuK0P3zoz7Dun/w+&#10;a2qlHh/mtw2IaOb4F4ZffEaHiplqdyUdxKCAj0QFq9UrCHaXeZqCqDmWpxnIqpT/+asfAAAA//8D&#10;AFBLAQItABQABgAIAAAAIQC2gziS/gAAAOEBAAATAAAAAAAAAAAAAAAAAAAAAABbQ29udGVudF9U&#10;eXBlc10ueG1sUEsBAi0AFAAGAAgAAAAhADj9If/WAAAAlAEAAAsAAAAAAAAAAAAAAAAALwEAAF9y&#10;ZWxzLy5yZWxzUEsBAi0AFAAGAAgAAAAhAESEDGWgAgAAtgUAAA4AAAAAAAAAAAAAAAAALgIAAGRy&#10;cy9lMm9Eb2MueG1sUEsBAi0AFAAGAAgAAAAhAMPvm6bdAAAABwEAAA8AAAAAAAAAAAAAAAAA+gQA&#10;AGRycy9kb3ducmV2LnhtbFBLBQYAAAAABAAEAPMAAAAEBgAAAAA=&#10;" filled="f" strokecolor="#538135 [2409]" strokeweight="1pt">
                 <v:stroke joinstyle="miter"/>
                 <v:path arrowok="t"/>
                 <v:textbox>
@@ -17182,7 +17182,7 @@
           </mc:Choice>
           <mc:Fallback>
             <w:pict>
-              <v:roundrect w14:anchorId="1471DAB9" id="Rectangle: Rounded Corners 6" o:spid="_x0000_s1033" style="position:absolute;left:0;text-align:left;margin-left:-25.25pt;margin-top:23.1pt;width:147.75pt;height:75.75pt;z-index:251727872;visibility:visible;mso-wrap-style:square;mso-width-percent:0;mso-height-percent:0;mso-wrap-distance-left:9pt;mso-wrap-distance-top:0;mso-wrap-distance-right:9pt;mso-wrap-distance-bottom:0;mso-position-horizontal:absolute;mso-position-horizontal-relative:margin;mso-position-vertical:absolute;mso-position-vertical-relative:text;mso-width-percent:0;mso-height-percent:0;mso-width-relative:margin;mso-height-relative:margin;v-text-anchor:middle" arcsize="10923f" o:gfxdata="UEsDBBQABgAIAAAAIQC2gziS/gAAAOEBAAATAAAAW0NvbnRlbnRfVHlwZXNdLnhtbJSRQU7DMBBF&#10;90jcwfIWJU67QAgl6YK0S0CoHGBkTxKLZGx5TGhvj5O2G0SRWNoz/78nu9wcxkFMGNg6quQqL6RA&#10;0s5Y6ir5vt9lD1JwBDIwOMJKHpHlpr69KfdHjyxSmriSfYz+USnWPY7AufNIadK6MEJMx9ApD/oD&#10;OlTrorhX2lFEilmcO2RdNtjC5xDF9pCuTyYBB5bi6bQ4syoJ3g9WQ0ymaiLzg5KdCXlKLjvcW893&#10;SUOqXwnz5DrgnHtJTxOsQfEKIT7DmDSUCaxw7Rqn8787ZsmRM9e2VmPeBN4uqYvTtW7jvijg9N/y&#10;JsXecLq0q+WD6m8AAAD//wMAUEsDBBQABgAIAAAAIQA4/SH/1gAAAJQBAAALAAAAX3JlbHMvLnJl&#10;bHOkkMFqwzAMhu+DvYPRfXGawxijTi+j0GvpHsDYimMaW0Yy2fr2M4PBMnrbUb/Q94l/f/hMi1qR&#10;JVI2sOt6UJgd+ZiDgffL8ekFlFSbvV0oo4EbChzGx4f9GRdb25HMsYhqlCwG5lrLq9biZkxWOiqY&#10;22YiTra2kYMu1l1tQD30/bPm3wwYN0x18gb45AdQl1tp5j/sFB2T0FQ7R0nTNEV3j6o9feQzro1i&#10;OWA14Fm+Q8a1a8+Bvu/d/dMb2JY5uiPbhG/ktn4cqGU/er3pcvwCAAD//wMAUEsDBBQABgAIAAAA&#10;IQCXNayhyAIAAPYFAAAOAAAAZHJzL2Uyb0RvYy54bWysVEtv2zAMvg/YfxB0X+0EiZMadYogRYcB&#10;WRu0HXpWZDk2JouapCTOfv0o+dGsC3YYdhEkkfxIfnzc3Da1JAdhbAUqo6OrmBKhOOSV2mX028v9&#10;pzkl1jGVMwlKZPQkLL1dfPxwc9SpGEMJMheGIIiy6VFntHROp1FkeSlqZq9AC4XCAkzNHD7NLsoN&#10;OyJ6LaNxHCfREUyuDXBhLf7etUK6CPhFIbh7LAorHJEZxdhcOE04t/6MFjcs3Rmmy4p3YbB/iKJm&#10;lUKnA9Qdc4zsTfUHVF1xAxYKd8WhjqAoKi5CDpjNKH6XzXPJtAi5IDlWDzTZ/wfLHw4bQ6ocazef&#10;JslkNpkjTYrVWKsnZI+pnRQpeYK9ykVOVmAUFpsknrijtinaP+uN8albvQb+3aIg+k3iH7bTaQpT&#10;e11MnDShCqehCqJxhOPnaD5LJuMpJRxl18k4xrsHZWlvrY11nwXUxF8yanxwPthQAXZYW9fq93re&#10;o4L7Skr8Z6lUIVyQVe7/wsP3m1hJQw4MO4VxLpRLAp7c118hb/9n0zgOPYPBhBb1JiE0+4aGMu8h&#10;kNDmHRhwJyla70+iQMYx03FwMACd+x61opLlov32ni+7lgoBPXKByQzYHcClvEYdnZ2+NxVhVAbj&#10;+G+BtdwOFsEzKDcY15UCcwlAusFzq9+T1FLjWXLNtgndOOsbbAv5CTvUQDu6VvP7Cqu+ZtZtmMFZ&#10;xXbF/eMe8SgkHDMK3Y2SEszPS/9eH0cIpZQccfYzan/smRGUyC8Kh+t6NJn4ZREek+lsjA9zLtme&#10;S9S+XgE2zQg3nebh6vWd7K+FgfoV19TSe0URUxx9Z5Q70z9Wrt1JuOi4WC6DGi4IzdxaPWvuwT3P&#10;vqFfmldmdNf6DofmAfo9wdJ3zd/qeksFy72DogqT4Zluee0qgMsldHG3CP32On8Hrbd1vfgFAAD/&#10;/wMAUEsDBBQABgAIAAAAIQCN3DFr3wAAAAoBAAAPAAAAZHJzL2Rvd25yZXYueG1sTI/LasMwEEX3&#10;hf6DmEI3JZFrYidxLYdSCHRTyOsDxtbUNrUkIymO+/edrtrlMId7zy13sxnERD70zip4XiYgyDZO&#10;97ZVcDnvFxsQIaLVODhLCr4pwK66vyux0O5mjzSdYis4xIYCFXQxjoWUoenIYFi6kSz/Pp03GPn0&#10;rdQebxxuBpkmSS4N9pYbOhzpraPm63Q1CsJ2f24lTofju/4Ief/kD5umVurxYX59ARFpjn8w/Oqz&#10;OlTsVLur1UEMChZZkjGqYJWnIBhIVxmPq5ncrtcgq1L+n1D9AAAA//8DAFBLAQItABQABgAIAAAA&#10;IQC2gziS/gAAAOEBAAATAAAAAAAAAAAAAAAAAAAAAABbQ29udGVudF9UeXBlc10ueG1sUEsBAi0A&#10;FAAGAAgAAAAhADj9If/WAAAAlAEAAAsAAAAAAAAAAAAAAAAALwEAAF9yZWxzLy5yZWxzUEsBAi0A&#10;FAAGAAgAAAAhAJc1rKHIAgAA9gUAAA4AAAAAAAAAAAAAAAAALgIAAGRycy9lMm9Eb2MueG1sUEsB&#10;Ai0AFAAGAAgAAAAhAI3cMWvfAAAACgEAAA8AAAAAAAAAAAAAAAAAIgUAAGRycy9kb3ducmV2Lnht&#10;bFBLBQYAAAAABAAEAPMAAAAuBgAAAAA=&#10;" filled="f" strokecolor="#538135 [2409]" strokeweight="1pt">
+              <v:roundrect w14:anchorId="1471DAB9" id="Rectangle: Rounded Corners 6" o:spid="_x0000_s1033" style="position:absolute;left:0;text-align:left;margin-left:-25.25pt;margin-top:23.1pt;width:147.75pt;height:75.75pt;z-index:251727872;visibility:visible;mso-wrap-style:square;mso-width-percent:0;mso-height-percent:0;mso-wrap-distance-left:9pt;mso-wrap-distance-top:0;mso-wrap-distance-right:9pt;mso-wrap-distance-bottom:0;mso-position-horizontal:absolute;mso-position-horizontal-relative:margin;mso-position-vertical:absolute;mso-position-vertical-relative:text;mso-width-percent:0;mso-height-percent:0;mso-width-relative:margin;mso-height-relative:margin;v-text-anchor:middle" arcsize="10923f" o:gfxdata="UEsDBBQABgAIAAAAIQC2gziS/gAAAOEBAAATAAAAW0NvbnRlbnRfVHlwZXNdLnhtbJSRQU7DMBBF&#10;90jcwfIWJU67QAgl6YK0S0CoHGBkTxKLZGx5TGhvj5O2G0SRWNoz/78nu9wcxkFMGNg6quQqL6RA&#10;0s5Y6ir5vt9lD1JwBDIwOMJKHpHlpr69KfdHjyxSmriSfYz+USnWPY7AufNIadK6MEJMx9ApD/oD&#10;OlTrorhX2lFEilmcO2RdNtjC5xDF9pCuTyYBB5bi6bQ4syoJ3g9WQ0ymaiLzg5KdCXlKLjvcW893&#10;SUOqXwnz5DrgnHtJTxOsQfEKIT7DmDSUCaxw7Rqn8787ZsmRM9e2VmPeBN4uqYvTtW7jvijg9N/y&#10;JsXecLq0q+WD6m8AAAD//wMAUEsDBBQABgAIAAAAIQA4/SH/1gAAAJQBAAALAAAAX3JlbHMvLnJl&#10;bHOkkMFqwzAMhu+DvYPRfXGawxijTi+j0GvpHsDYimMaW0Yy2fr2M4PBMnrbUb/Q94l/f/hMi1qR&#10;JVI2sOt6UJgd+ZiDgffL8ekFlFSbvV0oo4EbChzGx4f9GRdb25HMsYhqlCwG5lrLq9biZkxWOiqY&#10;22YiTra2kYMu1l1tQD30/bPm3wwYN0x18gb45AdQl1tp5j/sFB2T0FQ7R0nTNEV3j6o9feQzro1i&#10;OWA14Fm+Q8a1a8+Bvu/d/dMb2JY5uiPbhG/ktn4cqGU/er3pcvwCAAD//wMAUEsDBBQABgAIAAAA&#10;IQCS5sTooAIAALYFAAAOAAAAZHJzL2Uyb0RvYy54bWysVEtv2zAMvg/YfxB0X20HadIadYqgRYcB&#10;WRv0gZ4VWaqNyaImKbGzXz9KdtygC3YYdhHEhz6Sn0heXXeNIjthXQ26oNlZSonQHMpavxX05fnu&#10;ywUlzjNdMgVaFHQvHL1efP501ZpcTKACVQpLEES7vDUFrbw3eZI4XomGuTMwQqNRgm2YR9G+JaVl&#10;LaI3Kpmk6SxpwZbGAhfOofa2N9JFxJdScP8gpROeqIJibj6eNp6bcCaLK5a/WWaqmg9psH/IomG1&#10;xqAj1C3zjGxt/QdUU3MLDqQ/49AkIGXNRawBq8nSD9U8VcyIWAuS48xIk/t/sPx+92TWNqTuzAr4&#10;D4eMJK1x+WgJght8Ommb4IuJky6yuB9ZFJ0nHJXZxXw2nZxTwtF2OZukeA+gLD+8Ntb5rwIaEi4F&#10;tbDV5SN+VWSQ7VbO9/4HvxBRw12tVPwupWO6oOoy6KIQ+kXcKEt2DH+acS60n0U8tW2+Q9nr5+dp&#10;Gv8ck4ktFp7E1Nw7GtpChEhCX3dkwO+VCKGUfhSS1CVWOokBRqDj2FlvqlgpenWIfDp0BAzIEosZ&#10;sQeAU3VlA52Df3gqYquPj9O/JdZzO76IkUH78XFTa7CnAJQfI/f+B5J6agJLvtt0yE1B5yHHoNlA&#10;uV9bYqEfPWf4XY2/vmLOr5nFWcOpxP3hH/CQCtqCwnCjpAL765Q++OMIoJWSFme3oO7nlllBifqm&#10;cTgus+k0DHsUpufzCQr22LI5tuhtcwPYNBluKsPjNfh7dbhKC80rrplliIompjnGLij39iDc+H6n&#10;4KLiYrmMbjjghvmVfjI8gAeeQ0M/d6/MmqH1PQ7NPRzmnOUfmr/3DS81LLceZB0n453X4QdwOcQu&#10;HhZZ2D7HcvR6X7eL3wAAAP//AwBQSwMEFAAGAAgAAAAhAI3cMWvfAAAACgEAAA8AAABkcnMvZG93&#10;bnJldi54bWxMj8tqwzAQRfeF/oOYQjclkWtiJ3Eth1IIdFPI6wPG1tQ2tSQjKY77952u2uUwh3vP&#10;LXezGcREPvTOKnheJiDINk73tlVwOe8XGxAhotU4OEsKvinArrq/K7HQ7maPNJ1iKzjEhgIVdDGO&#10;hZSh6chgWLqRLP8+nTcY+fSt1B5vHG4GmSZJLg32lhs6HOmto+brdDUKwnZ/biVOh+O7/gh5/+QP&#10;m6ZW6vFhfn0BEWmOfzD86rM6VOxUu6vVQQwKFlmSMapglacgGEhXGY+rmdyu1yCrUv6fUP0AAAD/&#10;/wMAUEsBAi0AFAAGAAgAAAAhALaDOJL+AAAA4QEAABMAAAAAAAAAAAAAAAAAAAAAAFtDb250ZW50&#10;X1R5cGVzXS54bWxQSwECLQAUAAYACAAAACEAOP0h/9YAAACUAQAACwAAAAAAAAAAAAAAAAAvAQAA&#10;X3JlbHMvLnJlbHNQSwECLQAUAAYACAAAACEAkubE6KACAAC2BQAADgAAAAAAAAAAAAAAAAAuAgAA&#10;ZHJzL2Uyb0RvYy54bWxQSwECLQAUAAYACAAAACEAjdwxa98AAAAKAQAADwAAAAAAAAAAAAAAAAD6&#10;BAAAZHJzL2Rvd25yZXYueG1sUEsFBgAAAAAEAAQA8wAAAAYGAAAAAA==&#10;" filled="f" strokecolor="#538135 [2409]" strokeweight="1pt">
                 <v:stroke joinstyle="miter"/>
                 <v:path arrowok="t"/>
                 <v:textbox>
@@ -19687,7 +19687,7 @@
           </mc:Choice>
           <mc:Fallback>
             <w:pict>
-              <v:rect w14:anchorId="4E586EC0" id="Rectangle 5" o:spid="_x0000_s1034" style="position:absolute;margin-left:140.25pt;margin-top:2.85pt;width:168pt;height:61.5pt;z-index:251741184;visibility:visible;mso-wrap-style:square;mso-wrap-distance-left:9pt;mso-wrap-distance-top:0;mso-wrap-distance-right:9pt;mso-wrap-distance-bottom:0;mso-position-horizontal:absolute;mso-position-horizontal-relative:text;mso-position-vertical:absolute;mso-position-vertical-relative:text;v-text-anchor:middle" o:gfxdata="UEsDBBQABgAIAAAAIQC2gziS/gAAAOEBAAATAAAAW0NvbnRlbnRfVHlwZXNdLnhtbJSRQU7DMBBF&#10;90jcwfIWJU67QAgl6YK0S0CoHGBkTxKLZGx5TGhvj5O2G0SRWNoz/78nu9wcxkFMGNg6quQqL6RA&#10;0s5Y6ir5vt9lD1JwBDIwOMJKHpHlpr69KfdHjyxSmriSfYz+USnWPY7AufNIadK6MEJMx9ApD/oD&#10;OlTrorhX2lFEilmcO2RdNtjC5xDF9pCuTyYBB5bi6bQ4syoJ3g9WQ0ymaiLzg5KdCXlKLjvcW893&#10;SUOqXwnz5DrgnHtJTxOsQfEKIT7DmDSUCaxw7Rqn8787ZsmRM9e2VmPeBN4uqYvTtW7jvijg9N/y&#10;JsXecLq0q+WD6m8AAAD//wMAUEsDBBQABgAIAAAAIQA4/SH/1gAAAJQBAAALAAAAX3JlbHMvLnJl&#10;bHOkkMFqwzAMhu+DvYPRfXGawxijTi+j0GvpHsDYimMaW0Yy2fr2M4PBMnrbUb/Q94l/f/hMi1qR&#10;JVI2sOt6UJgd+ZiDgffL8ekFlFSbvV0oo4EbChzGx4f9GRdb25HMsYhqlCwG5lrLq9biZkxWOiqY&#10;22YiTra2kYMu1l1tQD30/bPm3wwYN0x18gb45AdQl1tp5j/sFB2T0FQ7R0nTNEV3j6o9feQzro1i&#10;OWA14Fm+Q8a1a8+Bvu/d/dMb2JY5uiPbhG/ktn4cqGU/er3pcvwCAAD//wMAUEsDBBQABgAIAAAA&#10;IQASbf7plAIAAH8FAAAOAAAAZHJzL2Uyb0RvYy54bWysVEtv2zAMvg/YfxB0X22nTR9BnSJo0WFA&#10;0RZth54VWUoMyKJGKbGzXz9KdtygLXYYloMimuTHhz7y8qprDNsq9DXYkhdHOWfKSqhquyr5z5fb&#10;b+ec+SBsJQxYVfKd8vxq/vXLZetmagJrMJVCRiDWz1pX8nUIbpZlXq5VI/wROGVJqQEbEUjEVVah&#10;aAm9Mdkkz0+zFrByCFJ5T19veiWfJ3ytlQwPWnsVmCk55RbSielcxjObX4rZCoVb13JIQ/xDFo2o&#10;LQUdoW5EEGyD9QeoppYIHnQ4ktBkoHUtVaqBqinyd9U8r4VTqRZqjndjm/z/g5X320dkdVXyKWdW&#10;NPRET9Q0YVdGsWlsT+v8jKye3SMOkqdrrLXT2MR/qoJ1qaW7saWqC0zSx0lxfHyaU+cl6c7Oi3ya&#10;ep69eTv04buChsVLyZGip06K7Z0PFJFM9yYxmAdTV7e1MUnA1fLaINsKet6z/Dhf7NEPzLJYQZ9z&#10;uoWdUdHZ2CelqfSYZYqYSKdGPCGlsqHoVWtRqT7MNKdfbAwlNnokKQFGZE3pjdgDQCT0R+weZrCP&#10;ripxdnTO/5ZY7zx6pMhgw+jc1BbwMwBDVQ2Re3tK/6A18Rq6ZZdocb7nwBKqHVEFoZ8h7+RtTS92&#10;J3x4FEhDQ49MiyA80KENtCWH4cbZGvD3Z9+jPXGZtJy1NIQl9782AhVn5oclll8UJydxapNwMj2b&#10;kICHmuWhxm6aayAiFLRynEzXaB/M/qtGaF5pXyxiVFIJKyl2yWXAvXAd+uVAG0eqxSKZ0aQ6Ee7s&#10;s5MRPPY5MvKlexXoBtoGIvw97AdWzN6xt7eNnhYWmwC6TtSOne77OrwATXmi0rCR4ho5lJPV296c&#10;/wEAAP//AwBQSwMEFAAGAAgAAAAhAE0tbEvdAAAACQEAAA8AAABkcnMvZG93bnJldi54bWxMj0FL&#10;w0AQhe+C/2EZwZvdTaRpjNmUUhDpsbUUj9vsmASzsyG7TeO/d3rS4+N9vPmmXM+uFxOOofOkIVko&#10;EEi1tx01Go4fb085iBANWdN7Qg0/GGBd3d+VprD+SnucDrERPEKhMBraGIdCylC36ExY+AGJuy8/&#10;OhM5jo20o7nyuOtlqlQmnemIL7RmwG2L9ffh4jTsovJe2ellCHXS7T5Pz83x9K7148O8eQURcY5/&#10;MNz0WR0qdjr7C9kgeg1prpaMaliuQHCfJRnnM4NpvgJZlfL/B9UvAAAA//8DAFBLAQItABQABgAI&#10;AAAAIQC2gziS/gAAAOEBAAATAAAAAAAAAAAAAAAAAAAAAABbQ29udGVudF9UeXBlc10ueG1sUEsB&#10;Ai0AFAAGAAgAAAAhADj9If/WAAAAlAEAAAsAAAAAAAAAAAAAAAAALwEAAF9yZWxzLy5yZWxzUEsB&#10;Ai0AFAAGAAgAAAAhABJt/umUAgAAfwUAAA4AAAAAAAAAAAAAAAAALgIAAGRycy9lMm9Eb2MueG1s&#10;UEsBAi0AFAAGAAgAAAAhAE0tbEvdAAAACQEAAA8AAAAAAAAAAAAAAAAA7gQAAGRycy9kb3ducmV2&#10;LnhtbFBLBQYAAAAABAAEAPMAAAD4BQAAAAA=&#10;" fillcolor="#7030a0" strokecolor="#1f4d78 [1604]" strokeweight="1pt">
+              <v:rect w14:anchorId="4E586EC0" id="Rectangle 5" o:spid="_x0000_s1034" style="position:absolute;margin-left:140.25pt;margin-top:2.85pt;width:168pt;height:61.5pt;z-index:251741184;visibility:visible;mso-wrap-style:square;mso-wrap-distance-left:9pt;mso-wrap-distance-top:0;mso-wrap-distance-right:9pt;mso-wrap-distance-bottom:0;mso-position-horizontal:absolute;mso-position-horizontal-relative:text;mso-position-vertical:absolute;mso-position-vertical-relative:text;v-text-anchor:middle" o:gfxdata="UEsDBBQABgAIAAAAIQC2gziS/gAAAOEBAAATAAAAW0NvbnRlbnRfVHlwZXNdLnhtbJSRQU7DMBBF&#10;90jcwfIWJU67QAgl6YK0S0CoHGBkTxKLZGx5TGhvj5O2G0SRWNoz/78nu9wcxkFMGNg6quQqL6RA&#10;0s5Y6ir5vt9lD1JwBDIwOMJKHpHlpr69KfdHjyxSmriSfYz+USnWPY7AufNIadK6MEJMx9ApD/oD&#10;OlTrorhX2lFEilmcO2RdNtjC5xDF9pCuTyYBB5bi6bQ4syoJ3g9WQ0ymaiLzg5KdCXlKLjvcW893&#10;SUOqXwnz5DrgnHtJTxOsQfEKIT7DmDSUCaxw7Rqn8787ZsmRM9e2VmPeBN4uqYvTtW7jvijg9N/y&#10;JsXecLq0q+WD6m8AAAD//wMAUEsDBBQABgAIAAAAIQA4/SH/1gAAAJQBAAALAAAAX3JlbHMvLnJl&#10;bHOkkMFqwzAMhu+DvYPRfXGawxijTi+j0GvpHsDYimMaW0Yy2fr2M4PBMnrbUb/Q94l/f/hMi1qR&#10;JVI2sOt6UJgd+ZiDgffL8ekFlFSbvV0oo4EbChzGx4f9GRdb25HMsYhqlCwG5lrLq9biZkxWOiqY&#10;22YiTra2kYMu1l1tQD30/bPm3wwYN0x18gb45AdQl1tp5j/sFB2T0FQ7R0nTNEV3j6o9feQzro1i&#10;OWA14Fm+Q8a1a8+Bvu/d/dMb2JY5uiPbhG/ktn4cqGU/er3pcvwCAAD//wMAUEsDBBQABgAIAAAA&#10;IQAdzYFRfQIAAFkFAAAOAAAAZHJzL2Uyb0RvYy54bWysVE1v2zAMvQ/YfxB0X22nnwvqFEGLDgOK&#10;Nlg79KzIUmxAFjVKiZP9+lGy4wRtscMwH2RRJB8p6pHXN9vWsI1C34AteXGSc6ashKqxq5L/fLn/&#10;csWZD8JWwoBVJd8pz29mnz9dd26qJlCDqRQyArF+2rmS1yG4aZZ5WatW+BNwypJSA7YikIirrELR&#10;EXprskmeX2QdYOUQpPKeTu96JZ8lfK2VDE9aexWYKTnlFtKKaV3GNZtdi+kKhasbOaQh/iGLVjSW&#10;go5QdyIItsbmHVTbSAQPOpxIaDPQupEq3YFuU+RvbvNcC6fSXag43o1l8v8PVj5unt0CqQyd81NP&#10;23iLrcY2/ik/tk3F2o3FUtvAJB1OitPTi5xqKkl3eVXk56ma2cHboQ/fFLQsbkqO9BipRmLz4ANF&#10;JNO9SQzmwTTVfWNMEnC1vDXINoIe7jI/zed79COz7JBz2oWdUdHZ2B9Ks6aKWaaIiU5qxBNSKhuK&#10;XlWLSvVhznP6IiMosdEjSQkwImtKb8QeACJV32P3MIN9dFWJjaNz/rfEeufRI0UGG0bntrGAHwEY&#10;utUQuben9I9KE7dhu9xSbUp+FS3jyRKq3QIZQt8d3sn7hl7sQfiwEEjtQI9MLR6eaNEGupLDsOOs&#10;Bvz90Xm0J5aSlrOO2qvk/tdaoOLMfLfE36/F2VnsxyScnV9OSMBjzfJYY9ftLRARChomTqZttA9m&#10;f6oR2leaBPMYlVTCSopdchlwL9yGvu1plkg1nycz6kEnwoN9djKCxzpHRr5sXwW6gbaBCP8I+1YU&#10;0zfs7W2jp4X5OoBuErUPdR1egPo3UWmYNXFAHMvJ6jARZ38AAAD//wMAUEsDBBQABgAIAAAAIQBN&#10;LWxL3QAAAAkBAAAPAAAAZHJzL2Rvd25yZXYueG1sTI9BS8NAEIXvgv9hGcGb3U2kaYzZlFIQ6bG1&#10;FI/b7JgEs7Mhu03jv3d60uPjfbz5plzPrhcTjqHzpCFZKBBItbcdNRqOH29POYgQDVnTe0INPxhg&#10;Xd3flaaw/kp7nA6xETxCoTAa2hiHQspQt+hMWPgBibsvPzoTOY6NtKO58rjrZapUJp3piC+0ZsBt&#10;i/X34eI07KLyXtnpZQh10u0+T8/N8fSu9ePDvHkFEXGOfzDc9FkdKnY6+wvZIHoNaa6WjGpYrkBw&#10;nyUZ5zODab4CWZXy/wfVLwAAAP//AwBQSwECLQAUAAYACAAAACEAtoM4kv4AAADhAQAAEwAAAAAA&#10;AAAAAAAAAAAAAAAAW0NvbnRlbnRfVHlwZXNdLnhtbFBLAQItABQABgAIAAAAIQA4/SH/1gAAAJQB&#10;AAALAAAAAAAAAAAAAAAAAC8BAABfcmVscy8ucmVsc1BLAQItABQABgAIAAAAIQAdzYFRfQIAAFkF&#10;AAAOAAAAAAAAAAAAAAAAAC4CAABkcnMvZTJvRG9jLnhtbFBLAQItABQABgAIAAAAIQBNLWxL3QAA&#10;AAkBAAAPAAAAAAAAAAAAAAAAANcEAABkcnMvZG93bnJldi54bWxQSwUGAAAAAAQABADzAAAA4QUA&#10;AAAA&#10;" fillcolor="#7030a0" strokecolor="#1f4d78 [1604]" strokeweight="1pt">
                 <v:textbox>
                   <w:txbxContent>
                     <w:p>
@@ -20024,7 +20024,7 @@
           </mc:Choice>
           <mc:Fallback>
             <w:pict>
-              <v:rect w14:anchorId="223F7ADF" id="Rectangle 6" o:spid="_x0000_s1035" style="position:absolute;margin-left:140.25pt;margin-top:15.1pt;width:168pt;height:61.5pt;z-index:251743232;visibility:visible;mso-wrap-style:square;mso-wrap-distance-left:9pt;mso-wrap-distance-top:0;mso-wrap-distance-right:9pt;mso-wrap-distance-bottom:0;mso-position-horizontal:absolute;mso-position-horizontal-relative:text;mso-position-vertical:absolute;mso-position-vertical-relative:text;v-text-anchor:middle" o:gfxdata="UEsDBBQABgAIAAAAIQC2gziS/gAAAOEBAAATAAAAW0NvbnRlbnRfVHlwZXNdLnhtbJSRQU7DMBBF&#10;90jcwfIWJU67QAgl6YK0S0CoHGBkTxKLZGx5TGhvj5O2G0SRWNoz/78nu9wcxkFMGNg6quQqL6RA&#10;0s5Y6ir5vt9lD1JwBDIwOMJKHpHlpr69KfdHjyxSmriSfYz+USnWPY7AufNIadK6MEJMx9ApD/oD&#10;OlTrorhX2lFEilmcO2RdNtjC5xDF9pCuTyYBB5bi6bQ4syoJ3g9WQ0ymaiLzg5KdCXlKLjvcW893&#10;SUOqXwnz5DrgnHtJTxOsQfEKIT7DmDSUCaxw7Rqn8787ZsmRM9e2VmPeBN4uqYvTtW7jvijg9N/y&#10;JsXecLq0q+WD6m8AAAD//wMAUEsDBBQABgAIAAAAIQA4/SH/1gAAAJQBAAALAAAAX3JlbHMvLnJl&#10;bHOkkMFqwzAMhu+DvYPRfXGawxijTi+j0GvpHsDYimMaW0Yy2fr2M4PBMnrbUb/Q94l/f/hMi1qR&#10;JVI2sOt6UJgd+ZiDgffL8ekFlFSbvV0oo4EbChzGx4f9GRdb25HMsYhqlCwG5lrLq9biZkxWOiqY&#10;22YiTra2kYMu1l1tQD30/bPm3wwYN0x18gb45AdQl1tp5j/sFB2T0FQ7R0nTNEV3j6o9feQzro1i&#10;OWA14Fm+Q8a1a8+Bvu/d/dMb2JY5uiPbhG/ktn4cqGU/er3pcvwCAAD//wMAUEsDBBQABgAIAAAA&#10;IQCZNqAQlAIAAH8FAAAOAAAAZHJzL2Uyb0RvYy54bWysVN9P2zAQfp+0/8Hy+0hSoEBFiioQ0yQE&#10;CJh4dh27ieT4vLPbtPvrd3bSUAHaw7Q+uL7c3Xc//N1dXm1bwzYKfQO25MVRzpmyEqrGrkr+8+X2&#10;2zlnPghbCQNWlXynPL+af/1y2bmZmkANplLICMT6WedKXofgZlnmZa1a4Y/AKUtKDdiKQCKusgpF&#10;R+itySZ5Ps06wMohSOU9fb3plXye8LVWMjxo7VVgpuSUW0gnpnMZz2x+KWYrFK5u5JCG+IcsWtFY&#10;CjpC3Ygg2BqbD1BtIxE86HAkoc1A60aqVANVU+TvqnmuhVOpFmqOd2Ob/P+DlfebR2RNVfIpZ1a0&#10;9ERP1DRhV0axaWxP5/yMrJ7dIw6Sp2usdauxjf9UBdumlu7GlqptYJI+Torj42lOnZekOzsv8tPU&#10;8+zN26EP3xW0LF5KjhQ9dVJs7nygiGS6N4nBPJimum2MSQKultcG2UbQ857lx/lij35glsUK+pzT&#10;LeyMis7GPilNpccsU8REOjXiCSmVDUWvqkWl+jCnOf1iYyix0SNJCTAia0pvxB4AIqE/Yvcwg310&#10;VYmzo3P+t8R659EjRQYbRue2sYCfARiqaojc21P6B62J17BdbhMtLvYcWEK1I6og9DPknbxt6MXu&#10;hA+PAmlo6JFpEYQHOrSBruQw3DirAX9/9j3aE5dJy1lHQ1hy/2stUHFmflhi+UVxchKnNgknp2cT&#10;EvBQszzU2HV7DUSEglaOk+ka7YPZf9UI7Svti0WMSiphJcUuuQy4F65Dvxxo40i1WCQzmlQnwp19&#10;djKCxz5HRr5sXwW6gbaBCH8P+4EVs3fs7W2jp4XFOoBuErVjp/u+Di9AU56oNGykuEYO5WT1tjfn&#10;fwAAAP//AwBQSwMEFAAGAAgAAAAhAC4EyqPdAAAACgEAAA8AAABkcnMvZG93bnJldi54bWxMj8Fq&#10;wzAMhu+DvoNRYbfVTkJDl8UppTBGj+tK6dGNtSQslkPsptnbTzttR0kfv76/3M6uFxOOofOkIVkp&#10;EEi1tx01Gk4fr08bECEasqb3hBq+McC2WjyUprD+Tu84HWMjOIRCYTS0MQ6FlKFu0Zmw8gMS3z79&#10;6EzkcWykHc2dw10vU6Vy6UxH/KE1A+5brL+ON6fhEJX3yk7PQ6iT7nA5Z83p/Kb143LevYCIOMc/&#10;GH71WR0qdrr6G9kgeg3pRq0Z1ZCpFAQDeZLz4srkOktBVqX8X6H6AQAA//8DAFBLAQItABQABgAI&#10;AAAAIQC2gziS/gAAAOEBAAATAAAAAAAAAAAAAAAAAAAAAABbQ29udGVudF9UeXBlc10ueG1sUEsB&#10;Ai0AFAAGAAgAAAAhADj9If/WAAAAlAEAAAsAAAAAAAAAAAAAAAAALwEAAF9yZWxzLy5yZWxzUEsB&#10;Ai0AFAAGAAgAAAAhAJk2oBCUAgAAfwUAAA4AAAAAAAAAAAAAAAAALgIAAGRycy9lMm9Eb2MueG1s&#10;UEsBAi0AFAAGAAgAAAAhAC4EyqPdAAAACgEAAA8AAAAAAAAAAAAAAAAA7gQAAGRycy9kb3ducmV2&#10;LnhtbFBLBQYAAAAABAAEAPMAAAD4BQAAAAA=&#10;" fillcolor="#7030a0" strokecolor="#1f4d78 [1604]" strokeweight="1pt">
+              <v:rect w14:anchorId="223F7ADF" id="Rectangle 6" o:spid="_x0000_s1035" style="position:absolute;margin-left:140.25pt;margin-top:15.1pt;width:168pt;height:61.5pt;z-index:251743232;visibility:visible;mso-wrap-style:square;mso-wrap-distance-left:9pt;mso-wrap-distance-top:0;mso-wrap-distance-right:9pt;mso-wrap-distance-bottom:0;mso-position-horizontal:absolute;mso-position-horizontal-relative:text;mso-position-vertical:absolute;mso-position-vertical-relative:text;v-text-anchor:middle" o:gfxdata="UEsDBBQABgAIAAAAIQC2gziS/gAAAOEBAAATAAAAW0NvbnRlbnRfVHlwZXNdLnhtbJSRQU7DMBBF&#10;90jcwfIWJU67QAgl6YK0S0CoHGBkTxKLZGx5TGhvj5O2G0SRWNoz/78nu9wcxkFMGNg6quQqL6RA&#10;0s5Y6ir5vt9lD1JwBDIwOMJKHpHlpr69KfdHjyxSmriSfYz+USnWPY7AufNIadK6MEJMx9ApD/oD&#10;OlTrorhX2lFEilmcO2RdNtjC5xDF9pCuTyYBB5bi6bQ4syoJ3g9WQ0ymaiLzg5KdCXlKLjvcW893&#10;SUOqXwnz5DrgnHtJTxOsQfEKIT7DmDSUCaxw7Rqn8787ZsmRM9e2VmPeBN4uqYvTtW7jvijg9N/y&#10;JsXecLq0q+WD6m8AAAD//wMAUEsDBBQABgAIAAAAIQA4/SH/1gAAAJQBAAALAAAAX3JlbHMvLnJl&#10;bHOkkMFqwzAMhu+DvYPRfXGawxijTi+j0GvpHsDYimMaW0Yy2fr2M4PBMnrbUb/Q94l/f/hMi1qR&#10;JVI2sOt6UJgd+ZiDgffL8ekFlFSbvV0oo4EbChzGx4f9GRdb25HMsYhqlCwG5lrLq9biZkxWOiqY&#10;22YiTra2kYMu1l1tQD30/bPm3wwYN0x18gb45AdQl1tp5j/sFB2T0FQ7R0nTNEV3j6o9feQzro1i&#10;OWA14Fm+Q8a1a8+Bvu/d/dMb2JY5uiPbhG/ktn4cqGU/er3pcvwCAAD//wMAUEsDBBQABgAIAAAA&#10;IQDLr0ncfQIAAFkFAAAOAAAAZHJzL2Uyb0RvYy54bWysVE1v2zAMvQ/YfxB0X22n30GdImjRYUDR&#10;Fm2HnhVZig3IokYpcbJfP0p2nKAtdhjmgyyK5CNFPfLqetMatlboG7AlL45yzpSVUDV2WfKfr3ff&#10;LjjzQdhKGLCq5Fvl+fXs65erzk3VBGowlUJGINZPO1fyOgQ3zTIva9UKfwROWVJqwFYEEnGZVSg6&#10;Qm9NNsnzs6wDrByCVN7T6W2v5LOEr7WS4VFrrwIzJafcQloxrYu4ZrMrMV2icHUjhzTEP2TRisZS&#10;0BHqVgTBVth8gGobieBBhyMJbQZaN1KlO9BtivzdbV5q4VS6CxXHu7FM/v/Byof1i3tCKkPn/NTT&#10;Nt5io7GNf8qPbVKxtmOx1CYwSYeT4vj4LKeaStKdXxT5aapmtvd26MN3BS2Lm5IjPUaqkVjf+0AR&#10;yXRnEoN5ME111xiTBFwubgyytaCHO8+P8/kO/cAs2+ecdmFrVHQ29llp1lQxyxQx0UmNeEJKZUPR&#10;q2pRqT7MaU5fZAQlNnokKQFGZE3pjdgDQKTqR+weZrCPriqxcXTO/5ZY7zx6pMhgw+jcNhbwMwBD&#10;txoi9/aU/kFp4jZsFhuqTckvo2U8WUC1fUKG0HeHd/KuoRe7Fz48CaR2oEemFg+PtGgDXclh2HFW&#10;A/7+7DzaE0tJy1lH7VVy/2slUHFmflji72VxchL7MQknp+cTEvBQszjU2FV7A0SEgoaJk2kb7YPZ&#10;nWqE9o0mwTxGJZWwkmKXXAbcCTehb3uaJVLN58mMetCJcG9fnIzgsc6Rka+bN4FuoG0gwj/ArhXF&#10;9B17e9voaWG+CqCbRO19XYcXoP5NVBpmTRwQh3Ky2k/E2R8AAAD//wMAUEsDBBQABgAIAAAAIQAu&#10;BMqj3QAAAAoBAAAPAAAAZHJzL2Rvd25yZXYueG1sTI/BasMwDIbvg76DUWG31U5CQ5fFKaUwRo/r&#10;SunRjbUkLJZD7KbZ2087bUdJH7++v9zOrhcTjqHzpCFZKRBItbcdNRpOH69PGxAhGrKm94QavjHA&#10;tlo8lKaw/k7vOB1jIziEQmE0tDEOhZShbtGZsPIDEt8+/ehM5HFspB3NncNdL1OlculMR/yhNQPu&#10;W6y/jjen4RCV98pOz0Ook+5wOWfN6fym9eNy3r2AiDjHPxh+9VkdKna6+hvZIHoN6UatGdWQqRQE&#10;A3mS8+LK5DpLQVal/F+h+gEAAP//AwBQSwECLQAUAAYACAAAACEAtoM4kv4AAADhAQAAEwAAAAAA&#10;AAAAAAAAAAAAAAAAW0NvbnRlbnRfVHlwZXNdLnhtbFBLAQItABQABgAIAAAAIQA4/SH/1gAAAJQB&#10;AAALAAAAAAAAAAAAAAAAAC8BAABfcmVscy8ucmVsc1BLAQItABQABgAIAAAAIQDLr0ncfQIAAFkF&#10;AAAOAAAAAAAAAAAAAAAAAC4CAABkcnMvZTJvRG9jLnhtbFBLAQItABQABgAIAAAAIQAuBMqj3QAA&#10;AAoBAAAPAAAAAAAAAAAAAAAAANcEAABkcnMvZG93bnJldi54bWxQSwUGAAAAAAQABADzAAAA4QUA&#10;AAAA&#10;" fillcolor="#7030a0" strokecolor="#1f4d78 [1604]" strokeweight="1pt">
                 <v:textbox>
                   <w:txbxContent>
                     <w:p>
@@ -20304,7 +20304,7 @@
           </mc:Choice>
           <mc:Fallback>
             <w:pict>
-              <v:rect w14:anchorId="24DC5CAD" id="Rectangle 10" o:spid="_x0000_s1036" style="position:absolute;margin-left:141.75pt;margin-top:191.85pt;width:168pt;height:61.5pt;z-index:251750400;visibility:visible;mso-wrap-style:square;mso-wrap-distance-left:9pt;mso-wrap-distance-top:0;mso-wrap-distance-right:9pt;mso-wrap-distance-bottom:0;mso-position-horizontal:absolute;mso-position-horizontal-relative:margin;mso-position-vertical:absolute;mso-position-vertical-relative:text;v-text-anchor:middle" o:gfxdata="UEsDBBQABgAIAAAAIQC2gziS/gAAAOEBAAATAAAAW0NvbnRlbnRfVHlwZXNdLnhtbJSRQU7DMBBF&#10;90jcwfIWJU67QAgl6YK0S0CoHGBkTxKLZGx5TGhvj5O2G0SRWNoz/78nu9wcxkFMGNg6quQqL6RA&#10;0s5Y6ir5vt9lD1JwBDIwOMJKHpHlpr69KfdHjyxSmriSfYz+USnWPY7AufNIadK6MEJMx9ApD/oD&#10;OlTrorhX2lFEilmcO2RdNtjC5xDF9pCuTyYBB5bi6bQ4syoJ3g9WQ0ymaiLzg5KdCXlKLjvcW893&#10;SUOqXwnz5DrgnHtJTxOsQfEKIT7DmDSUCaxw7Rqn8787ZsmRM9e2VmPeBN4uqYvTtW7jvijg9N/y&#10;JsXecLq0q+WD6m8AAAD//wMAUEsDBBQABgAIAAAAIQA4/SH/1gAAAJQBAAALAAAAX3JlbHMvLnJl&#10;bHOkkMFqwzAMhu+DvYPRfXGawxijTi+j0GvpHsDYimMaW0Yy2fr2M4PBMnrbUb/Q94l/f/hMi1qR&#10;JVI2sOt6UJgd+ZiDgffL8ekFlFSbvV0oo4EbChzGx4f9GRdb25HMsYhqlCwG5lrLq9biZkxWOiqY&#10;22YiTra2kYMu1l1tQD30/bPm3wwYN0x18gb45AdQl1tp5j/sFB2T0FQ7R0nTNEV3j6o9feQzro1i&#10;OWA14Fm+Q8a1a8+Bvu/d/dMb2JY5uiPbhG/ktn4cqGU/er3pcvwCAAD//wMAUEsDBBQABgAIAAAA&#10;IQDdnub9kgIAAIIFAAAOAAAAZHJzL2Uyb0RvYy54bWysVEtv2zAMvg/YfxB0X22nzwV1iqBFhwFF&#10;V7QdelZkKTYgixqlxM5+/SjZcYO22GFYDo4okh8f+sjLq741bKvQN2BLXhzlnCkroWrsuuQ/n2+/&#10;XHDmg7CVMGBVyXfK86vF50+XnZurGdRgKoWMQKyfd67kdQhunmVe1qoV/gicsqTUgK0IJOI6q1B0&#10;hN6abJbnZ1kHWDkEqbyn25tByRcJX2slww+tvQrMlJxyC+mL6buK32xxKeZrFK5u5JiG+IcsWtFY&#10;CjpB3Ygg2Aabd1BtIxE86HAkoc1A60aqVANVU+RvqnmqhVOpFmqOd1Ob/P+DlffbB2RNRW9H7bGi&#10;pTd6pK4JuzaK0R01qHN+TnZP7gFHydMxVttrbOM/1cH61NTd1FTVBybpclYcH5/lBC5Jd35R5KcJ&#10;NHv1dujDNwUti4eSI4VPvRTbOx8oIpnuTWIwD6apbhtjkoDr1bVBthX0wOf5cb7cox+YZbGCIed0&#10;CjujorOxj0pT8THLFDHRTk14QkplQzGoalGpIcxpTr/YGEps8khSAozImtKbsEeASOn32APMaB9d&#10;VWLt5Jz/LbHBefJIkcGGybltLOBHAIaqGiMP9pT+QWviMfSrfk8MMo1XK6h2xBaEYYy8k7cNPdmd&#10;8OFBIM0NvTLtgvCDPtpAV3IYT5zVgL8/uo/2RGfSctbRHJbc/9oIVJyZ75aI/rU4OYmDm4ST0/MZ&#10;CXioWR1q7Ka9BmJCQVvHyXSM9sHsbzVC+0IrYxmjkkpYSbFLLgPuhesw7AdaOlItl8mMhtWJcGef&#10;nIzgsdGRks/9i0A38jYQ4+9hP7Ni/oa+g230tLDcBNBN4vZrX8cnoEFPXBqXUtwkh3Kyel2diz8A&#10;AAD//wMAUEsDBBQABgAIAAAAIQBNRnpU3wAAAAsBAAAPAAAAZHJzL2Rvd25yZXYueG1sTI/BTsMw&#10;DIbvSLxDZCRuLOmqdV1Xd0JICO3ImCaOWeO1FY1TNVlX3p5wgqPtT7+/v9zNthcTjb5zjJAsFAji&#10;2pmOG4Tjx+tTDsIHzUb3jgnhmzzsqvu7UhfG3fidpkNoRAxhX2iENoShkNLXLVntF24gjreLG60O&#10;cRwbaUZ9i+G2l0ulMml1x/FDqwd6aan+Olwtwj4o55SZNoOvk27/eUqb4+kN8fFhft6CCDSHPxh+&#10;9aM6VNHp7K5svOgRlnm6iihCmqdrEJHIkk3cnBFWKluDrEr5v0P1AwAA//8DAFBLAQItABQABgAI&#10;AAAAIQC2gziS/gAAAOEBAAATAAAAAAAAAAAAAAAAAAAAAABbQ29udGVudF9UeXBlc10ueG1sUEsB&#10;Ai0AFAAGAAgAAAAhADj9If/WAAAAlAEAAAsAAAAAAAAAAAAAAAAALwEAAF9yZWxzLy5yZWxzUEsB&#10;Ai0AFAAGAAgAAAAhAN2e5v2SAgAAggUAAA4AAAAAAAAAAAAAAAAALgIAAGRycy9lMm9Eb2MueG1s&#10;UEsBAi0AFAAGAAgAAAAhAE1GelTfAAAACwEAAA8AAAAAAAAAAAAAAAAA7AQAAGRycy9kb3ducmV2&#10;LnhtbFBLBQYAAAAABAAEAPMAAAD4BQAAAAA=&#10;" fillcolor="#7030a0" strokecolor="#1f4d78 [1604]" strokeweight="1pt">
+              <v:rect w14:anchorId="24DC5CAD" id="Rectangle 10" o:spid="_x0000_s1036" style="position:absolute;margin-left:141.75pt;margin-top:191.85pt;width:168pt;height:61.5pt;z-index:251750400;visibility:visible;mso-wrap-style:square;mso-wrap-distance-left:9pt;mso-wrap-distance-top:0;mso-wrap-distance-right:9pt;mso-wrap-distance-bottom:0;mso-position-horizontal:absolute;mso-position-horizontal-relative:margin;mso-position-vertical:absolute;mso-position-vertical-relative:text;v-text-anchor:middle" o:gfxdata="UEsDBBQABgAIAAAAIQC2gziS/gAAAOEBAAATAAAAW0NvbnRlbnRfVHlwZXNdLnhtbJSRQU7DMBBF&#10;90jcwfIWJU67QAgl6YK0S0CoHGBkTxKLZGx5TGhvj5O2G0SRWNoz/78nu9wcxkFMGNg6quQqL6RA&#10;0s5Y6ir5vt9lD1JwBDIwOMJKHpHlpr69KfdHjyxSmriSfYz+USnWPY7AufNIadK6MEJMx9ApD/oD&#10;OlTrorhX2lFEilmcO2RdNtjC5xDF9pCuTyYBB5bi6bQ4syoJ3g9WQ0ymaiLzg5KdCXlKLjvcW893&#10;SUOqXwnz5DrgnHtJTxOsQfEKIT7DmDSUCaxw7Rqn8787ZsmRM9e2VmPeBN4uqYvTtW7jvijg9N/y&#10;JsXecLq0q+WD6m8AAAD//wMAUEsDBBQABgAIAAAAIQA4/SH/1gAAAJQBAAALAAAAX3JlbHMvLnJl&#10;bHOkkMFqwzAMhu+DvYPRfXGawxijTi+j0GvpHsDYimMaW0Yy2fr2M4PBMnrbUb/Q94l/f/hMi1qR&#10;JVI2sOt6UJgd+ZiDgffL8ekFlFSbvV0oo4EbChzGx4f9GRdb25HMsYhqlCwG5lrLq9biZkxWOiqY&#10;22YiTra2kYMu1l1tQD30/bPm3wwYN0x18gb45AdQl1tp5j/sFB2T0FQ7R0nTNEV3j6o9feQzro1i&#10;OWA14Fm+Q8a1a8+Bvu/d/dMb2JY5uiPbhG/ktn4cqGU/er3pcvwCAAD//wMAUEsDBBQABgAIAAAA&#10;IQC0QIsxfQIAAFoFAAAOAAAAZHJzL2Uyb0RvYy54bWysVEtv2zAMvg/YfxB0X22nzwV1iqBFhwFF&#10;G6wdelZkKTYgixqlxMl+/SjZcYK22GGYD7Iokh8f+qjrm21r2Eahb8CWvDjJOVNWQtXYVcl/vtx/&#10;ueLMB2ErYcCqku+U5zezz5+uOzdVE6jBVAoZgVg/7VzJ6xDcNMu8rFUr/Ak4ZUmpAVsRSMRVVqHo&#10;CL012STPL7IOsHIIUnlPp3e9ks8SvtZKhietvQrMlJxyC2nFtC7jms2uxXSFwtWNHNIQ/5BFKxpL&#10;QUeoOxEEW2PzDqptJIIHHU4ktBlo3UiVaqBqivxNNc+1cCrVQs3xbmyT/3+w8nHz7BZIbeicn3ra&#10;xiq2Gtv4p/zYNjVrNzZLbQOTdDgpTk8vcuqpJN3lVZGfp25mB2+HPnxT0LK4KTnSZaQeic2DDxSR&#10;TPcmMZgH01T3jTFJwNXy1iDbCLq4y/w0n+/Rj8yyQ85pF3ZGRWdjfyjNmipmmSImOqkRT0ipbCh6&#10;VS0q1Yc5z+mLjKDERo8kJcCIrCm9EXsAiFR9j93DDPbRVSU2js753xLrnUePFBlsGJ3bxgJ+BGCo&#10;qiFyb0/pH7UmbsN2uaXe0LCmWuPREqrdAhlCPx7eyfuGruxB+LAQSPNAt0wzHp5o0Qa6ksOw46wG&#10;/P3RebQnmpKWs47mq+T+11qg4sx8t0Tgr8XZWRzIJJydX05IwGPN8lhj1+0tEBMKek2cTNtoH8z+&#10;VCO0r/QUzGNUUgkrKXbJZcC9cBv6uafHRKr5PJnREDoRHuyzkxE8NjpS8mX7KtANvA3E+EfYz6KY&#10;vqFvbxs9LczXAXSTuH3o63AFNMCJS8NjE1+IYzlZHZ7E2R8AAAD//wMAUEsDBBQABgAIAAAAIQBN&#10;RnpU3wAAAAsBAAAPAAAAZHJzL2Rvd25yZXYueG1sTI/BTsMwDIbvSLxDZCRuLOmqdV1Xd0JICO3I&#10;mCaOWeO1FY1TNVlX3p5wgqPtT7+/v9zNthcTjb5zjJAsFAji2pmOG4Tjx+tTDsIHzUb3jgnhmzzs&#10;qvu7UhfG3fidpkNoRAxhX2iENoShkNLXLVntF24gjreLG60OcRwbaUZ9i+G2l0ulMml1x/FDqwd6&#10;aan+Olwtwj4o55SZNoOvk27/eUqb4+kN8fFhft6CCDSHPxh+9aM6VNHp7K5svOgRlnm6iihCmqdr&#10;EJHIkk3cnBFWKluDrEr5v0P1AwAA//8DAFBLAQItABQABgAIAAAAIQC2gziS/gAAAOEBAAATAAAA&#10;AAAAAAAAAAAAAAAAAABbQ29udGVudF9UeXBlc10ueG1sUEsBAi0AFAAGAAgAAAAhADj9If/WAAAA&#10;lAEAAAsAAAAAAAAAAAAAAAAALwEAAF9yZWxzLy5yZWxzUEsBAi0AFAAGAAgAAAAhALRAizF9AgAA&#10;WgUAAA4AAAAAAAAAAAAAAAAALgIAAGRycy9lMm9Eb2MueG1sUEsBAi0AFAAGAAgAAAAhAE1GelTf&#10;AAAACwEAAA8AAAAAAAAAAAAAAAAA1wQAAGRycy9kb3ducmV2LnhtbFBLBQYAAAAABAAEAPMAAADj&#10;BQAAAAA=&#10;" fillcolor="#7030a0" strokecolor="#1f4d78 [1604]" strokeweight="1pt">
                 <v:textbox>
                   <w:txbxContent>
                     <w:p>
@@ -20556,7 +20556,7 @@
           </mc:Choice>
           <mc:Fallback>
             <w:pict>
-              <v:rect w14:anchorId="4D6F606D" id="Rectangle 7" o:spid="_x0000_s1037" style="position:absolute;margin-left:141.75pt;margin-top:77.1pt;width:168pt;height:61.5pt;z-index:251745280;visibility:visible;mso-wrap-style:square;mso-wrap-distance-left:9pt;mso-wrap-distance-top:0;mso-wrap-distance-right:9pt;mso-wrap-distance-bottom:0;mso-position-horizontal:absolute;mso-position-horizontal-relative:margin;mso-position-vertical:absolute;mso-position-vertical-relative:text;v-text-anchor:middle" o:gfxdata="UEsDBBQABgAIAAAAIQC2gziS/gAAAOEBAAATAAAAW0NvbnRlbnRfVHlwZXNdLnhtbJSRQU7DMBBF&#10;90jcwfIWJU67QAgl6YK0S0CoHGBkTxKLZGx5TGhvj5O2G0SRWNoz/78nu9wcxkFMGNg6quQqL6RA&#10;0s5Y6ir5vt9lD1JwBDIwOMJKHpHlpr69KfdHjyxSmriSfYz+USnWPY7AufNIadK6MEJMx9ApD/oD&#10;OlTrorhX2lFEilmcO2RdNtjC5xDF9pCuTyYBB5bi6bQ4syoJ3g9WQ0ymaiLzg5KdCXlKLjvcW893&#10;SUOqXwnz5DrgnHtJTxOsQfEKIT7DmDSUCaxw7Rqn8787ZsmRM9e2VmPeBN4uqYvTtW7jvijg9N/y&#10;JsXecLq0q+WD6m8AAAD//wMAUEsDBBQABgAIAAAAIQA4/SH/1gAAAJQBAAALAAAAX3JlbHMvLnJl&#10;bHOkkMFqwzAMhu+DvYPRfXGawxijTi+j0GvpHsDYimMaW0Yy2fr2M4PBMnrbUb/Q94l/f/hMi1qR&#10;JVI2sOt6UJgd+ZiDgffL8ekFlFSbvV0oo4EbChzGx4f9GRdb25HMsYhqlCwG5lrLq9biZkxWOiqY&#10;22YiTra2kYMu1l1tQD30/bPm3wwYN0x18gb45AdQl1tp5j/sFB2T0FQ7R0nTNEV3j6o9feQzro1i&#10;OWA14Fm+Q8a1a8+Bvu/d/dMb2JY5uiPbhG/ktn4cqGU/er3pcvwCAAD//wMAUEsDBBQABgAIAAAA&#10;IQDMb6CDkwIAAIAFAAAOAAAAZHJzL2Uyb0RvYy54bWysVEtv2zAMvg/YfxB0X22nj7RBnSJo0WFA&#10;0RZth54VWUoMyKJGKbGzXz9KdtygLXYYloMjiuTHhz7y8qprDNsq9DXYkhdHOWfKSqhquyr5z5fb&#10;b+ec+SBsJQxYVfKd8vxq/vXLZetmagJrMJVCRiDWz1pX8nUIbpZlXq5VI/wROGVJqQEbEUjEVVah&#10;aAm9Mdkkz8+yFrByCFJ5T7c3vZLPE77WSoYHrb0KzJSccgvpi+m7jN9sfilmKxRuXcshDfEPWTSi&#10;thR0hLoRQbAN1h+gmloieNDhSEKTgda1VKkGqqbI31XzvBZOpVqoOd6NbfL/D1bebx+R1VXJp5xZ&#10;0dATPVHThF0ZxaaxPa3zM7J6do84SJ6OsdZOYxP/qQrWpZbuxpaqLjBJl5Pi+Pgsp85L0k3Pi/w0&#10;9Tx783bow3cFDYuHkiNFT50U2zsfKCKZ7k1iMA+mrm5rY5KAq+W1QbYV9LzT/Dhf7NEPzLJYQZ9z&#10;OoWdUdHZ2CelqfSYZYqYSKdGPCGlsqHoVWtRqT7MaU6/2BhKbPRIUgKMyJrSG7EHgEjoj9g9zGAf&#10;XVXi7Oic/y2x3nn0SJHBhtG5qS3gZwCGqhoi9/aU/kFr4jF0yy7Rokim8WoJ1Y64gtAPkXfytqYn&#10;uxM+PAqkqaFXpk0QHuijDbQlh+HE2Rrw92f30Z7ITFrOWprCkvtfG4GKM/PDEs0vipOTOLZJODmd&#10;TkjAQ83yUGM3zTUQEwraOU6mY7QPZn+rEZpXWhiLGJVUwkqKXXIZcC9ch3470MqRarFIZjSqToQ7&#10;++xkBI+NjpR86V4FuoG3gRh/D/uJFbN39O1to6eFxSaArhO33/o6PAGNeeLSsJLiHjmUk9Xb4pz/&#10;AQAA//8DAFBLAwQUAAYACAAAACEALaKtyN8AAAALAQAADwAAAGRycy9kb3ducmV2LnhtbEyPTU/D&#10;MAyG70j7D5EncWNJO/ZVmk4TEkI7MqaJY9aYtlrjVE3WlX+PObGj/bx6/Tjfjq4VA/ah8aQhmSkQ&#10;SKW3DVUajp9vT2sQIRqypvWEGn4wwLaYPOQms/5GHzgcYiW4hEJmNNQxdpmUoazRmTDzHRKzb987&#10;E3nsK2l7c+Ny18pUqaV0piG+UJsOX2ssL4er07CPyntlh00XyqTZf53m1fH0rvXjdNy9gIg4xv8w&#10;/OmzOhTsdPZXskG0GtL1fMFRBovnFAQnlsmGN2dGq1UKssjl/Q/FLwAAAP//AwBQSwECLQAUAAYA&#10;CAAAACEAtoM4kv4AAADhAQAAEwAAAAAAAAAAAAAAAAAAAAAAW0NvbnRlbnRfVHlwZXNdLnhtbFBL&#10;AQItABQABgAIAAAAIQA4/SH/1gAAAJQBAAALAAAAAAAAAAAAAAAAAC8BAABfcmVscy8ucmVsc1BL&#10;AQItABQABgAIAAAAIQDMb6CDkwIAAIAFAAAOAAAAAAAAAAAAAAAAAC4CAABkcnMvZTJvRG9jLnht&#10;bFBLAQItABQABgAIAAAAIQAtoq3I3wAAAAsBAAAPAAAAAAAAAAAAAAAAAO0EAABkcnMvZG93bnJl&#10;di54bWxQSwUGAAAAAAQABADzAAAA+QUAAAAA&#10;" fillcolor="#7030a0" strokecolor="#1f4d78 [1604]" strokeweight="1pt">
+              <v:rect w14:anchorId="4D6F606D" id="Rectangle 7" o:spid="_x0000_s1037" style="position:absolute;margin-left:141.75pt;margin-top:77.1pt;width:168pt;height:61.5pt;z-index:251745280;visibility:visible;mso-wrap-style:square;mso-wrap-distance-left:9pt;mso-wrap-distance-top:0;mso-wrap-distance-right:9pt;mso-wrap-distance-bottom:0;mso-position-horizontal:absolute;mso-position-horizontal-relative:margin;mso-position-vertical:absolute;mso-position-vertical-relative:text;v-text-anchor:middle" o:gfxdata="UEsDBBQABgAIAAAAIQC2gziS/gAAAOEBAAATAAAAW0NvbnRlbnRfVHlwZXNdLnhtbJSRQU7DMBBF&#10;90jcwfIWJU67QAgl6YK0S0CoHGBkTxKLZGx5TGhvj5O2G0SRWNoz/78nu9wcxkFMGNg6quQqL6RA&#10;0s5Y6ir5vt9lD1JwBDIwOMJKHpHlpr69KfdHjyxSmriSfYz+USnWPY7AufNIadK6MEJMx9ApD/oD&#10;OlTrorhX2lFEilmcO2RdNtjC5xDF9pCuTyYBB5bi6bQ4syoJ3g9WQ0ymaiLzg5KdCXlKLjvcW893&#10;SUOqXwnz5DrgnHtJTxOsQfEKIT7DmDSUCaxw7Rqn8787ZsmRM9e2VmPeBN4uqYvTtW7jvijg9N/y&#10;JsXecLq0q+WD6m8AAAD//wMAUEsDBBQABgAIAAAAIQA4/SH/1gAAAJQBAAALAAAAX3JlbHMvLnJl&#10;bHOkkMFqwzAMhu+DvYPRfXGawxijTi+j0GvpHsDYimMaW0Yy2fr2M4PBMnrbUb/Q94l/f/hMi1qR&#10;JVI2sOt6UJgd+ZiDgffL8ekFlFSbvV0oo4EbChzGx4f9GRdb25HMsYhqlCwG5lrLq9biZkxWOiqY&#10;22YiTra2kYMu1l1tQD30/bPm3wwYN0x18gb45AdQl1tp5j/sFB2T0FQ7R0nTNEV3j6o9feQzro1i&#10;OWA14Fm+Q8a1a8+Bvu/d/dMb2JY5uiPbhG/ktn4cqGU/er3pcvwCAAD//wMAUEsDBBQABgAIAAAA&#10;IQBiIkO8fQIAAFoFAAAOAAAAZHJzL2Uyb0RvYy54bWysVE1v2zAMvQ/YfxB0X22nnwvqFEGLDgOK&#10;Nlg79KzIUmxAFjVKiZP9+lGy4wRtscMwH2RRJB8p6pHXN9vWsI1C34AteXGSc6ashKqxq5L/fLn/&#10;csWZD8JWwoBVJd8pz29mnz9dd26qJlCDqRQyArF+2rmS1yG4aZZ5WatW+BNwypJSA7YikIirrELR&#10;EXprskmeX2QdYOUQpPKeTu96JZ8lfK2VDE9aexWYKTnlFtKKaV3GNZtdi+kKhasbOaQh/iGLVjSW&#10;go5QdyIItsbmHVTbSAQPOpxIaDPQupEq3YFuU+RvbvNcC6fSXag43o1l8v8PVj5unt0CqQyd81NP&#10;23iLrcY2/ik/tk3F2o3FUtvAJB1OitPTi5xqKkl3eVXk56ma2cHboQ/fFLQsbkqO9BipRmLz4ANF&#10;JNO9SQzmwTTVfWNMEnC1vDXINoIe7jI/zed79COz7JBz2oWdUdHZ2B9Ks6aKWaaIiU5qxBNSKhuK&#10;XlWLSvVhznP6IiMosdEjSQkwImtKb8QeACJV32P3MIN9dFWJjaNz/rfEeufRI0UGG0bntrGAHwEY&#10;utUQuben9I9KE7dhu9xSbahZk2k8WkK1WyBD6NvDO3nf0JM9CB8WAqkf6JWpx8MTLdpAV3IYdpzV&#10;gL8/Oo/2RFPSctZRf5Xc/1oLVJyZ75YI/LU4O4sNmYSz88sJCXisWR5r7Lq9BWJCQdPEybSN9sHs&#10;TzVC+0qjYB6jkkpYSbFLLgPuhdvQ9z0NE6nm82RGTehEeLDPTkbwWOhIyZftq0A38DYQ4x9h34ti&#10;+oa+vW30tDBfB9BN4vahrsMTUAMnLg3DJk6IYzlZHUbi7A8AAAD//wMAUEsDBBQABgAIAAAAIQAt&#10;oq3I3wAAAAsBAAAPAAAAZHJzL2Rvd25yZXYueG1sTI9NT8MwDIbvSPsPkSdxY0k79lWaThMSQjsy&#10;polj1pi2WuNUTdaVf485saP9vHr9ON+OrhUD9qHxpCGZKRBIpbcNVRqOn29PaxAhGrKm9YQafjDA&#10;tpg85Caz/kYfOBxiJbiEQmY01DF2mZShrNGZMPMdErNv3zsTeewraXtz43LXylSppXSmIb5Qmw5f&#10;aywvh6vTsI/Ke2WHTRfKpNl/nebV8fSu9eN03L2AiDjG/zD86bM6FOx09leyQbQa0vV8wVEGi+cU&#10;BCeWyYY3Z0arVQqyyOX9D8UvAAAA//8DAFBLAQItABQABgAIAAAAIQC2gziS/gAAAOEBAAATAAAA&#10;AAAAAAAAAAAAAAAAAABbQ29udGVudF9UeXBlc10ueG1sUEsBAi0AFAAGAAgAAAAhADj9If/WAAAA&#10;lAEAAAsAAAAAAAAAAAAAAAAALwEAAF9yZWxzLy5yZWxzUEsBAi0AFAAGAAgAAAAhAGIiQ7x9AgAA&#10;WgUAAA4AAAAAAAAAAAAAAAAALgIAAGRycy9lMm9Eb2MueG1sUEsBAi0AFAAGAAgAAAAhAC2ircjf&#10;AAAACwEAAA8AAAAAAAAAAAAAAAAA1wQAAGRycy9kb3ducmV2LnhtbFBLBQYAAAAABAAEAPMAAADj&#10;BQAAAAA=&#10;" fillcolor="#7030a0" strokecolor="#1f4d78 [1604]" strokeweight="1pt">
                 <v:textbox>
                   <w:txbxContent>
                     <w:p>
@@ -23874,7 +23874,7 @@
           </mc:Choice>
           <mc:Fallback>
             <w:pict>
-              <v:shape w14:anchorId="097FA495" id="_x0000_s1038" type="#_x0000_t202" style="position:absolute;left:0;text-align:left;margin-left:103.55pt;margin-top:34.2pt;width:273.6pt;height:110.55pt;z-index:251812864;visibility:visible;mso-wrap-style:square;mso-width-percent:585;mso-height-percent:200;mso-wrap-distance-left:9pt;mso-wrap-distance-top:7.2pt;mso-wrap-distance-right:9pt;mso-wrap-distance-bottom:7.2pt;mso-position-horizontal:absolute;mso-position-horizontal-relative:margin;mso-position-vertical:absolute;mso-position-vertical-relative:text;mso-width-percent:585;mso-height-percent:200;mso-width-relative:margin;mso-height-relative:margin;v-text-anchor:top" o:gfxdata="UEsDBBQABgAIAAAAIQC2gziS/gAAAOEBAAATAAAAW0NvbnRlbnRfVHlwZXNdLnhtbJSRQU7DMBBF&#10;90jcwfIWJU67QAgl6YK0S0CoHGBkTxKLZGx5TGhvj5O2G0SRWNoz/78nu9wcxkFMGNg6quQqL6RA&#10;0s5Y6ir5vt9lD1JwBDIwOMJKHpHlpr69KfdHjyxSmriSfYz+USnWPY7AufNIadK6MEJMx9ApD/oD&#10;OlTrorhX2lFEilmcO2RdNtjC5xDF9pCuTyYBB5bi6bQ4syoJ3g9WQ0ymaiLzg5KdCXlKLjvcW893&#10;SUOqXwnz5DrgnHtJTxOsQfEKIT7DmDSUCaxw7Rqn8787ZsmRM9e2VmPeBN4uqYvTtW7jvijg9N/y&#10;JsXecLq0q+WD6m8AAAD//wMAUEsDBBQABgAIAAAAIQA4/SH/1gAAAJQBAAALAAAAX3JlbHMvLnJl&#10;bHOkkMFqwzAMhu+DvYPRfXGawxijTi+j0GvpHsDYimMaW0Yy2fr2M4PBMnrbUb/Q94l/f/hMi1qR&#10;JVI2sOt6UJgd+ZiDgffL8ekFlFSbvV0oo4EbChzGx4f9GRdb25HMsYhqlCwG5lrLq9biZkxWOiqY&#10;22YiTra2kYMu1l1tQD30/bPm3wwYN0x18gb45AdQl1tp5j/sFB2T0FQ7R0nTNEV3j6o9feQzro1i&#10;OWA14Fm+Q8a1a8+Bvu/d/dMb2JY5uiPbhG/ktn4cqGU/er3pcvwCAAD//wMAUEsDBBQABgAIAAAA&#10;IQBNm8npEAIAAP0DAAAOAAAAZHJzL2Uyb0RvYy54bWysU9uO2yAQfa/Uf0C8N7YTp0msOKvtblNV&#10;2l6k3X4AwThGBYYCiZ1+fQecTaPdt6p+sIBhzsw5c1jfDFqRo3BegqlpMckpEYZDI82+pj+etu+W&#10;lPjATMMUGFHTk/D0ZvP2zbq3lZhCB6oRjiCI8VVva9qFYKss87wTmvkJWGEw2ILTLODW7bPGsR7R&#10;tcqmef4+68E11gEX3uPp/Rikm4TftoKHb23rRSCqpthbSH+X/rv4zzZrVu0ds53k5zbYP3ShmTRY&#10;9AJ1zwIjBydfQWnJHXhow4SDzqBtJReJA7Ip8hdsHjtmReKC4nh7kcn/P1j+9fjdEdnUdJYvKDFM&#10;45CexBDIBxjINOrTW1/htUeLF8OAxzjnxNXbB+A/PTFw1zGzF7fOQd8J1mB/RczMrlJHHB9Bdv0X&#10;aLAMOwRIQEPrdBQP5SCIjnM6XWYTW+F4OCsX5WKKIY6xosxnq+U81WDVc7p1PnwSoElc1NTh8BM8&#10;Oz74ENth1fOVWM3AViqVDKAM6Wu6mk/nKeEqomVAfyqpa7rM4zc6JrL8aJqUHJhU4xoLKHOmHZmO&#10;nMOwG5LCxUXOHTQnFMLB6Ed8P7jowP2mpEcv1tT/OjAnKFGfDYq5KsoymjdtynmSwV1HdtcRZjhC&#10;1TRQMi7vQjJ85OztLYq+lUmOOJ2xk3PP6LGk0vk9RBNf79Otv6928wcAAP//AwBQSwMEFAAGAAgA&#10;AAAhACx58K/gAAAACgEAAA8AAABkcnMvZG93bnJldi54bWxMj8tOwzAQRfdI/IM1SOyo07cb4lTl&#10;UVZIiMKmOycekqjxOIqdNvw9wwqWo3t075lsO7pWnLEPjScN00kCAqn0tqFKw+fH/k6BCNGQNa0n&#10;1PCNAbb59VVmUusv9I7nQ6wEl1BIjYY6xi6VMpQ1OhMmvkPi7Mv3zkQ++0ra3ly43LVyliQr6UxD&#10;vFCbDh9rLE+HwWl4xf6oNoN6aI5P++e309wWLzur9e3NuLsHEXGMfzD86rM65OxU+IFsEK2GWbKe&#10;MqphpRYgGFgvF3MQBSdqswSZZ/L/C/kPAAAA//8DAFBLAQItABQABgAIAAAAIQC2gziS/gAAAOEB&#10;AAATAAAAAAAAAAAAAAAAAAAAAABbQ29udGVudF9UeXBlc10ueG1sUEsBAi0AFAAGAAgAAAAhADj9&#10;If/WAAAAlAEAAAsAAAAAAAAAAAAAAAAALwEAAF9yZWxzLy5yZWxzUEsBAi0AFAAGAAgAAAAhAE2b&#10;yekQAgAA/QMAAA4AAAAAAAAAAAAAAAAALgIAAGRycy9lMm9Eb2MueG1sUEsBAi0AFAAGAAgAAAAh&#10;ACx58K/gAAAACgEAAA8AAAAAAAAAAAAAAAAAagQAAGRycy9kb3ducmV2LnhtbFBLBQYAAAAABAAE&#10;APMAAAB3BQAAAAA=&#10;" filled="f" stroked="f">
+              <v:shape w14:anchorId="097FA495" id="_x0000_s1038" type="#_x0000_t202" style="position:absolute;left:0;text-align:left;margin-left:103.55pt;margin-top:34.2pt;width:273.6pt;height:110.55pt;z-index:251812864;visibility:visible;mso-wrap-style:square;mso-width-percent:585;mso-height-percent:200;mso-wrap-distance-left:9pt;mso-wrap-distance-top:7.2pt;mso-wrap-distance-right:9pt;mso-wrap-distance-bottom:7.2pt;mso-position-horizontal:absolute;mso-position-horizontal-relative:margin;mso-position-vertical:absolute;mso-position-vertical-relative:text;mso-width-percent:585;mso-height-percent:200;mso-width-relative:margin;mso-height-relative:margin;v-text-anchor:top" o:gfxdata="UEsDBBQABgAIAAAAIQC2gziS/gAAAOEBAAATAAAAW0NvbnRlbnRfVHlwZXNdLnhtbJSRQU7DMBBF&#10;90jcwfIWJU67QAgl6YK0S0CoHGBkTxKLZGx5TGhvj5O2G0SRWNoz/78nu9wcxkFMGNg6quQqL6RA&#10;0s5Y6ir5vt9lD1JwBDIwOMJKHpHlpr69KfdHjyxSmriSfYz+USnWPY7AufNIadK6MEJMx9ApD/oD&#10;OlTrorhX2lFEilmcO2RdNtjC5xDF9pCuTyYBB5bi6bQ4syoJ3g9WQ0ymaiLzg5KdCXlKLjvcW893&#10;SUOqXwnz5DrgnHtJTxOsQfEKIT7DmDSUCaxw7Rqn8787ZsmRM9e2VmPeBN4uqYvTtW7jvijg9N/y&#10;JsXecLq0q+WD6m8AAAD//wMAUEsDBBQABgAIAAAAIQA4/SH/1gAAAJQBAAALAAAAX3JlbHMvLnJl&#10;bHOkkMFqwzAMhu+DvYPRfXGawxijTi+j0GvpHsDYimMaW0Yy2fr2M4PBMnrbUb/Q94l/f/hMi1qR&#10;JVI2sOt6UJgd+ZiDgffL8ekFlFSbvV0oo4EbChzGx4f9GRdb25HMsYhqlCwG5lrLq9biZkxWOiqY&#10;22YiTra2kYMu1l1tQD30/bPm3wwYN0x18gb45AdQl1tp5j/sFB2T0FQ7R0nTNEV3j6o9feQzro1i&#10;OWA14Fm+Q8a1a8+Bvu/d/dMb2JY5uiPbhG/ktn4cqGU/er3pcvwCAAD//wMAUEsDBBQABgAIAAAA&#10;IQDOpvcP/gEAANYDAAAOAAAAZHJzL2Uyb0RvYy54bWysU8tu2zAQvBfoPxC813pEbmzBcpAmdVEg&#10;fQBJP4CmKIsoyWVJ2pL79V1SjmO0t6A6ECRXO7szO1zdjFqRg3BegmloMcspEYZDK82uoT+eNu8W&#10;lPjATMsUGNHQo/D0Zv32zWqwtSihB9UKRxDE+HqwDe1DsHWWed4LzfwMrDAY7MBpFvDodlnr2IDo&#10;WmVlnr/PBnCtdcCF93h7PwXpOuF3neDhW9d5EYhqKPYW0urSuo1rtl6xeueY7SU/tcFe0YVm0mDR&#10;M9Q9C4zsnfwHSkvuwEMXZhx0Bl0nuUgckE2R/8XmsWdWJC4ojrdnmfz/g+VfD4/2uyNh/AAjDjCR&#10;8PYB+E9PDNz1zOzErXMw9IK1WLiIkmWD9fUpNUrtax9BtsMXaHHIbB8gAY2d01EV5EkQHQdwPIsu&#10;xkA4Xl5V19V1iSGOsaLKr5aLearB6ud063z4JECTuGmow6kmeHZ48CG2w+rnX2I1AxupVJqsMmRo&#10;6HJezlPCRUTLgMZTUjd0kcdvskJk+dG0KTkwqaY9FlDmRDsynTiHcTsS2WLXZUyOMmyhPaIQDiaj&#10;4cPATQ/uNyUDmqyh/teeOUGJ+mxQzGVRVdGV6VDNkwzuMrK9jDDDEaqhgZJpexeSkyNnb29R9I1M&#10;crx0cuoZzZNUOhk9uvPynP56eY7rPwAAAP//AwBQSwMEFAAGAAgAAAAhACx58K/gAAAACgEAAA8A&#10;AABkcnMvZG93bnJldi54bWxMj8tOwzAQRfdI/IM1SOyo07cb4lTlUVZIiMKmOycekqjxOIqdNvw9&#10;wwqWo3t075lsO7pWnLEPjScN00kCAqn0tqFKw+fH/k6BCNGQNa0n1PCNAbb59VVmUusv9I7nQ6wE&#10;l1BIjYY6xi6VMpQ1OhMmvkPi7Mv3zkQ++0ra3ly43LVyliQr6UxDvFCbDh9rLE+HwWl4xf6oNoN6&#10;aI5P++e309wWLzur9e3NuLsHEXGMfzD86rM65OxU+IFsEK2GWbKeMqphpRYgGFgvF3MQBSdqswSZ&#10;Z/L/C/kPAAAA//8DAFBLAQItABQABgAIAAAAIQC2gziS/gAAAOEBAAATAAAAAAAAAAAAAAAAAAAA&#10;AABbQ29udGVudF9UeXBlc10ueG1sUEsBAi0AFAAGAAgAAAAhADj9If/WAAAAlAEAAAsAAAAAAAAA&#10;AAAAAAAALwEAAF9yZWxzLy5yZWxzUEsBAi0AFAAGAAgAAAAhAM6m9w/+AQAA1gMAAA4AAAAAAAAA&#10;AAAAAAAALgIAAGRycy9lMm9Eb2MueG1sUEsBAi0AFAAGAAgAAAAhACx58K/gAAAACgEAAA8AAAAA&#10;AAAAAAAAAAAAWAQAAGRycy9kb3ducmV2LnhtbFBLBQYAAAAABAAEAPMAAABlBQAAAAA=&#10;" filled="f" stroked="f">
                 <v:textbox style="mso-fit-shape-to-text:t">
                   <w:txbxContent>
                     <w:p>
@@ -24357,7 +24357,7 @@
           </mc:Choice>
           <mc:Fallback>
             <w:pict>
-              <v:shape w14:anchorId="330366DA" id="_x0000_s1039" type="#_x0000_t202" style="position:absolute;left:0;text-align:left;margin-left:0;margin-top:38.5pt;width:273.6pt;height:110.55pt;z-index:251814912;visibility:visible;mso-wrap-style:square;mso-width-percent:585;mso-height-percent:200;mso-wrap-distance-left:9pt;mso-wrap-distance-top:7.2pt;mso-wrap-distance-right:9pt;mso-wrap-distance-bottom:7.2pt;mso-position-horizontal:center;mso-position-horizontal-relative:margin;mso-position-vertical:absolute;mso-position-vertical-relative:text;mso-width-percent:585;mso-height-percent:200;mso-width-relative:margin;mso-height-relative:margin;v-text-anchor:top" o:gfxdata="UEsDBBQABgAIAAAAIQC2gziS/gAAAOEBAAATAAAAW0NvbnRlbnRfVHlwZXNdLnhtbJSRQU7DMBBF&#10;90jcwfIWJU67QAgl6YK0S0CoHGBkTxKLZGx5TGhvj5O2G0SRWNoz/78nu9wcxkFMGNg6quQqL6RA&#10;0s5Y6ir5vt9lD1JwBDIwOMJKHpHlpr69KfdHjyxSmriSfYz+USnWPY7AufNIadK6MEJMx9ApD/oD&#10;OlTrorhX2lFEilmcO2RdNtjC5xDF9pCuTyYBB5bi6bQ4syoJ3g9WQ0ymaiLzg5KdCXlKLjvcW893&#10;SUOqXwnz5DrgnHtJTxOsQfEKIT7DmDSUCaxw7Rqn8787ZsmRM9e2VmPeBN4uqYvTtW7jvijg9N/y&#10;JsXecLq0q+WD6m8AAAD//wMAUEsDBBQABgAIAAAAIQA4/SH/1gAAAJQBAAALAAAAX3JlbHMvLnJl&#10;bHOkkMFqwzAMhu+DvYPRfXGawxijTi+j0GvpHsDYimMaW0Yy2fr2M4PBMnrbUb/Q94l/f/hMi1qR&#10;JVI2sOt6UJgd+ZiDgffL8ekFlFSbvV0oo4EbChzGx4f9GRdb25HMsYhqlCwG5lrLq9biZkxWOiqY&#10;22YiTra2kYMu1l1tQD30/bPm3wwYN0x18gb45AdQl1tp5j/sFB2T0FQ7R0nTNEV3j6o9feQzro1i&#10;OWA14Fm+Q8a1a8+Bvu/d/dMb2JY5uiPbhG/ktn4cqGU/er3pcvwCAAD//wMAUEsDBBQABgAIAAAA&#10;IQDIKA14DwIAAPwDAAAOAAAAZHJzL2Uyb0RvYy54bWysU9uO2yAQfa/Uf0C8N3Ycp5tYcVbb3aaq&#10;tL1Iu/0AgnGMCgwFEjv9+g44SaPdt6o8IGBmzsw5M6xuB63IQTgvwdR0OskpEYZDI82upj+eN+8W&#10;lPjATMMUGFHTo/D0dv32zaq3lSigA9UIRxDE+Kq3Ne1CsFWWed4JzfwErDBobMFpFvDqdlnjWI/o&#10;WmVFnr/PenCNdcCF9/j6MBrpOuG3reDhW9t6EYiqKdYW0u7Svo17tl6xaueY7SQ/lcH+oQrNpMGk&#10;F6gHFhjZO/kKSkvuwEMbJhx0Bm0ruUgckM00f8HmqWNWJC4ojrcXmfz/g+VfD98dkQ32rqDEMI09&#10;ehZDIB9gIEWUp7e+Qq8ni35hwGd0TVS9fQT+0xMD9x0zO3HnHPSdYA2WN42R2VXoiOMjyLb/Ag2m&#10;YfsACWhonY7aoRoE0bFNx0trYikcH2flTXlToImjbVrms+VinnKw6hxunQ+fBGgSDzV12PsEzw6P&#10;PsRyWHV2idkMbKRSqf/KkL6my3kxTwFXFi0DjqeSuqaLPK5xYCLLj6ZJwYFJNZ4xgTIn2pHpyDkM&#10;22EUeHaWcwvNEYVwMI4jfh88dOB+U9LjKNbU/9ozJyhRnw2KuZyWZZzddCnnSQZ3bdleW5jhCFXT&#10;QMl4vA9p3iNnb+9Q9I1McsTujJWcasYRSyqdvkOc4et78vr7add/AAAA//8DAFBLAwQUAAYACAAA&#10;ACEAgeG0g98AAAAHAQAADwAAAGRycy9kb3ducmV2LnhtbEyPS0/DMBCE70j8B2uRuFGn4ZE0xKnK&#10;o5yQEIVLb068JFHjdWQ7bfj3LCc4rUYzmvm2XM92EEf0oXekYLlIQCA1zvTUKvj82F7lIELUZPTg&#10;CBV8Y4B1dX5W6sK4E73jcRdbwSUUCq2gi3EspAxNh1aHhRuR2Pty3urI0rfSeH3icjvINEnupNU9&#10;8UKnR3zssDnsJqvgFf0+X035Q79/2j6/Ha5N/bIxSl1ezJt7EBHn+BeGX3xGh4qZajeRCWJQwI9E&#10;BVnGl93bmywFUStIV/kSZFXK//zVDwAAAP//AwBQSwECLQAUAAYACAAAACEAtoM4kv4AAADhAQAA&#10;EwAAAAAAAAAAAAAAAAAAAAAAW0NvbnRlbnRfVHlwZXNdLnhtbFBLAQItABQABgAIAAAAIQA4/SH/&#10;1gAAAJQBAAALAAAAAAAAAAAAAAAAAC8BAABfcmVscy8ucmVsc1BLAQItABQABgAIAAAAIQDIKA14&#10;DwIAAPwDAAAOAAAAAAAAAAAAAAAAAC4CAABkcnMvZTJvRG9jLnhtbFBLAQItABQABgAIAAAAIQCB&#10;4bSD3wAAAAcBAAAPAAAAAAAAAAAAAAAAAGkEAABkcnMvZG93bnJldi54bWxQSwUGAAAAAAQABADz&#10;AAAAdQUAAAAA&#10;" filled="f" stroked="f">
+              <v:shape w14:anchorId="330366DA" id="_x0000_s1039" type="#_x0000_t202" style="position:absolute;left:0;text-align:left;margin-left:0;margin-top:38.5pt;width:273.6pt;height:110.55pt;z-index:251814912;visibility:visible;mso-wrap-style:square;mso-width-percent:585;mso-height-percent:200;mso-wrap-distance-left:9pt;mso-wrap-distance-top:7.2pt;mso-wrap-distance-right:9pt;mso-wrap-distance-bottom:7.2pt;mso-position-horizontal:center;mso-position-horizontal-relative:margin;mso-position-vertical:absolute;mso-position-vertical-relative:text;mso-width-percent:585;mso-height-percent:200;mso-width-relative:margin;mso-height-relative:margin;v-text-anchor:top" o:gfxdata="UEsDBBQABgAIAAAAIQC2gziS/gAAAOEBAAATAAAAW0NvbnRlbnRfVHlwZXNdLnhtbJSRQU7DMBBF&#10;90jcwfIWJU67QAgl6YK0S0CoHGBkTxKLZGx5TGhvj5O2G0SRWNoz/78nu9wcxkFMGNg6quQqL6RA&#10;0s5Y6ir5vt9lD1JwBDIwOMJKHpHlpr69KfdHjyxSmriSfYz+USnWPY7AufNIadK6MEJMx9ApD/oD&#10;OlTrorhX2lFEilmcO2RdNtjC5xDF9pCuTyYBB5bi6bQ4syoJ3g9WQ0ymaiLzg5KdCXlKLjvcW893&#10;SUOqXwnz5DrgnHtJTxOsQfEKIT7DmDSUCaxw7Rqn8787ZsmRM9e2VmPeBN4uqYvTtW7jvijg9N/y&#10;JsXecLq0q+WD6m8AAAD//wMAUEsDBBQABgAIAAAAIQA4/SH/1gAAAJQBAAALAAAAX3JlbHMvLnJl&#10;bHOkkMFqwzAMhu+DvYPRfXGawxijTi+j0GvpHsDYimMaW0Yy2fr2M4PBMnrbUb/Q94l/f/hMi1qR&#10;JVI2sOt6UJgd+ZiDgffL8ekFlFSbvV0oo4EbChzGx4f9GRdb25HMsYhqlCwG5lrLq9biZkxWOiqY&#10;22YiTra2kYMu1l1tQD30/bPm3wwYN0x18gb45AdQl1tp5j/sFB2T0FQ7R0nTNEV3j6o9feQzro1i&#10;OWA14Fm+Q8a1a8+Bvu/d/dMb2JY5uiPbhG/ktn4cqGU/er3pcvwCAAD//wMAUEsDBBQABgAIAAAA&#10;IQAcEZn5/gEAANYDAAAOAAAAZHJzL2Uyb0RvYy54bWysU9uO2yAQfa/Uf0C8N3YSp5tYcVbb3aaq&#10;tL1I234AxjhGBYYCiZ1+fQfszUbtW1U/IGA8Z+acOWxvB63ISTgvwVR0PsspEYZDI82hot+/7d+s&#10;KfGBmYYpMKKiZ+Hp7e71q21vS7GADlQjHEEQ48veVrQLwZZZ5nknNPMzsMJgsAWnWcCjO2SNYz2i&#10;a5Ut8vxt1oNrrAMuvMfbhzFIdwm/bQUPX9rWi0BURbG3kFaX1jqu2W7LyoNjtpN8aoP9QxeaSYNF&#10;L1APLDBydPIvKC25Aw9tmHHQGbSt5CJxQDbz/A82Tx2zInFBcby9yOT/Hyz/fHqyXx0JwzsYcICJ&#10;hLePwH94YuC+Y+Yg7pyDvhOswcLzKFnWW19OqVFqX/oIUvefoMEhs2OABDS0TkdVkCdBdBzA+SK6&#10;GALheLksboqbBYY4xuZFvtysV6kGK5/TrfPhgwBN4qaiDqea4Nnp0YfYDiuff4nVDOylUmmyypC+&#10;opvVYpUSriJaBjSekrqi6zx+oxUiy/emScmBSTXusYAyE+3IdOQchnogssGulzE5ylBDc0YhHIxG&#10;w4eBmw7cL0p6NFlF/c8jc4IS9dGgmJt5UURXpkOxSjK460h9HWGGI1RFAyXj9j4kJ0fO3t6h6HuZ&#10;5HjpZOoZzZNUmowe3Xl9Tn+9PMfdbwAAAP//AwBQSwMEFAAGAAgAAAAhAIHhtIPfAAAABwEAAA8A&#10;AABkcnMvZG93bnJldi54bWxMj0tPwzAQhO9I/AdrkbhRp+GRNMSpyqOckBCFS29OvCRR43VkO234&#10;9ywnOK1GM5r5tlzPdhBH9KF3pGC5SEAgNc701Cr4/Nhe5SBC1GT04AgVfGOAdXV+VurCuBO943EX&#10;W8ElFAqtoItxLKQMTYdWh4Ubkdj7ct7qyNK30nh94nI7yDRJ7qTVPfFCp0d87LA57Car4BX9Pl9N&#10;+UO/f9o+vx2uTf2yMUpdXsybexAR5/gXhl98RoeKmWo3kQliUMCPRAVZxpfd25ssBVErSFf5EmRV&#10;yv/81Q8AAAD//wMAUEsBAi0AFAAGAAgAAAAhALaDOJL+AAAA4QEAABMAAAAAAAAAAAAAAAAAAAAA&#10;AFtDb250ZW50X1R5cGVzXS54bWxQSwECLQAUAAYACAAAACEAOP0h/9YAAACUAQAACwAAAAAAAAAA&#10;AAAAAAAvAQAAX3JlbHMvLnJlbHNQSwECLQAUAAYACAAAACEAHBGZ+f4BAADWAwAADgAAAAAAAAAA&#10;AAAAAAAuAgAAZHJzL2Uyb0RvYy54bWxQSwECLQAUAAYACAAAACEAgeG0g98AAAAHAQAADwAAAAAA&#10;AAAAAAAAAABYBAAAZHJzL2Rvd25yZXYueG1sUEsFBgAAAAAEAAQA8wAAAGQFAAAAAA==&#10;" filled="f" stroked="f">
                 <v:textbox style="mso-fit-shape-to-text:t">
                   <w:txbxContent>
                     <w:p>
@@ -25012,25 +25012,7 @@
                 <w:sz w:val="28"/>
                 <w:szCs w:val="28"/>
               </w:rPr>
-              <w:t xml:space="preserve">This use case allows admin to </w:t>
-            </w:r>
-            <w:proofErr w:type="gramStart"/>
-            <w:r>
-              <w:rPr>
-                <w:rFonts w:ascii="Arial" w:hAnsi="Arial" w:cs="Arial"/>
-                <w:sz w:val="28"/>
-                <w:szCs w:val="28"/>
-              </w:rPr>
-              <w:t>delete ,</w:t>
-            </w:r>
-            <w:proofErr w:type="gramEnd"/>
-            <w:r>
-              <w:rPr>
-                <w:rFonts w:ascii="Arial" w:hAnsi="Arial" w:cs="Arial"/>
-                <w:sz w:val="28"/>
-                <w:szCs w:val="28"/>
-              </w:rPr>
-              <w:t xml:space="preserve"> edit and update accounts </w:t>
+              <w:t xml:space="preserve">This use case allows admin to delete, edit and update accounts </w:t>
             </w:r>
           </w:p>
           <w:p>
@@ -25071,7 +25053,15 @@
                 <w:sz w:val="32"/>
                 <w:szCs w:val="32"/>
               </w:rPr>
-              <w:t>Typical Course of Events:</w:t>
+              <w:t xml:space="preserve">Typical </w:t>
+            </w:r>
+            <w:r>
+              <w:rPr>
+                <w:color w:val="000000" w:themeColor="dark1"/>
+                <w:sz w:val="32"/>
+                <w:szCs w:val="32"/>
+              </w:rPr>
+              <w:t>Events:</w:t>
             </w:r>
           </w:p>
         </w:tc>
@@ -25178,32 +25168,13 @@
                 <w:bCs/>
                 <w:u w:val="single"/>
               </w:rPr>
-              <w:t xml:space="preserve">Step </w:t>
-            </w:r>
-            <w:proofErr w:type="gramStart"/>
-            <w:r>
-              <w:t>1 :</w:t>
-            </w:r>
-            <w:proofErr w:type="gramEnd"/>
-            <w:r>
-              <w:t xml:space="preserve"> log</w:t>
-            </w:r>
-            <w:r>
-              <w:t>in</w:t>
-            </w:r>
-            <w:r>
-              <w:t xml:space="preserve"> into the </w:t>
-            </w:r>
-            <w:proofErr w:type="spellStart"/>
-            <w:r>
-              <w:t>CampusPay</w:t>
-            </w:r>
-            <w:proofErr w:type="spellEnd"/>
-            <w:r>
-              <w:t xml:space="preserve"> app</w:t>
-            </w:r>
-            <w:r>
-              <w:t>.</w:t>
+              <w:t>Step</w:t>
+            </w:r>
+            <w:r>
+              <w:t>1:</w:t>
+            </w:r>
+            <w:r>
+              <w:t xml:space="preserve"> Call Login Use Case</w:t>
             </w:r>
           </w:p>
           <w:p>
@@ -25290,7 +25261,13 @@
             </w:r>
             <w:proofErr w:type="gramEnd"/>
             <w:r>
-              <w:t xml:space="preserve"> edit , update accounts</w:t>
+              <w:t xml:space="preserve"> edit </w:t>
+            </w:r>
+            <w:r>
+              <w:t>and</w:t>
+            </w:r>
+            <w:r>
+              <w:t xml:space="preserve"> update accounts</w:t>
             </w:r>
             <w:r>
               <w:rPr>
@@ -25378,27 +25355,15 @@
               <w:t xml:space="preserve"> </w:t>
             </w:r>
             <w:r>
-              <w:rPr>
-                <w:b/>
-                <w:bCs/>
-              </w:rPr>
-              <w:t xml:space="preserve">the </w:t>
+              <w:t xml:space="preserve"> The </w:t>
             </w:r>
             <w:proofErr w:type="spellStart"/>
             <w:r>
-              <w:rPr>
-                <w:b/>
-                <w:bCs/>
-              </w:rPr>
-              <w:t>campusPay</w:t>
+              <w:t>CampusPay</w:t>
             </w:r>
             <w:proofErr w:type="spellEnd"/>
             <w:r>
-              <w:rPr>
-                <w:b/>
-                <w:bCs/>
-              </w:rPr>
-              <w:t xml:space="preserve"> app will view all accounts</w:t>
+              <w:t xml:space="preserve"> app offers special privileges to admin</w:t>
             </w:r>
           </w:p>
           <w:p/>
@@ -25435,7 +25400,7 @@
               <w:t xml:space="preserve"> </w:t>
             </w:r>
             <w:r>
-              <w:t xml:space="preserve"> execute admins action </w:t>
+              <w:t xml:space="preserve">execute admins action </w:t>
             </w:r>
           </w:p>
         </w:tc>
@@ -25464,7 +25429,23 @@
                 <w:sz w:val="32"/>
                 <w:szCs w:val="32"/>
               </w:rPr>
-              <w:t>Alternate Courses:</w:t>
+              <w:t xml:space="preserve">Alternate </w:t>
+            </w:r>
+            <w:r>
+              <w:rPr>
+                <w:color w:val="000000" w:themeColor="dark1"/>
+                <w:sz w:val="32"/>
+                <w:szCs w:val="32"/>
+              </w:rPr>
+              <w:t>Events</w:t>
+            </w:r>
+            <w:r>
+              <w:rPr>
+                <w:color w:val="000000" w:themeColor="dark1"/>
+                <w:sz w:val="32"/>
+                <w:szCs w:val="32"/>
+              </w:rPr>
+              <w:t>:</w:t>
             </w:r>
           </w:p>
         </w:tc>
@@ -25632,63 +25613,12 @@
           </w:tcPr>
           <w:p>
             <w:r>
-              <w:t>-</w:t>
-            </w:r>
-            <w:r>
-              <w:rPr>
-                <w:rFonts w:ascii="Arial" w:hAnsi="Arial" w:cs="Arial"/>
-                <w:color w:val="161719"/>
-                <w:sz w:val="21"/>
-                <w:szCs w:val="21"/>
-                <w:shd w:val="clear" w:color="auto" w:fill="FFFFFF"/>
-              </w:rPr>
-              <w:t xml:space="preserve"> The admin can manage actor accounts using the </w:t>
-            </w:r>
-            <w:proofErr w:type="spellStart"/>
-            <w:r>
-              <w:rPr>
-                <w:rFonts w:ascii="Arial" w:hAnsi="Arial" w:cs="Arial"/>
-                <w:color w:val="161719"/>
-                <w:sz w:val="21"/>
-                <w:szCs w:val="21"/>
-                <w:shd w:val="clear" w:color="auto" w:fill="FFFFFF"/>
-              </w:rPr>
-              <w:t>CampusPay</w:t>
-            </w:r>
-            <w:proofErr w:type="spellEnd"/>
-            <w:r>
-              <w:rPr>
-                <w:rFonts w:ascii="Arial" w:hAnsi="Arial" w:cs="Arial"/>
-                <w:color w:val="161719"/>
-                <w:sz w:val="21"/>
-                <w:szCs w:val="21"/>
-                <w:shd w:val="clear" w:color="auto" w:fill="FFFFFF"/>
-              </w:rPr>
-              <w:t xml:space="preserve"> app.</w:t>
-            </w:r>
-          </w:p>
-          <w:p>
-            <w:r>
-              <w:t>-The system has appropriate security measures to protect user account information.</w:t>
-            </w:r>
-          </w:p>
-          <w:p>
-            <w:r>
-              <w:t>-The admin understands the implications of the actions taken on user accounts.</w:t>
+              <w:t>-Null</w:t>
             </w:r>
           </w:p>
         </w:tc>
       </w:tr>
     </w:tbl>
-    <w:p>
-      <w:pPr>
-        <w:jc w:val="both"/>
-        <w:rPr>
-          <w:sz w:val="28"/>
-          <w:szCs w:val="28"/>
-        </w:rPr>
-      </w:pPr>
-    </w:p>
     <w:p>
       <w:pPr>
         <w:jc w:val="center"/>
@@ -25958,7 +25888,7 @@
                 <w:sz w:val="32"/>
                 <w:szCs w:val="32"/>
               </w:rPr>
-              <w:t>Typical Course of Events:</w:t>
+              <w:t>Typical Events:</w:t>
             </w:r>
           </w:p>
         </w:tc>
@@ -26057,6 +25987,7 @@
                 <w:rFonts w:ascii="Segoe UI" w:hAnsi="Segoe UI" w:cs="Segoe UI"/>
                 <w:color w:val="374151"/>
                 <w:shd w:val="clear" w:color="auto" w:fill="F7F7F8"/>
+                <w:lang w:bidi="ar-EG"/>
               </w:rPr>
             </w:pPr>
             <w:r>
@@ -26073,24 +26004,13 @@
             </w:r>
             <w:proofErr w:type="gramEnd"/>
             <w:r>
-              <w:t xml:space="preserve"> log</w:t>
-            </w:r>
-            <w:r>
-              <w:t>in</w:t>
-            </w:r>
-            <w:r>
-              <w:t xml:space="preserve"> into the </w:t>
-            </w:r>
-            <w:proofErr w:type="spellStart"/>
-            <w:r>
-              <w:t>CampusPay</w:t>
-            </w:r>
-            <w:proofErr w:type="spellEnd"/>
-            <w:r>
-              <w:t xml:space="preserve"> app</w:t>
-            </w:r>
-            <w:r>
-              <w:t>.</w:t>
+              <w:t xml:space="preserve"> </w:t>
+            </w:r>
+            <w:r>
+              <w:rPr>
+                <w:lang w:bidi="ar-EG"/>
+              </w:rPr>
+              <w:t>call Login use case</w:t>
             </w:r>
           </w:p>
           <w:p>
@@ -26180,7 +26100,13 @@
               <w:t xml:space="preserve"> remove</w:t>
             </w:r>
             <w:r>
-              <w:t xml:space="preserve"> , edit </w:t>
+              <w:t xml:space="preserve"> </w:t>
+            </w:r>
+            <w:r>
+              <w:t xml:space="preserve">and </w:t>
+            </w:r>
+            <w:r>
+              <w:t xml:space="preserve">edit </w:t>
             </w:r>
             <w:r>
               <w:t xml:space="preserve"> a specific service</w:t>
@@ -26337,7 +26263,7 @@
               <w:t xml:space="preserve"> </w:t>
             </w:r>
             <w:r>
-              <w:t xml:space="preserve"> execute admins action </w:t>
+              <w:t xml:space="preserve">execute admins action </w:t>
             </w:r>
           </w:p>
         </w:tc>
@@ -26366,7 +26292,23 @@
                 <w:sz w:val="32"/>
                 <w:szCs w:val="32"/>
               </w:rPr>
-              <w:t>Alternate Courses:</w:t>
+              <w:t xml:space="preserve">Alternate </w:t>
+            </w:r>
+            <w:r>
+              <w:rPr>
+                <w:color w:val="000000" w:themeColor="dark1"/>
+                <w:sz w:val="32"/>
+                <w:szCs w:val="32"/>
+              </w:rPr>
+              <w:t>Event</w:t>
+            </w:r>
+            <w:r>
+              <w:rPr>
+                <w:color w:val="000000" w:themeColor="dark1"/>
+                <w:sz w:val="32"/>
+                <w:szCs w:val="32"/>
+              </w:rPr>
+              <w:t>s:</w:t>
             </w:r>
           </w:p>
         </w:tc>
@@ -26545,52 +26487,9 @@
           </w:tcPr>
           <w:p>
             <w:r>
-              <w:t>-</w:t>
-            </w:r>
-            <w:r>
-              <w:rPr>
-                <w:rFonts w:ascii="Arial" w:hAnsi="Arial" w:cs="Arial"/>
-                <w:color w:val="161719"/>
-                <w:sz w:val="21"/>
-                <w:szCs w:val="21"/>
-                <w:shd w:val="clear" w:color="auto" w:fill="FFFFFF"/>
-              </w:rPr>
-              <w:t xml:space="preserve"> The admin can manage all services using the </w:t>
-            </w:r>
-            <w:proofErr w:type="spellStart"/>
-            <w:r>
-              <w:rPr>
-                <w:rFonts w:ascii="Arial" w:hAnsi="Arial" w:cs="Arial"/>
-                <w:color w:val="161719"/>
-                <w:sz w:val="21"/>
-                <w:szCs w:val="21"/>
-                <w:shd w:val="clear" w:color="auto" w:fill="FFFFFF"/>
-              </w:rPr>
-              <w:t>CampusPay</w:t>
-            </w:r>
-            <w:proofErr w:type="spellEnd"/>
-            <w:r>
-              <w:rPr>
-                <w:rFonts w:ascii="Arial" w:hAnsi="Arial" w:cs="Arial"/>
-                <w:color w:val="161719"/>
-                <w:sz w:val="21"/>
-                <w:szCs w:val="21"/>
-                <w:shd w:val="clear" w:color="auto" w:fill="FFFFFF"/>
-              </w:rPr>
-              <w:t xml:space="preserve"> app.</w:t>
-            </w:r>
-          </w:p>
-          <w:p>
-            <w:r>
-              <w:t>-The admin understands the implications of the actions taken on these services</w:t>
-            </w:r>
-          </w:p>
-          <w:p>
-            <w:r>
-              <w:t xml:space="preserve">-The system is connected to a reliable user database. </w:t>
-            </w:r>
-          </w:p>
-          <w:p/>
+              <w:t>-Null</w:t>
+            </w:r>
+          </w:p>
         </w:tc>
       </w:tr>
     </w:tbl>
@@ -26884,7 +26783,23 @@
                 <w:sz w:val="32"/>
                 <w:szCs w:val="32"/>
               </w:rPr>
-              <w:t>Typical Course of Events:</w:t>
+              <w:t>Typical</w:t>
+            </w:r>
+            <w:r>
+              <w:rPr>
+                <w:color w:val="000000" w:themeColor="dark1"/>
+                <w:sz w:val="32"/>
+                <w:szCs w:val="32"/>
+              </w:rPr>
+              <w:t xml:space="preserve"> </w:t>
+            </w:r>
+            <w:r>
+              <w:rPr>
+                <w:color w:val="000000" w:themeColor="dark1"/>
+                <w:sz w:val="32"/>
+                <w:szCs w:val="32"/>
+              </w:rPr>
+              <w:t>Events:</w:t>
             </w:r>
           </w:p>
         </w:tc>
@@ -27008,15 +26923,7 @@
               <w:t xml:space="preserve"> </w:t>
             </w:r>
             <w:r>
-              <w:t xml:space="preserve">Moderator will sign in </w:t>
-            </w:r>
-            <w:proofErr w:type="spellStart"/>
-            <w:r>
-              <w:t>CampusPay</w:t>
-            </w:r>
-            <w:proofErr w:type="spellEnd"/>
-            <w:r>
-              <w:t xml:space="preserve"> app</w:t>
+              <w:t xml:space="preserve"> Call Login use case</w:t>
             </w:r>
           </w:p>
           <w:p>
@@ -27237,7 +27144,23 @@
                 <w:sz w:val="32"/>
                 <w:szCs w:val="32"/>
               </w:rPr>
-              <w:t>Alternate Courses:</w:t>
+              <w:t xml:space="preserve">Alternate </w:t>
+            </w:r>
+            <w:r>
+              <w:rPr>
+                <w:color w:val="000000" w:themeColor="dark1"/>
+                <w:sz w:val="32"/>
+                <w:szCs w:val="32"/>
+              </w:rPr>
+              <w:t>Events</w:t>
+            </w:r>
+            <w:r>
+              <w:rPr>
+                <w:color w:val="000000" w:themeColor="dark1"/>
+                <w:sz w:val="32"/>
+                <w:szCs w:val="32"/>
+              </w:rPr>
+              <w:t>:</w:t>
             </w:r>
           </w:p>
         </w:tc>
@@ -27409,31 +27332,12 @@
           </w:tcPr>
           <w:p>
             <w:r>
-              <w:t xml:space="preserve">- The </w:t>
-            </w:r>
-            <w:proofErr w:type="spellStart"/>
-            <w:r>
-              <w:t>mdoerator</w:t>
-            </w:r>
-            <w:proofErr w:type="spellEnd"/>
-            <w:r>
-              <w:t xml:space="preserve"> is successfully logged into the system.</w:t>
-            </w:r>
-          </w:p>
-          <w:p>
-            <w:r>
-              <w:t xml:space="preserve">- The </w:t>
-            </w:r>
-            <w:proofErr w:type="spellStart"/>
-            <w:r>
-              <w:t>campuspay</w:t>
-            </w:r>
-            <w:proofErr w:type="spellEnd"/>
-            <w:r>
-              <w:t xml:space="preserve"> app efficiently presents the Dashboard.</w:t>
-            </w:r>
-          </w:p>
-          <w:p/>
+              <w:t xml:space="preserve">- </w:t>
+            </w:r>
+            <w:r>
+              <w:t>Null</w:t>
+            </w:r>
+          </w:p>
         </w:tc>
       </w:tr>
     </w:tbl>
@@ -27774,7 +27678,7 @@
                 <w:sz w:val="32"/>
                 <w:szCs w:val="32"/>
               </w:rPr>
-              <w:t>Typical Course of Events:</w:t>
+              <w:t>Typical Events:</w:t>
             </w:r>
           </w:p>
         </w:tc>
@@ -27867,21 +27771,20 @@
           <w:p>
             <w:pPr>
               <w:rPr>
+                <w:sz w:val="20"/>
+                <w:szCs w:val="20"/>
+              </w:rPr>
+            </w:pPr>
+            <w:r>
+              <w:rPr>
                 <w:b/>
                 <w:bCs/>
                 <w:sz w:val="20"/>
                 <w:szCs w:val="20"/>
                 <w:u w:val="single"/>
               </w:rPr>
-            </w:pPr>
-          </w:p>
-          <w:p>
-            <w:pPr>
-              <w:rPr>
-                <w:sz w:val="20"/>
-                <w:szCs w:val="20"/>
-              </w:rPr>
-            </w:pPr>
+              <w:t xml:space="preserve">Step </w:t>
+            </w:r>
             <w:r>
               <w:rPr>
                 <w:b/>
@@ -27890,34 +27793,9 @@
                 <w:szCs w:val="20"/>
                 <w:u w:val="single"/>
               </w:rPr>
-              <w:t>Step 2:</w:t>
-            </w:r>
-            <w:r>
-              <w:rPr>
-                <w:sz w:val="20"/>
-                <w:szCs w:val="20"/>
-              </w:rPr>
-              <w:t xml:space="preserve"> The donator navigate to the </w:t>
-            </w:r>
-            <w:proofErr w:type="gramStart"/>
-            <w:r>
-              <w:rPr>
-                <w:sz w:val="20"/>
-                <w:szCs w:val="20"/>
-              </w:rPr>
-              <w:t>“ view</w:t>
-            </w:r>
-            <w:proofErr w:type="gramEnd"/>
-            <w:r>
-              <w:rPr>
-                <w:sz w:val="20"/>
-                <w:szCs w:val="20"/>
-              </w:rPr>
-              <w:t xml:space="preserve"> requests for social research  made by students.” section</w:t>
-            </w:r>
-          </w:p>
-          <w:p>
-            <w:pPr>
+              <w:t>1</w:t>
+            </w:r>
+            <w:r>
               <w:rPr>
                 <w:b/>
                 <w:bCs/>
@@ -27925,16 +27803,27 @@
                 <w:szCs w:val="20"/>
                 <w:u w:val="single"/>
               </w:rPr>
-            </w:pPr>
-          </w:p>
-          <w:p>
-            <w:pPr>
+              <w:t>:</w:t>
+            </w:r>
+            <w:r>
               <w:rPr>
                 <w:sz w:val="20"/>
                 <w:szCs w:val="20"/>
               </w:rPr>
-            </w:pPr>
-            <w:r>
+              <w:t xml:space="preserve"> Call Login </w:t>
+            </w:r>
+            <w:proofErr w:type="spellStart"/>
+            <w:r>
+              <w:rPr>
+                <w:sz w:val="20"/>
+                <w:szCs w:val="20"/>
+              </w:rPr>
+              <w:t>usecase</w:t>
+            </w:r>
+            <w:proofErr w:type="spellEnd"/>
+          </w:p>
+          <w:p>
+            <w:pPr>
               <w:rPr>
                 <w:b/>
                 <w:bCs/>
@@ -27942,41 +27831,10 @@
                 <w:szCs w:val="20"/>
                 <w:u w:val="single"/>
               </w:rPr>
-              <w:t xml:space="preserve">Step 4: </w:t>
-            </w:r>
-            <w:r>
-              <w:rPr>
-                <w:sz w:val="20"/>
-                <w:szCs w:val="20"/>
-              </w:rPr>
-              <w:t xml:space="preserve"> The donator reviews the list of requests and selects a specific request to view the social research </w:t>
-            </w:r>
-            <w:proofErr w:type="gramStart"/>
-            <w:r>
-              <w:rPr>
-                <w:sz w:val="20"/>
-                <w:szCs w:val="20"/>
-              </w:rPr>
-              <w:t>details .</w:t>
-            </w:r>
-            <w:proofErr w:type="gramEnd"/>
+            </w:pPr>
           </w:p>
           <w:p>
             <w:pPr>
-              <w:rPr>
-                <w:sz w:val="20"/>
-                <w:szCs w:val="20"/>
-              </w:rPr>
-            </w:pPr>
-          </w:p>
-          <w:p>
-            <w:pPr>
-              <w:rPr>
-                <w:sz w:val="20"/>
-                <w:szCs w:val="20"/>
-              </w:rPr>
-            </w:pPr>
-            <w:r>
               <w:rPr>
                 <w:b/>
                 <w:bCs/>
@@ -27984,9 +27842,15 @@
                 <w:szCs w:val="20"/>
                 <w:u w:val="single"/>
               </w:rPr>
-              <w:t xml:space="preserve">Step </w:t>
-            </w:r>
-            <w:proofErr w:type="gramStart"/>
+            </w:pPr>
+          </w:p>
+          <w:p>
+            <w:pPr>
+              <w:rPr>
+                <w:sz w:val="20"/>
+                <w:szCs w:val="20"/>
+              </w:rPr>
+            </w:pPr>
             <w:r>
               <w:rPr>
                 <w:b/>
@@ -27995,22 +27859,194 @@
                 <w:szCs w:val="20"/>
                 <w:u w:val="single"/>
               </w:rPr>
-              <w:t>6 :</w:t>
-            </w:r>
-            <w:r>
-              <w:rPr>
+              <w:t xml:space="preserve">Step </w:t>
+            </w:r>
+            <w:r>
+              <w:rPr>
+                <w:b/>
+                <w:bCs/>
                 <w:sz w:val="20"/>
                 <w:szCs w:val="20"/>
-              </w:rPr>
-              <w:t>The</w:t>
-            </w:r>
-            <w:proofErr w:type="gramEnd"/>
-            <w:r>
-              <w:rPr>
+                <w:u w:val="single"/>
+              </w:rPr>
+              <w:t>3</w:t>
+            </w:r>
+            <w:r>
+              <w:rPr>
+                <w:b/>
+                <w:bCs/>
                 <w:sz w:val="20"/>
                 <w:szCs w:val="20"/>
-              </w:rPr>
-              <w:t xml:space="preserve"> donor can take various actions based on the request, such as accepting, rejecting request </w:t>
+                <w:u w:val="single"/>
+              </w:rPr>
+              <w:t>:</w:t>
+            </w:r>
+            <w:r>
+              <w:rPr>
+                <w:sz w:val="20"/>
+                <w:szCs w:val="20"/>
+              </w:rPr>
+              <w:t xml:space="preserve"> The donator </w:t>
+            </w:r>
+            <w:proofErr w:type="gramStart"/>
+            <w:r>
+              <w:rPr>
+                <w:sz w:val="20"/>
+                <w:szCs w:val="20"/>
+              </w:rPr>
+              <w:t>navigate</w:t>
+            </w:r>
+            <w:proofErr w:type="gramEnd"/>
+            <w:r>
+              <w:rPr>
+                <w:sz w:val="20"/>
+                <w:szCs w:val="20"/>
+              </w:rPr>
+              <w:t xml:space="preserve"> to the “view requests for social </w:t>
+            </w:r>
+            <w:proofErr w:type="spellStart"/>
+            <w:r>
+              <w:rPr>
+                <w:sz w:val="20"/>
+                <w:szCs w:val="20"/>
+              </w:rPr>
+              <w:t>research</w:t>
+            </w:r>
+            <w:r>
+              <w:rPr>
+                <w:sz w:val="20"/>
+                <w:szCs w:val="20"/>
+              </w:rPr>
+              <w:t>s</w:t>
+            </w:r>
+            <w:proofErr w:type="spellEnd"/>
+            <w:r>
+              <w:rPr>
+                <w:sz w:val="20"/>
+                <w:szCs w:val="20"/>
+              </w:rPr>
+              <w:t>.” section</w:t>
+            </w:r>
+          </w:p>
+          <w:p>
+            <w:pPr>
+              <w:rPr>
+                <w:b/>
+                <w:bCs/>
+                <w:sz w:val="20"/>
+                <w:szCs w:val="20"/>
+                <w:u w:val="single"/>
+              </w:rPr>
+            </w:pPr>
+          </w:p>
+          <w:p>
+            <w:pPr>
+              <w:rPr>
+                <w:sz w:val="20"/>
+                <w:szCs w:val="20"/>
+              </w:rPr>
+            </w:pPr>
+            <w:r>
+              <w:rPr>
+                <w:b/>
+                <w:bCs/>
+                <w:sz w:val="20"/>
+                <w:szCs w:val="20"/>
+                <w:u w:val="single"/>
+              </w:rPr>
+              <w:t xml:space="preserve">Step </w:t>
+            </w:r>
+            <w:r>
+              <w:rPr>
+                <w:b/>
+                <w:bCs/>
+                <w:sz w:val="20"/>
+                <w:szCs w:val="20"/>
+                <w:u w:val="single"/>
+              </w:rPr>
+              <w:t>5</w:t>
+            </w:r>
+            <w:r>
+              <w:rPr>
+                <w:b/>
+                <w:bCs/>
+                <w:sz w:val="20"/>
+                <w:szCs w:val="20"/>
+                <w:u w:val="single"/>
+              </w:rPr>
+              <w:t xml:space="preserve">: </w:t>
+            </w:r>
+            <w:r>
+              <w:rPr>
+                <w:sz w:val="20"/>
+                <w:szCs w:val="20"/>
+              </w:rPr>
+              <w:t xml:space="preserve"> The donator reviews the list of requests</w:t>
+            </w:r>
+            <w:r>
+              <w:rPr>
+                <w:sz w:val="20"/>
+                <w:szCs w:val="20"/>
+              </w:rPr>
+              <w:t>.</w:t>
+            </w:r>
+          </w:p>
+          <w:p>
+            <w:pPr>
+              <w:rPr>
+                <w:sz w:val="20"/>
+                <w:szCs w:val="20"/>
+              </w:rPr>
+            </w:pPr>
+            <w:r>
+              <w:rPr>
+                <w:sz w:val="20"/>
+                <w:szCs w:val="20"/>
+              </w:rPr>
+              <w:t xml:space="preserve"> </w:t>
+            </w:r>
+            <w:r>
+              <w:rPr>
+                <w:b/>
+                <w:bCs/>
+                <w:sz w:val="20"/>
+                <w:szCs w:val="20"/>
+                <w:u w:val="single"/>
+              </w:rPr>
+              <w:t xml:space="preserve">Step </w:t>
+            </w:r>
+            <w:proofErr w:type="gramStart"/>
+            <w:r>
+              <w:rPr>
+                <w:b/>
+                <w:bCs/>
+                <w:sz w:val="20"/>
+                <w:szCs w:val="20"/>
+                <w:u w:val="single"/>
+              </w:rPr>
+              <w:t>6 :</w:t>
+            </w:r>
+            <w:proofErr w:type="gramEnd"/>
+            <w:r>
+              <w:rPr>
+                <w:sz w:val="20"/>
+                <w:szCs w:val="20"/>
+              </w:rPr>
+              <w:t xml:space="preserve">  </w:t>
+            </w:r>
+            <w:r>
+              <w:rPr>
+                <w:sz w:val="20"/>
+                <w:szCs w:val="20"/>
+              </w:rPr>
+              <w:t>The donator</w:t>
+            </w:r>
+            <w:r>
+              <w:rPr>
+                <w:sz w:val="20"/>
+                <w:szCs w:val="20"/>
+              </w:rPr>
+              <w:t xml:space="preserve"> selects a specific request to view the social research details .</w:t>
             </w:r>
           </w:p>
           <w:p>
@@ -28029,46 +28065,22 @@
           <w:p>
             <w:pPr>
               <w:rPr>
-                <w:sz w:val="20"/>
-                <w:szCs w:val="20"/>
-              </w:rPr>
-            </w:pPr>
-            <w:r>
-              <w:rPr>
                 <w:b/>
                 <w:bCs/>
                 <w:sz w:val="20"/>
                 <w:szCs w:val="20"/>
                 <w:u w:val="single"/>
               </w:rPr>
-              <w:t xml:space="preserve">Step 1: </w:t>
-            </w:r>
-            <w:r>
+            </w:pPr>
+          </w:p>
+          <w:p>
+            <w:pPr>
               <w:rPr>
                 <w:sz w:val="20"/>
                 <w:szCs w:val="20"/>
               </w:rPr>
-              <w:t xml:space="preserve">The </w:t>
-            </w:r>
-            <w:proofErr w:type="spellStart"/>
-            <w:r>
-              <w:rPr>
-                <w:sz w:val="20"/>
-                <w:szCs w:val="20"/>
-              </w:rPr>
-              <w:t>CampusPay</w:t>
-            </w:r>
-            <w:proofErr w:type="spellEnd"/>
-            <w:r>
-              <w:rPr>
-                <w:sz w:val="20"/>
-                <w:szCs w:val="20"/>
-              </w:rPr>
-              <w:t xml:space="preserve"> App presents the student requests</w:t>
-            </w:r>
-          </w:p>
-          <w:p>
-            <w:pPr>
+            </w:pPr>
+            <w:r>
               <w:rPr>
                 <w:b/>
                 <w:bCs/>
@@ -28076,15 +28088,8 @@
                 <w:szCs w:val="20"/>
                 <w:u w:val="single"/>
               </w:rPr>
-            </w:pPr>
-          </w:p>
-          <w:p>
-            <w:pPr>
-              <w:rPr>
-                <w:sz w:val="20"/>
-                <w:szCs w:val="20"/>
-              </w:rPr>
-            </w:pPr>
+              <w:t xml:space="preserve">Step </w:t>
+            </w:r>
             <w:r>
               <w:rPr>
                 <w:b/>
@@ -28093,34 +28098,9 @@
                 <w:szCs w:val="20"/>
                 <w:u w:val="single"/>
               </w:rPr>
-              <w:t xml:space="preserve">Step 3: </w:t>
-            </w:r>
-            <w:r>
-              <w:rPr>
-                <w:sz w:val="20"/>
-                <w:szCs w:val="20"/>
-              </w:rPr>
-              <w:t xml:space="preserve"> The Campus Pay App provides access to view students' requests for social research that students send </w:t>
-            </w:r>
-            <w:proofErr w:type="gramStart"/>
-            <w:r>
-              <w:rPr>
-                <w:sz w:val="20"/>
-                <w:szCs w:val="20"/>
-              </w:rPr>
-              <w:t>it .</w:t>
-            </w:r>
-            <w:proofErr w:type="gramEnd"/>
-            <w:r>
-              <w:rPr>
-                <w:sz w:val="20"/>
-                <w:szCs w:val="20"/>
-              </w:rPr>
-              <w:t xml:space="preserve"> </w:t>
-            </w:r>
-          </w:p>
-          <w:p>
-            <w:pPr>
+              <w:t>2</w:t>
+            </w:r>
+            <w:r>
               <w:rPr>
                 <w:b/>
                 <w:bCs/>
@@ -28128,7 +28108,31 @@
                 <w:szCs w:val="20"/>
                 <w:u w:val="single"/>
               </w:rPr>
-            </w:pPr>
+              <w:t xml:space="preserve">: </w:t>
+            </w:r>
+            <w:r>
+              <w:rPr>
+                <w:sz w:val="20"/>
+                <w:szCs w:val="20"/>
+              </w:rPr>
+              <w:t xml:space="preserve">The </w:t>
+            </w:r>
+            <w:proofErr w:type="spellStart"/>
+            <w:r>
+              <w:rPr>
+                <w:sz w:val="20"/>
+                <w:szCs w:val="20"/>
+              </w:rPr>
+              <w:t>CampusPay</w:t>
+            </w:r>
+            <w:proofErr w:type="spellEnd"/>
+            <w:r>
+              <w:rPr>
+                <w:sz w:val="20"/>
+                <w:szCs w:val="20"/>
+              </w:rPr>
+              <w:t xml:space="preserve"> App presents the student requests</w:t>
+            </w:r>
           </w:p>
           <w:p>
             <w:pPr>
@@ -28140,6 +28144,14 @@
                 <w:u w:val="single"/>
               </w:rPr>
             </w:pPr>
+          </w:p>
+          <w:p>
+            <w:pPr>
+              <w:rPr>
+                <w:sz w:val="20"/>
+                <w:szCs w:val="20"/>
+              </w:rPr>
+            </w:pPr>
             <w:r>
               <w:rPr>
                 <w:b/>
@@ -28148,48 +28160,8 @@
                 <w:szCs w:val="20"/>
                 <w:u w:val="single"/>
               </w:rPr>
-              <w:t>Step 5:</w:t>
-            </w:r>
-            <w:r>
-              <w:rPr>
-                <w:sz w:val="20"/>
-                <w:szCs w:val="20"/>
-              </w:rPr>
-              <w:t xml:space="preserve">  The </w:t>
-            </w:r>
-            <w:proofErr w:type="spellStart"/>
-            <w:r>
-              <w:rPr>
-                <w:sz w:val="20"/>
-                <w:szCs w:val="20"/>
-              </w:rPr>
-              <w:t>CampusPay</w:t>
-            </w:r>
-            <w:proofErr w:type="spellEnd"/>
-            <w:r>
-              <w:rPr>
-                <w:sz w:val="20"/>
-                <w:szCs w:val="20"/>
-              </w:rPr>
-              <w:t xml:space="preserve"> App displays the detailed information of the selected request, including the requestor's information and the social research created by </w:t>
-            </w:r>
-            <w:proofErr w:type="gramStart"/>
-            <w:r>
-              <w:rPr>
-                <w:sz w:val="20"/>
-                <w:szCs w:val="20"/>
-              </w:rPr>
-              <w:t>student .</w:t>
-            </w:r>
-            <w:proofErr w:type="gramEnd"/>
-          </w:p>
-          <w:p>
-            <w:pPr>
-              <w:rPr>
-                <w:sz w:val="20"/>
-                <w:szCs w:val="20"/>
-              </w:rPr>
-            </w:pPr>
+              <w:t xml:space="preserve">Step </w:t>
+            </w:r>
             <w:r>
               <w:rPr>
                 <w:b/>
@@ -28198,31 +28170,158 @@
                 <w:szCs w:val="20"/>
                 <w:u w:val="single"/>
               </w:rPr>
-              <w:t xml:space="preserve">Step 7: </w:t>
-            </w:r>
-            <w:r>
-              <w:rPr>
+              <w:t>4</w:t>
+            </w:r>
+            <w:r>
+              <w:rPr>
+                <w:b/>
+                <w:bCs/>
                 <w:sz w:val="20"/>
                 <w:szCs w:val="20"/>
-              </w:rPr>
-              <w:t xml:space="preserve">The </w:t>
-            </w:r>
-            <w:proofErr w:type="spellStart"/>
+                <w:u w:val="single"/>
+              </w:rPr>
+              <w:t xml:space="preserve">: </w:t>
+            </w:r>
             <w:r>
               <w:rPr>
                 <w:sz w:val="20"/>
                 <w:szCs w:val="20"/>
               </w:rPr>
-              <w:t>CampusPay</w:t>
-            </w:r>
-            <w:proofErr w:type="spellEnd"/>
+              <w:t xml:space="preserve"> The Campus Pay App provides access to view students' requests for social research that students send </w:t>
+            </w:r>
+            <w:proofErr w:type="gramStart"/>
             <w:r>
               <w:rPr>
                 <w:sz w:val="20"/>
                 <w:szCs w:val="20"/>
               </w:rPr>
-              <w:t xml:space="preserve"> app provides options and actions to the donator based on their decision</w:t>
-            </w:r>
+              <w:t>it .</w:t>
+            </w:r>
+            <w:proofErr w:type="gramEnd"/>
+            <w:r>
+              <w:rPr>
+                <w:sz w:val="20"/>
+                <w:szCs w:val="20"/>
+              </w:rPr>
+              <w:t xml:space="preserve"> </w:t>
+            </w:r>
+          </w:p>
+          <w:p>
+            <w:pPr>
+              <w:rPr>
+                <w:b/>
+                <w:bCs/>
+                <w:sz w:val="20"/>
+                <w:szCs w:val="20"/>
+                <w:u w:val="single"/>
+              </w:rPr>
+            </w:pPr>
+          </w:p>
+          <w:p>
+            <w:pPr>
+              <w:rPr>
+                <w:b/>
+                <w:bCs/>
+                <w:sz w:val="20"/>
+                <w:szCs w:val="20"/>
+                <w:u w:val="single"/>
+              </w:rPr>
+            </w:pPr>
+          </w:p>
+          <w:p>
+            <w:pPr>
+              <w:rPr>
+                <w:b/>
+                <w:bCs/>
+                <w:sz w:val="20"/>
+                <w:szCs w:val="20"/>
+                <w:u w:val="single"/>
+              </w:rPr>
+            </w:pPr>
+          </w:p>
+          <w:p>
+            <w:pPr>
+              <w:rPr>
+                <w:b/>
+                <w:bCs/>
+                <w:sz w:val="20"/>
+                <w:szCs w:val="20"/>
+                <w:u w:val="single"/>
+              </w:rPr>
+            </w:pPr>
+          </w:p>
+          <w:p>
+            <w:pPr>
+              <w:rPr>
+                <w:b/>
+                <w:bCs/>
+                <w:sz w:val="20"/>
+                <w:szCs w:val="20"/>
+                <w:u w:val="single"/>
+              </w:rPr>
+            </w:pPr>
+            <w:r>
+              <w:rPr>
+                <w:b/>
+                <w:bCs/>
+                <w:sz w:val="20"/>
+                <w:szCs w:val="20"/>
+                <w:u w:val="single"/>
+              </w:rPr>
+              <w:t xml:space="preserve">Step </w:t>
+            </w:r>
+            <w:r>
+              <w:rPr>
+                <w:b/>
+                <w:bCs/>
+                <w:sz w:val="20"/>
+                <w:szCs w:val="20"/>
+                <w:u w:val="single"/>
+              </w:rPr>
+              <w:t>7</w:t>
+            </w:r>
+            <w:r>
+              <w:rPr>
+                <w:b/>
+                <w:bCs/>
+                <w:sz w:val="20"/>
+                <w:szCs w:val="20"/>
+                <w:u w:val="single"/>
+              </w:rPr>
+              <w:t>:</w:t>
+            </w:r>
+            <w:r>
+              <w:rPr>
+                <w:sz w:val="20"/>
+                <w:szCs w:val="20"/>
+              </w:rPr>
+              <w:t xml:space="preserve">  The </w:t>
+            </w:r>
+            <w:proofErr w:type="spellStart"/>
+            <w:r>
+              <w:rPr>
+                <w:sz w:val="20"/>
+                <w:szCs w:val="20"/>
+              </w:rPr>
+              <w:t>CampusPay</w:t>
+            </w:r>
+            <w:proofErr w:type="spellEnd"/>
+            <w:r>
+              <w:rPr>
+                <w:sz w:val="20"/>
+                <w:szCs w:val="20"/>
+              </w:rPr>
+              <w:t xml:space="preserve"> App displays the detailed information of the selected request, including the requestor's information and the social research created by </w:t>
+            </w:r>
+            <w:proofErr w:type="gramStart"/>
+            <w:r>
+              <w:rPr>
+                <w:sz w:val="20"/>
+                <w:szCs w:val="20"/>
+              </w:rPr>
+              <w:t>student .</w:t>
+            </w:r>
+            <w:proofErr w:type="gramEnd"/>
           </w:p>
         </w:tc>
       </w:tr>
@@ -28250,7 +28349,23 @@
                 <w:sz w:val="32"/>
                 <w:szCs w:val="32"/>
               </w:rPr>
-              <w:t>Alternate Courses:</w:t>
+              <w:t xml:space="preserve">Alternate </w:t>
+            </w:r>
+            <w:r>
+              <w:rPr>
+                <w:color w:val="000000" w:themeColor="dark1"/>
+                <w:sz w:val="32"/>
+                <w:szCs w:val="32"/>
+              </w:rPr>
+              <w:t>Events</w:t>
+            </w:r>
+            <w:r>
+              <w:rPr>
+                <w:color w:val="000000" w:themeColor="dark1"/>
+                <w:sz w:val="32"/>
+                <w:szCs w:val="32"/>
+              </w:rPr>
+              <w:t>:</w:t>
             </w:r>
           </w:p>
         </w:tc>
@@ -28433,52 +28548,14 @@
                 <w:sz w:val="20"/>
                 <w:szCs w:val="20"/>
               </w:rPr>
-              <w:t>- The donator is successfully logged into the system.</w:t>
-            </w:r>
-          </w:p>
-          <w:p>
-            <w:pPr>
+              <w:t xml:space="preserve">- </w:t>
+            </w:r>
+            <w:r>
               <w:rPr>
                 <w:sz w:val="20"/>
                 <w:szCs w:val="20"/>
               </w:rPr>
-            </w:pPr>
-            <w:r>
-              <w:rPr>
-                <w:sz w:val="20"/>
-                <w:szCs w:val="20"/>
-              </w:rPr>
-              <w:t>- The system efficiently presents a list of pending requests.</w:t>
-            </w:r>
-          </w:p>
-          <w:p>
-            <w:pPr>
-              <w:rPr>
-                <w:sz w:val="20"/>
-                <w:szCs w:val="20"/>
-              </w:rPr>
-            </w:pPr>
-            <w:r>
-              <w:rPr>
-                <w:sz w:val="20"/>
-                <w:szCs w:val="20"/>
-              </w:rPr>
-              <w:t>- Request details are accurate and reflect the requestor's needs.</w:t>
-            </w:r>
-          </w:p>
-          <w:p>
-            <w:pPr>
-              <w:rPr>
-                <w:sz w:val="20"/>
-                <w:szCs w:val="20"/>
-              </w:rPr>
-            </w:pPr>
-            <w:r>
-              <w:rPr>
-                <w:sz w:val="20"/>
-                <w:szCs w:val="20"/>
-              </w:rPr>
-              <w:t>- Donators can take actions on the requests through the dashboard.</w:t>
+              <w:t>Null</w:t>
             </w:r>
           </w:p>
         </w:tc>
@@ -28533,6 +28610,26 @@
         </w:rPr>
         <w:t xml:space="preserve"> Use Case Analysis</w:t>
       </w:r>
+    </w:p>
+    <w:p>
+      <w:pPr>
+        <w:jc w:val="center"/>
+        <w:rPr>
+          <w:color w:val="7030A0"/>
+          <w:sz w:val="20"/>
+          <w:szCs w:val="20"/>
+        </w:rPr>
+      </w:pPr>
+    </w:p>
+    <w:p>
+      <w:pPr>
+        <w:jc w:val="center"/>
+        <w:rPr>
+          <w:color w:val="7030A0"/>
+          <w:sz w:val="20"/>
+          <w:szCs w:val="20"/>
+        </w:rPr>
+      </w:pPr>
     </w:p>
     <w:tbl>
       <w:tblPr>
@@ -28790,7 +28887,23 @@
                 <w:sz w:val="32"/>
                 <w:szCs w:val="32"/>
               </w:rPr>
-              <w:t>Typical Course of Events:</w:t>
+              <w:t xml:space="preserve">Typical </w:t>
+            </w:r>
+            <w:r>
+              <w:rPr>
+                <w:color w:val="000000" w:themeColor="dark1"/>
+                <w:sz w:val="32"/>
+                <w:szCs w:val="32"/>
+              </w:rPr>
+              <w:t>Events</w:t>
+            </w:r>
+            <w:r>
+              <w:rPr>
+                <w:color w:val="000000" w:themeColor="dark1"/>
+                <w:sz w:val="32"/>
+                <w:szCs w:val="32"/>
+              </w:rPr>
+              <w:t>:</w:t>
             </w:r>
           </w:p>
         </w:tc>
@@ -28834,13 +28947,34 @@
                 <w:szCs w:val="36"/>
               </w:rPr>
             </w:pPr>
+            <w:proofErr w:type="spellStart"/>
             <w:r>
               <w:rPr>
                 <w:color w:val="000000" w:themeColor="dark1"/>
                 <w:sz w:val="32"/>
                 <w:szCs w:val="32"/>
               </w:rPr>
-              <w:t>System Response</w:t>
+              <w:t>CampusPay</w:t>
+            </w:r>
+            <w:proofErr w:type="spellEnd"/>
+            <w:r>
+              <w:rPr>
+                <w:color w:val="000000" w:themeColor="dark1"/>
+                <w:sz w:val="32"/>
+                <w:szCs w:val="32"/>
+              </w:rPr>
+              <w:t xml:space="preserve"> app</w:t>
+            </w:r>
+            <w:r>
+              <w:t xml:space="preserve"> </w:t>
+            </w:r>
+            <w:r>
+              <w:rPr>
+                <w:color w:val="000000" w:themeColor="dark1"/>
+                <w:sz w:val="32"/>
+                <w:szCs w:val="32"/>
+              </w:rPr>
+              <w:t>Response</w:t>
             </w:r>
           </w:p>
         </w:tc>
@@ -28889,7 +29023,33 @@
                 <w:color w:val="374151"/>
                 <w:shd w:val="clear" w:color="auto" w:fill="F7F7F8"/>
               </w:rPr>
-              <w:t>accesses the system or application.</w:t>
+              <w:t xml:space="preserve">accesses the </w:t>
+            </w:r>
+            <w:proofErr w:type="spellStart"/>
+            <w:r>
+              <w:rPr>
+                <w:rFonts w:ascii="Segoe UI" w:hAnsi="Segoe UI" w:cs="Segoe UI"/>
+                <w:color w:val="374151"/>
+                <w:shd w:val="clear" w:color="auto" w:fill="F7F7F8"/>
+              </w:rPr>
+              <w:t>CampusPay</w:t>
+            </w:r>
+            <w:proofErr w:type="spellEnd"/>
+            <w:r>
+              <w:rPr>
+                <w:rFonts w:ascii="Segoe UI" w:hAnsi="Segoe UI" w:cs="Segoe UI"/>
+                <w:color w:val="374151"/>
+                <w:shd w:val="clear" w:color="auto" w:fill="F7F7F8"/>
+              </w:rPr>
+              <w:t xml:space="preserve"> App</w:t>
+            </w:r>
+            <w:r>
+              <w:rPr>
+                <w:rFonts w:ascii="Segoe UI" w:hAnsi="Segoe UI" w:cs="Segoe UI"/>
+                <w:color w:val="374151"/>
+                <w:shd w:val="clear" w:color="auto" w:fill="F7F7F8"/>
+              </w:rPr>
+              <w:t>.</w:t>
             </w:r>
           </w:p>
           <w:p>
@@ -28960,11 +29120,71 @@
             <w:r>
               <w:t xml:space="preserve"> </w:t>
             </w:r>
+            <w:proofErr w:type="gramStart"/>
+            <w:r>
+              <w:rPr>
+                <w:color w:val="000000" w:themeColor="text1"/>
+              </w:rPr>
+              <w:t xml:space="preserve">The </w:t>
+            </w:r>
+            <w:r>
+              <w:rPr>
+                <w:rFonts w:ascii="Segoe UI" w:hAnsi="Segoe UI" w:cs="Segoe UI"/>
+                <w:color w:val="000000" w:themeColor="text1"/>
+                <w:shd w:val="clear" w:color="auto" w:fill="F7F7F8"/>
+              </w:rPr>
+              <w:t xml:space="preserve"> </w:t>
+            </w:r>
+            <w:proofErr w:type="spellStart"/>
+            <w:r>
+              <w:rPr>
+                <w:rFonts w:ascii="Segoe UI" w:hAnsi="Segoe UI" w:cs="Segoe UI"/>
+                <w:color w:val="000000" w:themeColor="text1"/>
+                <w:sz w:val="20"/>
+                <w:szCs w:val="20"/>
+                <w:shd w:val="clear" w:color="auto" w:fill="F7F7F8"/>
+              </w:rPr>
+              <w:t>CampusPay</w:t>
+            </w:r>
+            <w:proofErr w:type="spellEnd"/>
+            <w:proofErr w:type="gramEnd"/>
+            <w:r>
+              <w:rPr>
+                <w:rFonts w:ascii="Segoe UI" w:hAnsi="Segoe UI" w:cs="Segoe UI"/>
+                <w:color w:val="000000" w:themeColor="text1"/>
+                <w:sz w:val="20"/>
+                <w:szCs w:val="20"/>
+                <w:shd w:val="clear" w:color="auto" w:fill="F7F7F8"/>
+              </w:rPr>
+              <w:t xml:space="preserve"> App</w:t>
+            </w:r>
+            <w:r>
+              <w:rPr>
+                <w:color w:val="000000" w:themeColor="text1"/>
+                <w:sz w:val="20"/>
+                <w:szCs w:val="20"/>
+              </w:rPr>
+              <w:t xml:space="preserve"> </w:t>
+            </w:r>
+            <w:r>
+              <w:rPr>
+                <w:color w:val="000000" w:themeColor="text1"/>
+                <w:sz w:val="20"/>
+                <w:szCs w:val="20"/>
+              </w:rPr>
+              <w:t xml:space="preserve"> </w:t>
+            </w:r>
+            <w:r>
+              <w:rPr>
+                <w:color w:val="000000" w:themeColor="text1"/>
+              </w:rPr>
+              <w:t>presents a login interface</w:t>
+            </w:r>
             <w:r>
               <w:rPr>
                 <w:color w:val="808080" w:themeColor="background1" w:themeShade="80"/>
               </w:rPr>
-              <w:t>The system presents a login interface.</w:t>
+              <w:t>.</w:t>
             </w:r>
           </w:p>
           <w:p>
@@ -28986,7 +29206,65 @@
               <w:t xml:space="preserve">Step 4: </w:t>
             </w:r>
             <w:r>
-              <w:t>The system validates the entered credentials</w:t>
+              <w:t>The</w:t>
+            </w:r>
+            <w:r>
+              <w:rPr>
+                <w:rFonts w:ascii="Segoe UI" w:hAnsi="Segoe UI" w:cs="Segoe UI"/>
+                <w:color w:val="000000" w:themeColor="text1"/>
+                <w:sz w:val="20"/>
+                <w:szCs w:val="20"/>
+                <w:shd w:val="clear" w:color="auto" w:fill="F7F7F8"/>
+              </w:rPr>
+              <w:t xml:space="preserve"> </w:t>
+            </w:r>
+            <w:proofErr w:type="spellStart"/>
+            <w:r>
+              <w:rPr>
+                <w:rFonts w:ascii="Segoe UI" w:hAnsi="Segoe UI" w:cs="Segoe UI"/>
+                <w:color w:val="000000" w:themeColor="text1"/>
+                <w:sz w:val="20"/>
+                <w:szCs w:val="20"/>
+                <w:shd w:val="clear" w:color="auto" w:fill="F7F7F8"/>
+              </w:rPr>
+              <w:t>CampusPay</w:t>
+            </w:r>
+            <w:proofErr w:type="spellEnd"/>
+            <w:r>
+              <w:rPr>
+                <w:rFonts w:ascii="Segoe UI" w:hAnsi="Segoe UI" w:cs="Segoe UI"/>
+                <w:color w:val="000000" w:themeColor="text1"/>
+                <w:sz w:val="20"/>
+                <w:szCs w:val="20"/>
+                <w:shd w:val="clear" w:color="auto" w:fill="F7F7F8"/>
+              </w:rPr>
+              <w:t xml:space="preserve"> </w:t>
+            </w:r>
+            <w:proofErr w:type="gramStart"/>
+            <w:r>
+              <w:rPr>
+                <w:rFonts w:ascii="Segoe UI" w:hAnsi="Segoe UI" w:cs="Segoe UI"/>
+                <w:color w:val="000000" w:themeColor="text1"/>
+                <w:sz w:val="20"/>
+                <w:szCs w:val="20"/>
+                <w:shd w:val="clear" w:color="auto" w:fill="F7F7F8"/>
+              </w:rPr>
+              <w:t>App</w:t>
+            </w:r>
+            <w:r>
+              <w:rPr>
+                <w:color w:val="000000" w:themeColor="text1"/>
+                <w:sz w:val="20"/>
+                <w:szCs w:val="20"/>
+              </w:rPr>
+              <w:t xml:space="preserve">  </w:t>
+            </w:r>
+            <w:r>
+              <w:t>validates</w:t>
+            </w:r>
+            <w:proofErr w:type="gramEnd"/>
+            <w:r>
+              <w:t xml:space="preserve"> the entered credentials</w:t>
             </w:r>
           </w:p>
           <w:p>
@@ -29012,10 +29290,71 @@
                 <w:bCs/>
                 <w:u w:val="single"/>
               </w:rPr>
-              <w:t xml:space="preserve">Step 6: </w:t>
-            </w:r>
-            <w:r>
-              <w:t>The system grants access and displays the user's dashboard or the main interface.</w:t>
+              <w:t xml:space="preserve">Step </w:t>
+            </w:r>
+            <w:r>
+              <w:rPr>
+                <w:b/>
+                <w:bCs/>
+                <w:u w:val="single"/>
+              </w:rPr>
+              <w:t>5</w:t>
+            </w:r>
+            <w:r>
+              <w:rPr>
+                <w:b/>
+                <w:bCs/>
+                <w:u w:val="single"/>
+              </w:rPr>
+              <w:t xml:space="preserve">: </w:t>
+            </w:r>
+            <w:proofErr w:type="gramStart"/>
+            <w:r>
+              <w:t xml:space="preserve">The </w:t>
+            </w:r>
+            <w:r>
+              <w:rPr>
+                <w:rFonts w:ascii="Segoe UI" w:hAnsi="Segoe UI" w:cs="Segoe UI"/>
+                <w:color w:val="000000" w:themeColor="text1"/>
+                <w:sz w:val="20"/>
+                <w:szCs w:val="20"/>
+                <w:shd w:val="clear" w:color="auto" w:fill="F7F7F8"/>
+              </w:rPr>
+              <w:t xml:space="preserve"> </w:t>
+            </w:r>
+            <w:proofErr w:type="spellStart"/>
+            <w:r>
+              <w:rPr>
+                <w:rFonts w:ascii="Segoe UI" w:hAnsi="Segoe UI" w:cs="Segoe UI"/>
+                <w:color w:val="000000" w:themeColor="text1"/>
+                <w:sz w:val="20"/>
+                <w:szCs w:val="20"/>
+                <w:shd w:val="clear" w:color="auto" w:fill="F7F7F8"/>
+              </w:rPr>
+              <w:t>CampusPay</w:t>
+            </w:r>
+            <w:proofErr w:type="spellEnd"/>
+            <w:proofErr w:type="gramEnd"/>
+            <w:r>
+              <w:rPr>
+                <w:rFonts w:ascii="Segoe UI" w:hAnsi="Segoe UI" w:cs="Segoe UI"/>
+                <w:color w:val="000000" w:themeColor="text1"/>
+                <w:sz w:val="20"/>
+                <w:szCs w:val="20"/>
+                <w:shd w:val="clear" w:color="auto" w:fill="F7F7F8"/>
+              </w:rPr>
+              <w:t xml:space="preserve"> App</w:t>
+            </w:r>
+            <w:r>
+              <w:rPr>
+                <w:color w:val="000000" w:themeColor="text1"/>
+                <w:sz w:val="20"/>
+                <w:szCs w:val="20"/>
+              </w:rPr>
+              <w:t xml:space="preserve">  </w:t>
+            </w:r>
+            <w:r>
+              <w:t xml:space="preserve"> grants access and displays the user's dashboard or the main interface.</w:t>
             </w:r>
           </w:p>
         </w:tc>
@@ -29044,7 +29383,23 @@
                 <w:sz w:val="32"/>
                 <w:szCs w:val="32"/>
               </w:rPr>
-              <w:t>Alternate Courses:</w:t>
+              <w:t xml:space="preserve">Alternate </w:t>
+            </w:r>
+            <w:r>
+              <w:rPr>
+                <w:color w:val="000000" w:themeColor="dark1"/>
+                <w:sz w:val="32"/>
+                <w:szCs w:val="32"/>
+              </w:rPr>
+              <w:t>Events</w:t>
+            </w:r>
+            <w:r>
+              <w:rPr>
+                <w:color w:val="000000" w:themeColor="dark1"/>
+                <w:sz w:val="32"/>
+                <w:szCs w:val="32"/>
+              </w:rPr>
+              <w:t>:</w:t>
             </w:r>
           </w:p>
         </w:tc>
@@ -29186,30 +29541,12 @@
           </w:tcPr>
           <w:p>
             <w:r>
-              <w:t>The user's username and password are stored securely in the system.</w:t>
+              <w:t>-Null</w:t>
             </w:r>
           </w:p>
         </w:tc>
       </w:tr>
     </w:tbl>
-    <w:p>
-      <w:pPr>
-        <w:rPr>
-          <w:color w:val="7030A0"/>
-          <w:sz w:val="20"/>
-          <w:szCs w:val="20"/>
-        </w:rPr>
-      </w:pPr>
-    </w:p>
-    <w:p>
-      <w:pPr>
-        <w:rPr>
-          <w:color w:val="7030A0"/>
-          <w:sz w:val="20"/>
-          <w:szCs w:val="20"/>
-        </w:rPr>
-      </w:pPr>
-    </w:p>
     <w:p>
       <w:pPr>
         <w:rPr>
@@ -29377,6 +29714,7 @@
                 <w:sz w:val="32"/>
                 <w:szCs w:val="32"/>
               </w:rPr>
+              <w:lastRenderedPageBreak/>
               <w:t>Use case Name</w:t>
             </w:r>
             <w:r>
@@ -33685,13 +34023,11 @@
     </w:p>
     <w:p>
       <w:pPr>
-        <w:rPr>
-          <w:rFonts w:eastAsiaTheme="minorHAnsi"/>
-          <w:b/>
-          <w:bCs/>
-          <w:color w:val="FF0000"/>
-          <w:sz w:val="28"/>
-          <w:szCs w:val="28"/>
+        <w:spacing w:after="160" w:line="259" w:lineRule="auto"/>
+        <w:rPr>
+          <w:color w:val="7030A0"/>
+          <w:sz w:val="20"/>
+          <w:szCs w:val="20"/>
         </w:rPr>
       </w:pPr>
     </w:p>
@@ -33849,7 +34185,7 @@
                 <w:sz w:val="28"/>
                 <w:szCs w:val="28"/>
               </w:rPr>
-              <w:t>Student, Donor</w:t>
+              <w:t>denator</w:t>
             </w:r>
           </w:p>
         </w:tc>
@@ -33936,15 +34272,7 @@
               </w:rPr>
             </w:pPr>
             <w:r>
-              <w:t xml:space="preserve"> any </w:t>
-            </w:r>
-            <w:proofErr w:type="spellStart"/>
-            <w:r>
-              <w:t>athers</w:t>
-            </w:r>
-            <w:proofErr w:type="spellEnd"/>
-            <w:r>
-              <w:t xml:space="preserve"> users</w:t>
+              <w:t xml:space="preserve"> any  users</w:t>
             </w:r>
           </w:p>
         </w:tc>
@@ -33980,7 +34308,7 @@
                 <w:sz w:val="32"/>
                 <w:szCs w:val="32"/>
               </w:rPr>
-              <w:t>Typical Course of Events:</w:t>
+              <w:t>Typical Events:</w:t>
             </w:r>
           </w:p>
         </w:tc>
@@ -34088,6 +34416,17 @@
                 <w:shd w:val="clear" w:color="auto" w:fill="F7F7F8"/>
               </w:rPr>
             </w:pPr>
+            <w:r>
+              <w:rPr>
+                <w:b/>
+                <w:bCs/>
+                <w:u w:val="single"/>
+              </w:rPr>
+              <w:t xml:space="preserve">Step 1: </w:t>
+            </w:r>
+            <w:r>
+              <w:t>call login use case</w:t>
+            </w:r>
           </w:p>
           <w:p>
             <w:pPr>
@@ -34108,6 +34447,51 @@
                 <w:shd w:val="clear" w:color="auto" w:fill="F7F7F8"/>
               </w:rPr>
             </w:pPr>
+            <w:r>
+              <w:rPr>
+                <w:b/>
+                <w:bCs/>
+                <w:u w:val="single"/>
+              </w:rPr>
+              <w:t>Step 3:</w:t>
+            </w:r>
+            <w:r>
+              <w:rPr>
+                <w:rFonts w:ascii="Segoe UI" w:hAnsi="Segoe UI" w:cs="Segoe UI"/>
+                <w:color w:val="374151"/>
+                <w:shd w:val="clear" w:color="auto" w:fill="F7F7F8"/>
+              </w:rPr>
+              <w:t xml:space="preserve"> </w:t>
+            </w:r>
+            <w:r>
+              <w:rPr>
+                <w:rFonts w:ascii="Arial" w:hAnsi="Arial" w:cs="Arial"/>
+              </w:rPr>
+              <w:t>denator</w:t>
+            </w:r>
+            <w:r>
+              <w:rPr>
+                <w:sz w:val="18"/>
+                <w:szCs w:val="18"/>
+              </w:rPr>
+              <w:t xml:space="preserve"> </w:t>
+            </w:r>
+            <w:r>
+              <w:t xml:space="preserve">go to </w:t>
+            </w:r>
+            <w:r>
+              <w:t>transfer money section</w:t>
+            </w:r>
+          </w:p>
+          <w:p>
+            <w:pPr>
+              <w:spacing w:after="0" w:line="240" w:lineRule="auto"/>
+              <w:rPr>
+                <w:rFonts w:ascii="Segoe UI" w:hAnsi="Segoe UI" w:cs="Segoe UI"/>
+                <w:color w:val="374151"/>
+                <w:shd w:val="clear" w:color="auto" w:fill="F7F7F8"/>
+              </w:rPr>
+            </w:pPr>
           </w:p>
           <w:p>
             <w:pPr>
@@ -34119,18 +34503,22 @@
                 <w:bCs/>
                 <w:u w:val="single"/>
               </w:rPr>
-              <w:t xml:space="preserve">Step 2: </w:t>
-            </w:r>
-            <w:r>
-              <w:t xml:space="preserve">The users </w:t>
-            </w:r>
-            <w:proofErr w:type="gramStart"/>
-            <w:r>
-              <w:t>initiates</w:t>
-            </w:r>
-            <w:proofErr w:type="gramEnd"/>
-            <w:r>
-              <w:t xml:space="preserve"> a money transfer to anther</w:t>
+              <w:t xml:space="preserve">Step 5: </w:t>
+            </w:r>
+            <w:r>
+              <w:t xml:space="preserve">The </w:t>
+            </w:r>
+            <w:r>
+              <w:rPr>
+                <w:rFonts w:ascii="Arial" w:hAnsi="Arial" w:cs="Arial"/>
+              </w:rPr>
+              <w:t>denator</w:t>
+            </w:r>
+            <w:r>
+              <w:t xml:space="preserve"> </w:t>
+            </w:r>
+            <w:r>
+              <w:t xml:space="preserve">enter the amount a money transferred to sender </w:t>
             </w:r>
           </w:p>
           <w:p>
@@ -34146,12 +34534,27 @@
           <w:p>
             <w:pPr>
               <w:spacing w:after="0" w:line="240" w:lineRule="auto"/>
+            </w:pPr>
+            <w:r>
               <w:rPr>
                 <w:b/>
                 <w:bCs/>
                 <w:u w:val="single"/>
               </w:rPr>
-            </w:pPr>
+              <w:t>Step 7:</w:t>
+            </w:r>
+            <w:r>
+              <w:t xml:space="preserve"> </w:t>
+            </w:r>
+            <w:r>
+              <w:rPr>
+                <w:rFonts w:ascii="Arial" w:hAnsi="Arial" w:cs="Arial"/>
+              </w:rPr>
+              <w:t>denator</w:t>
+            </w:r>
+            <w:r>
+              <w:t xml:space="preserve"> will enter the sender email and continue </w:t>
+            </w:r>
           </w:p>
           <w:p>
             <w:pPr>
@@ -34162,27 +34565,36 @@
                 <w:u w:val="single"/>
               </w:rPr>
             </w:pPr>
-            <w:r>
+          </w:p>
+          <w:p>
+            <w:pPr>
+              <w:spacing w:after="0" w:line="240" w:lineRule="auto"/>
               <w:rPr>
                 <w:b/>
                 <w:bCs/>
                 <w:u w:val="single"/>
               </w:rPr>
-              <w:t>Step 4:</w:t>
-            </w:r>
-            <w:r>
-              <w:t xml:space="preserve"> The student selects the payment method (e.g., credit card, bank transfer).</w:t>
-            </w:r>
-          </w:p>
-          <w:p>
-            <w:pPr>
-              <w:spacing w:after="0" w:line="240" w:lineRule="auto"/>
+            </w:pPr>
+            <w:r>
               <w:rPr>
                 <w:b/>
                 <w:bCs/>
                 <w:u w:val="single"/>
               </w:rPr>
-            </w:pPr>
+              <w:t>Step 9:</w:t>
+            </w:r>
+            <w:r>
+              <w:t xml:space="preserve"> The </w:t>
+            </w:r>
+            <w:r>
+              <w:rPr>
+                <w:rFonts w:ascii="Arial" w:hAnsi="Arial" w:cs="Arial"/>
+              </w:rPr>
+              <w:t>denator</w:t>
+            </w:r>
+            <w:r>
+              <w:t xml:space="preserve"> selects the payment method (e.g., credit card).</w:t>
+            </w:r>
           </w:p>
           <w:p>
             <w:pPr>
@@ -34191,19 +34603,19 @@
                 <w:b/>
                 <w:bCs/>
                 <w:u w:val="single"/>
+                <w:lang w:bidi="ar-EG"/>
               </w:rPr>
             </w:pPr>
-            <w:r>
+          </w:p>
+          <w:p>
+            <w:pPr>
+              <w:spacing w:after="0" w:line="240" w:lineRule="auto"/>
               <w:rPr>
                 <w:b/>
                 <w:bCs/>
                 <w:u w:val="single"/>
               </w:rPr>
-              <w:t xml:space="preserve">Step 6: </w:t>
-            </w:r>
-            <w:r>
-              <w:t xml:space="preserve"> The student enters the deposit amount and confirms the transaction.</w:t>
-            </w:r>
+            </w:pPr>
           </w:p>
         </w:tc>
         <w:tc>
@@ -34231,7 +34643,7 @@
                 <w:bCs/>
                 <w:u w:val="single"/>
               </w:rPr>
-              <w:t>Step1:</w:t>
+              <w:t>Step2:</w:t>
             </w:r>
             <w:r>
               <w:t xml:space="preserve"> The system presents the user with their dashboard or main interface.</w:t>
@@ -34257,10 +34669,10 @@
                 <w:bCs/>
                 <w:u w:val="single"/>
               </w:rPr>
-              <w:t xml:space="preserve">Step 3: </w:t>
-            </w:r>
-            <w:r>
-              <w:t>The system provides access to a deposit interface.</w:t>
+              <w:t xml:space="preserve">Step 4: </w:t>
+            </w:r>
+            <w:r>
+              <w:t>The system provides access to a transfer interface.</w:t>
             </w:r>
           </w:p>
           <w:p>
@@ -34276,71 +34688,110 @@
           <w:p>
             <w:pPr>
               <w:spacing w:after="0" w:line="240" w:lineRule="auto"/>
+            </w:pPr>
+            <w:r>
               <w:rPr>
                 <w:b/>
                 <w:bCs/>
                 <w:u w:val="single"/>
               </w:rPr>
-            </w:pPr>
+              <w:t xml:space="preserve">Step </w:t>
+            </w:r>
+            <w:proofErr w:type="gramStart"/>
             <w:r>
               <w:rPr>
                 <w:b/>
                 <w:bCs/>
                 <w:u w:val="single"/>
               </w:rPr>
-              <w:t>Step 5:</w:t>
-            </w:r>
-            <w:r>
-              <w:t xml:space="preserve"> The system displays the payment options and prompts the student to choose a method.</w:t>
-            </w:r>
-          </w:p>
-          <w:p>
-            <w:pPr>
-              <w:spacing w:after="0" w:line="240" w:lineRule="auto"/>
+              <w:t>6 :</w:t>
+            </w:r>
+            <w:proofErr w:type="gramEnd"/>
+            <w:r>
               <w:rPr>
                 <w:b/>
                 <w:bCs/>
                 <w:u w:val="single"/>
               </w:rPr>
-            </w:pPr>
+              <w:t xml:space="preserve"> </w:t>
+            </w:r>
+            <w:r>
+              <w:t>system show the form to enter the email sender</w:t>
+            </w:r>
           </w:p>
           <w:p>
             <w:pPr>
               <w:spacing w:after="0" w:line="240" w:lineRule="auto"/>
             </w:pPr>
-            <w:r>
+          </w:p>
+          <w:p>
+            <w:pPr>
+              <w:spacing w:after="0" w:line="240" w:lineRule="auto"/>
               <w:rPr>
                 <w:b/>
                 <w:bCs/>
                 <w:u w:val="single"/>
               </w:rPr>
-              <w:t xml:space="preserve">Step 7: </w:t>
-            </w:r>
-            <w:r>
-              <w:t>The system validates the deposit amount and processes the transaction</w:t>
-            </w:r>
+            </w:pPr>
+            <w:r>
+              <w:rPr>
+                <w:b/>
+                <w:bCs/>
+                <w:u w:val="single"/>
+              </w:rPr>
+              <w:t>Step 8:</w:t>
+            </w:r>
+            <w:r>
+              <w:t xml:space="preserve"> The system displays the payment options and prompts the student to choose a method.</w:t>
+            </w:r>
+          </w:p>
+          <w:p>
+            <w:pPr>
+              <w:spacing w:after="0" w:line="240" w:lineRule="auto"/>
+              <w:rPr>
+                <w:b/>
+                <w:bCs/>
+                <w:u w:val="single"/>
+              </w:rPr>
+            </w:pPr>
           </w:p>
           <w:p>
             <w:pPr>
               <w:spacing w:after="0" w:line="240" w:lineRule="auto"/>
             </w:pPr>
-          </w:p>
-          <w:p>
-            <w:pPr>
-              <w:spacing w:after="0" w:line="240" w:lineRule="auto"/>
+            <w:r>
               <w:rPr>
                 <w:b/>
                 <w:bCs/>
                 <w:u w:val="single"/>
               </w:rPr>
+              <w:t xml:space="preserve">Step 10: </w:t>
+            </w:r>
+            <w:r>
+              <w:t>The system validates the transfer amount and processes the transaction</w:t>
+            </w:r>
+          </w:p>
+          <w:p>
+            <w:pPr>
+              <w:spacing w:after="0" w:line="240" w:lineRule="auto"/>
             </w:pPr>
-            <w:r>
+          </w:p>
+          <w:p>
+            <w:pPr>
+              <w:spacing w:after="0" w:line="240" w:lineRule="auto"/>
               <w:rPr>
                 <w:b/>
                 <w:bCs/>
                 <w:u w:val="single"/>
               </w:rPr>
-              <w:t xml:space="preserve">Step 8: </w:t>
+            </w:pPr>
+            <w:r>
+              <w:rPr>
+                <w:b/>
+                <w:bCs/>
+                <w:u w:val="single"/>
+              </w:rPr>
+              <w:t xml:space="preserve">Step 11: </w:t>
             </w:r>
             <w:r>
               <w:t>The system displays a confirmation message and updates the student's account balance.</w:t>
@@ -34379,7 +34830,7 @@
                 <w:sz w:val="32"/>
                 <w:szCs w:val="32"/>
               </w:rPr>
-              <w:t>Alternate Courses:</w:t>
+              <w:t>Alternate Events:</w:t>
             </w:r>
           </w:p>
         </w:tc>
@@ -34571,18 +35022,1208 @@
           <w:p>
             <w:pPr>
               <w:spacing w:after="0" w:line="240" w:lineRule="auto"/>
+              <w:jc w:val="center"/>
             </w:pPr>
             <w:r>
-              <w:t>- The student's account balance is updated with the deposited funds.</w:t>
+              <w:t>NULL</w:t>
             </w:r>
           </w:p>
           <w:p>
             <w:pPr>
               <w:spacing w:after="0" w:line="240" w:lineRule="auto"/>
             </w:pPr>
-            <w:r>
-              <w:t>- The payment transaction is recorded in the system.</w:t>
-            </w:r>
+          </w:p>
+        </w:tc>
+      </w:tr>
+    </w:tbl>
+    <w:p>
+      <w:pPr>
+        <w:spacing w:after="160" w:line="259" w:lineRule="auto"/>
+        <w:rPr>
+          <w:color w:val="7030A0"/>
+          <w:sz w:val="20"/>
+          <w:szCs w:val="20"/>
+        </w:rPr>
+      </w:pPr>
+    </w:p>
+    <w:p>
+      <w:pPr>
+        <w:rPr>
+          <w:rFonts w:eastAsiaTheme="minorHAnsi"/>
+          <w:b/>
+          <w:bCs/>
+          <w:color w:val="FF0000"/>
+          <w:sz w:val="28"/>
+          <w:szCs w:val="28"/>
+        </w:rPr>
+      </w:pPr>
+    </w:p>
+    <w:tbl>
+      <w:tblPr>
+        <w:tblStyle w:val="TableGrid"/>
+        <w:tblW w:w="10194" w:type="dxa"/>
+        <w:tblInd w:w="-545" w:type="dxa"/>
+        <w:tblLook w:val="04A0" w:firstRow="1" w:lastRow="0" w:firstColumn="1" w:lastColumn="0" w:noHBand="0" w:noVBand="1"/>
+      </w:tblPr>
+      <w:tblGrid>
+        <w:gridCol w:w="3397"/>
+        <w:gridCol w:w="3398"/>
+        <w:gridCol w:w="3399"/>
+      </w:tblGrid>
+      <w:tr>
+        <w:trPr>
+          <w:trHeight w:val="728"/>
+        </w:trPr>
+        <w:tc>
+          <w:tcPr>
+            <w:tcW w:w="3397" w:type="dxa"/>
+            <w:tcBorders>
+              <w:top w:val="single" w:sz="4" w:space="0" w:color="auto"/>
+              <w:left w:val="single" w:sz="4" w:space="0" w:color="auto"/>
+              <w:bottom w:val="single" w:sz="4" w:space="0" w:color="auto"/>
+              <w:right w:val="single" w:sz="4" w:space="0" w:color="auto"/>
+            </w:tcBorders>
+            <w:vAlign w:val="center"/>
+            <w:hideMark/>
+          </w:tcPr>
+          <w:p>
+            <w:pPr>
+              <w:pStyle w:val="NormalWeb"/>
+              <w:spacing w:before="0" w:beforeAutospacing="0" w:after="0" w:afterAutospacing="0"/>
+              <w:rPr>
+                <w:color w:val="000000" w:themeColor="dark1"/>
+                <w:sz w:val="32"/>
+                <w:szCs w:val="32"/>
+              </w:rPr>
+            </w:pPr>
+            <w:r>
+              <w:rPr>
+                <w:color w:val="000000" w:themeColor="dark1"/>
+                <w:sz w:val="32"/>
+                <w:szCs w:val="32"/>
+              </w:rPr>
+              <w:lastRenderedPageBreak/>
+              <w:t>Use case Name:</w:t>
+            </w:r>
+          </w:p>
+        </w:tc>
+        <w:tc>
+          <w:tcPr>
+            <w:tcW w:w="6797" w:type="dxa"/>
+            <w:gridSpan w:val="2"/>
+            <w:tcBorders>
+              <w:top w:val="single" w:sz="4" w:space="0" w:color="auto"/>
+              <w:left w:val="single" w:sz="4" w:space="0" w:color="auto"/>
+              <w:bottom w:val="single" w:sz="4" w:space="0" w:color="auto"/>
+              <w:right w:val="single" w:sz="4" w:space="0" w:color="auto"/>
+            </w:tcBorders>
+          </w:tcPr>
+          <w:p>
+            <w:pPr>
+              <w:spacing w:after="0" w:line="240" w:lineRule="auto"/>
+              <w:rPr>
+                <w:rFonts w:ascii="Arial" w:hAnsi="Arial" w:cs="Arial"/>
+                <w:color w:val="191919"/>
+                <w:sz w:val="20"/>
+                <w:szCs w:val="20"/>
+              </w:rPr>
+            </w:pPr>
+          </w:p>
+          <w:p>
+            <w:pPr>
+              <w:spacing w:after="0" w:line="240" w:lineRule="auto"/>
+            </w:pPr>
+            <w:r>
+              <w:rPr>
+                <w:rFonts w:ascii="Arial" w:hAnsi="Arial" w:cs="Arial"/>
+                <w:color w:val="191919"/>
+                <w:sz w:val="28"/>
+                <w:szCs w:val="28"/>
+              </w:rPr>
+              <w:t>Transfer money</w:t>
+            </w:r>
+          </w:p>
+        </w:tc>
+      </w:tr>
+      <w:tr>
+        <w:trPr>
+          <w:trHeight w:val="737"/>
+        </w:trPr>
+        <w:tc>
+          <w:tcPr>
+            <w:tcW w:w="3397" w:type="dxa"/>
+            <w:tcBorders>
+              <w:top w:val="single" w:sz="4" w:space="0" w:color="auto"/>
+              <w:left w:val="single" w:sz="4" w:space="0" w:color="auto"/>
+              <w:bottom w:val="single" w:sz="4" w:space="0" w:color="auto"/>
+              <w:right w:val="single" w:sz="4" w:space="0" w:color="auto"/>
+            </w:tcBorders>
+            <w:vAlign w:val="center"/>
+            <w:hideMark/>
+          </w:tcPr>
+          <w:p>
+            <w:pPr>
+              <w:pStyle w:val="NormalWeb"/>
+              <w:spacing w:before="0" w:beforeAutospacing="0" w:after="0" w:afterAutospacing="0"/>
+              <w:rPr>
+                <w:color w:val="000000" w:themeColor="dark1"/>
+                <w:sz w:val="32"/>
+                <w:szCs w:val="32"/>
+              </w:rPr>
+            </w:pPr>
+            <w:r>
+              <w:rPr>
+                <w:color w:val="000000" w:themeColor="dark1"/>
+                <w:sz w:val="32"/>
+                <w:szCs w:val="32"/>
+              </w:rPr>
+              <w:t>Actor(s):</w:t>
+            </w:r>
+          </w:p>
+        </w:tc>
+        <w:tc>
+          <w:tcPr>
+            <w:tcW w:w="6797" w:type="dxa"/>
+            <w:gridSpan w:val="2"/>
+            <w:tcBorders>
+              <w:top w:val="single" w:sz="4" w:space="0" w:color="auto"/>
+              <w:left w:val="single" w:sz="4" w:space="0" w:color="auto"/>
+              <w:bottom w:val="single" w:sz="4" w:space="0" w:color="auto"/>
+              <w:right w:val="single" w:sz="4" w:space="0" w:color="auto"/>
+            </w:tcBorders>
+          </w:tcPr>
+          <w:p>
+            <w:pPr>
+              <w:spacing w:after="0" w:line="240" w:lineRule="auto"/>
+              <w:jc w:val="center"/>
+            </w:pPr>
+          </w:p>
+          <w:p>
+            <w:pPr>
+              <w:spacing w:after="0" w:line="240" w:lineRule="auto"/>
+              <w:rPr>
+                <w:sz w:val="28"/>
+                <w:szCs w:val="28"/>
+              </w:rPr>
+            </w:pPr>
+            <w:r>
+              <w:rPr>
+                <w:rFonts w:ascii="Arial" w:hAnsi="Arial" w:cs="Arial"/>
+                <w:sz w:val="28"/>
+                <w:szCs w:val="28"/>
+              </w:rPr>
+              <w:t>Student</w:t>
+            </w:r>
+          </w:p>
+        </w:tc>
+      </w:tr>
+      <w:tr>
+        <w:trPr>
+          <w:trHeight w:val="773"/>
+        </w:trPr>
+        <w:tc>
+          <w:tcPr>
+            <w:tcW w:w="3397" w:type="dxa"/>
+            <w:tcBorders>
+              <w:top w:val="single" w:sz="4" w:space="0" w:color="auto"/>
+              <w:left w:val="single" w:sz="4" w:space="0" w:color="auto"/>
+              <w:bottom w:val="single" w:sz="4" w:space="0" w:color="auto"/>
+              <w:right w:val="single" w:sz="4" w:space="0" w:color="auto"/>
+            </w:tcBorders>
+            <w:vAlign w:val="center"/>
+          </w:tcPr>
+          <w:p>
+            <w:pPr>
+              <w:pStyle w:val="NormalWeb"/>
+              <w:spacing w:before="0" w:beforeAutospacing="0" w:after="0" w:afterAutospacing="0"/>
+              <w:rPr>
+                <w:color w:val="000000" w:themeColor="dark1"/>
+                <w:sz w:val="32"/>
+                <w:szCs w:val="32"/>
+              </w:rPr>
+            </w:pPr>
+            <w:r>
+              <w:rPr>
+                <w:color w:val="000000" w:themeColor="dark1"/>
+                <w:sz w:val="32"/>
+                <w:szCs w:val="32"/>
+              </w:rPr>
+              <w:t>Description:</w:t>
+            </w:r>
+          </w:p>
+          <w:p>
+            <w:pPr>
+              <w:pStyle w:val="NormalWeb"/>
+              <w:spacing w:before="0" w:beforeAutospacing="0" w:after="0" w:afterAutospacing="0"/>
+              <w:rPr>
+                <w:color w:val="000000" w:themeColor="dark1"/>
+                <w:sz w:val="32"/>
+                <w:szCs w:val="32"/>
+              </w:rPr>
+            </w:pPr>
+          </w:p>
+        </w:tc>
+        <w:tc>
+          <w:tcPr>
+            <w:tcW w:w="6797" w:type="dxa"/>
+            <w:gridSpan w:val="2"/>
+            <w:tcBorders>
+              <w:top w:val="single" w:sz="4" w:space="0" w:color="auto"/>
+              <w:left w:val="single" w:sz="4" w:space="0" w:color="auto"/>
+              <w:bottom w:val="single" w:sz="4" w:space="0" w:color="auto"/>
+              <w:right w:val="single" w:sz="4" w:space="0" w:color="auto"/>
+            </w:tcBorders>
+            <w:hideMark/>
+          </w:tcPr>
+          <w:p>
+            <w:pPr>
+              <w:autoSpaceDE w:val="0"/>
+              <w:autoSpaceDN w:val="0"/>
+              <w:adjustRightInd w:val="0"/>
+              <w:spacing w:after="0" w:line="240" w:lineRule="auto"/>
+            </w:pPr>
+            <w:r>
+              <w:t>This use case allows a user to transfer money to</w:t>
+            </w:r>
+          </w:p>
+          <w:p>
+            <w:pPr>
+              <w:autoSpaceDE w:val="0"/>
+              <w:autoSpaceDN w:val="0"/>
+              <w:adjustRightInd w:val="0"/>
+              <w:spacing w:after="0" w:line="240" w:lineRule="auto"/>
+              <w:rPr>
+                <w:rFonts w:ascii="TimesNewRomanPSMT" w:cs="TimesNewRomanPSMT"/>
+                <w:sz w:val="28"/>
+                <w:szCs w:val="28"/>
+              </w:rPr>
+            </w:pPr>
+            <w:r>
+              <w:t xml:space="preserve"> any </w:t>
+            </w:r>
+            <w:proofErr w:type="spellStart"/>
+            <w:r>
+              <w:t>athers</w:t>
+            </w:r>
+            <w:proofErr w:type="spellEnd"/>
+            <w:r>
+              <w:t xml:space="preserve"> users</w:t>
+            </w:r>
+          </w:p>
+        </w:tc>
+      </w:tr>
+      <w:tr>
+        <w:trPr>
+          <w:trHeight w:val="818"/>
+        </w:trPr>
+        <w:tc>
+          <w:tcPr>
+            <w:tcW w:w="3397" w:type="dxa"/>
+            <w:tcBorders>
+              <w:top w:val="single" w:sz="4" w:space="0" w:color="auto"/>
+              <w:left w:val="single" w:sz="4" w:space="0" w:color="auto"/>
+              <w:bottom w:val="single" w:sz="4" w:space="0" w:color="auto"/>
+              <w:right w:val="single" w:sz="4" w:space="0" w:color="auto"/>
+            </w:tcBorders>
+            <w:hideMark/>
+          </w:tcPr>
+          <w:p>
+            <w:pPr>
+              <w:pStyle w:val="NormalWeb"/>
+              <w:spacing w:before="0" w:beforeAutospacing="0" w:after="0" w:afterAutospacing="0"/>
+              <w:rPr>
+                <w:color w:val="000000" w:themeColor="dark1"/>
+                <w:sz w:val="32"/>
+                <w:szCs w:val="32"/>
+              </w:rPr>
+            </w:pPr>
+            <w:r>
+              <w:rPr>
+                <w:color w:val="000000" w:themeColor="dark1"/>
+                <w:sz w:val="32"/>
+                <w:szCs w:val="32"/>
+              </w:rPr>
+              <w:t>Typical Events:</w:t>
+            </w:r>
+          </w:p>
+        </w:tc>
+        <w:tc>
+          <w:tcPr>
+            <w:tcW w:w="3398" w:type="dxa"/>
+            <w:tcBorders>
+              <w:top w:val="single" w:sz="4" w:space="0" w:color="auto"/>
+              <w:left w:val="single" w:sz="4" w:space="0" w:color="auto"/>
+              <w:bottom w:val="single" w:sz="4" w:space="0" w:color="auto"/>
+              <w:right w:val="single" w:sz="4" w:space="0" w:color="auto"/>
+            </w:tcBorders>
+            <w:hideMark/>
+          </w:tcPr>
+          <w:p>
+            <w:pPr>
+              <w:pStyle w:val="NormalWeb"/>
+              <w:spacing w:before="0" w:beforeAutospacing="0" w:after="0" w:afterAutospacing="0"/>
+              <w:jc w:val="center"/>
+              <w:rPr>
+                <w:rFonts w:ascii="Arial" w:hAnsi="Arial" w:cs="Arial"/>
+                <w:sz w:val="36"/>
+                <w:szCs w:val="36"/>
+              </w:rPr>
+            </w:pPr>
+            <w:r>
+              <w:rPr>
+                <w:color w:val="000000" w:themeColor="dark1"/>
+                <w:sz w:val="32"/>
+                <w:szCs w:val="32"/>
+              </w:rPr>
+              <w:t>Actor Action</w:t>
+            </w:r>
+          </w:p>
+        </w:tc>
+        <w:tc>
+          <w:tcPr>
+            <w:tcW w:w="3399" w:type="dxa"/>
+            <w:tcBorders>
+              <w:top w:val="single" w:sz="4" w:space="0" w:color="auto"/>
+              <w:left w:val="single" w:sz="4" w:space="0" w:color="auto"/>
+              <w:bottom w:val="single" w:sz="4" w:space="0" w:color="auto"/>
+              <w:right w:val="single" w:sz="4" w:space="0" w:color="auto"/>
+            </w:tcBorders>
+            <w:hideMark/>
+          </w:tcPr>
+          <w:p>
+            <w:pPr>
+              <w:pStyle w:val="NormalWeb"/>
+              <w:spacing w:before="0" w:beforeAutospacing="0" w:after="0" w:afterAutospacing="0"/>
+              <w:jc w:val="center"/>
+              <w:rPr>
+                <w:rFonts w:ascii="Arial" w:hAnsi="Arial" w:cs="Arial"/>
+                <w:sz w:val="36"/>
+                <w:szCs w:val="36"/>
+              </w:rPr>
+            </w:pPr>
+            <w:r>
+              <w:rPr>
+                <w:color w:val="000000" w:themeColor="dark1"/>
+                <w:sz w:val="32"/>
+                <w:szCs w:val="32"/>
+              </w:rPr>
+              <w:t>System Response</w:t>
+            </w:r>
+          </w:p>
+        </w:tc>
+      </w:tr>
+      <w:tr>
+        <w:trPr>
+          <w:trHeight w:val="4472"/>
+        </w:trPr>
+        <w:tc>
+          <w:tcPr>
+            <w:tcW w:w="3397" w:type="dxa"/>
+            <w:tcBorders>
+              <w:top w:val="single" w:sz="4" w:space="0" w:color="auto"/>
+              <w:left w:val="single" w:sz="4" w:space="0" w:color="auto"/>
+              <w:bottom w:val="single" w:sz="4" w:space="0" w:color="auto"/>
+              <w:right w:val="single" w:sz="4" w:space="0" w:color="auto"/>
+            </w:tcBorders>
+          </w:tcPr>
+          <w:p>
+            <w:pPr>
+              <w:spacing w:after="0" w:line="240" w:lineRule="auto"/>
+            </w:pPr>
+          </w:p>
+        </w:tc>
+        <w:tc>
+          <w:tcPr>
+            <w:tcW w:w="3398" w:type="dxa"/>
+            <w:tcBorders>
+              <w:top w:val="single" w:sz="4" w:space="0" w:color="auto"/>
+              <w:left w:val="single" w:sz="4" w:space="0" w:color="auto"/>
+              <w:bottom w:val="single" w:sz="4" w:space="0" w:color="auto"/>
+              <w:right w:val="single" w:sz="4" w:space="0" w:color="auto"/>
+            </w:tcBorders>
+          </w:tcPr>
+          <w:p>
+            <w:pPr>
+              <w:spacing w:after="0" w:line="240" w:lineRule="auto"/>
+              <w:rPr>
+                <w:rFonts w:ascii="Segoe UI" w:hAnsi="Segoe UI" w:cs="Segoe UI"/>
+                <w:color w:val="374151"/>
+                <w:shd w:val="clear" w:color="auto" w:fill="F7F7F8"/>
+              </w:rPr>
+            </w:pPr>
+            <w:r>
+              <w:rPr>
+                <w:b/>
+                <w:bCs/>
+                <w:u w:val="single"/>
+              </w:rPr>
+              <w:t xml:space="preserve">Step </w:t>
+            </w:r>
+            <w:r>
+              <w:rPr>
+                <w:b/>
+                <w:bCs/>
+                <w:u w:val="single"/>
+              </w:rPr>
+              <w:t>1</w:t>
+            </w:r>
+            <w:r>
+              <w:rPr>
+                <w:b/>
+                <w:bCs/>
+                <w:u w:val="single"/>
+              </w:rPr>
+              <w:t>:</w:t>
+            </w:r>
+            <w:r>
+              <w:rPr>
+                <w:b/>
+                <w:bCs/>
+                <w:u w:val="single"/>
+              </w:rPr>
+              <w:t xml:space="preserve"> </w:t>
+            </w:r>
+            <w:r>
+              <w:t>call login use case</w:t>
+            </w:r>
+          </w:p>
+          <w:p>
+            <w:pPr>
+              <w:spacing w:after="0" w:line="240" w:lineRule="auto"/>
+              <w:rPr>
+                <w:rFonts w:ascii="Segoe UI" w:hAnsi="Segoe UI" w:cs="Segoe UI"/>
+                <w:color w:val="374151"/>
+                <w:shd w:val="clear" w:color="auto" w:fill="F7F7F8"/>
+              </w:rPr>
+            </w:pPr>
+          </w:p>
+          <w:p>
+            <w:pPr>
+              <w:spacing w:after="0" w:line="240" w:lineRule="auto"/>
+              <w:rPr>
+                <w:rFonts w:ascii="Segoe UI" w:hAnsi="Segoe UI" w:cs="Segoe UI"/>
+                <w:color w:val="374151"/>
+                <w:shd w:val="clear" w:color="auto" w:fill="F7F7F8"/>
+              </w:rPr>
+            </w:pPr>
+            <w:r>
+              <w:rPr>
+                <w:b/>
+                <w:bCs/>
+                <w:u w:val="single"/>
+              </w:rPr>
+              <w:t xml:space="preserve">Step </w:t>
+            </w:r>
+            <w:r>
+              <w:rPr>
+                <w:b/>
+                <w:bCs/>
+                <w:u w:val="single"/>
+              </w:rPr>
+              <w:t>3</w:t>
+            </w:r>
+            <w:r>
+              <w:rPr>
+                <w:b/>
+                <w:bCs/>
+                <w:u w:val="single"/>
+              </w:rPr>
+              <w:t>:</w:t>
+            </w:r>
+            <w:r>
+              <w:rPr>
+                <w:rFonts w:ascii="Segoe UI" w:hAnsi="Segoe UI" w:cs="Segoe UI"/>
+                <w:color w:val="374151"/>
+                <w:shd w:val="clear" w:color="auto" w:fill="F7F7F8"/>
+              </w:rPr>
+              <w:t xml:space="preserve"> </w:t>
+            </w:r>
+            <w:r>
+              <w:t>student</w:t>
+            </w:r>
+            <w:r>
+              <w:rPr>
+                <w:rFonts w:ascii="Segoe UI" w:hAnsi="Segoe UI" w:cs="Segoe UI"/>
+                <w:color w:val="374151"/>
+                <w:shd w:val="clear" w:color="auto" w:fill="F7F7F8"/>
+              </w:rPr>
+              <w:t xml:space="preserve"> </w:t>
+            </w:r>
+            <w:r>
+              <w:t xml:space="preserve">go to </w:t>
+            </w:r>
+            <w:r>
+              <w:t>transfer money section</w:t>
+            </w:r>
+          </w:p>
+          <w:p>
+            <w:pPr>
+              <w:spacing w:after="0" w:line="240" w:lineRule="auto"/>
+              <w:rPr>
+                <w:rFonts w:ascii="Segoe UI" w:hAnsi="Segoe UI" w:cs="Segoe UI"/>
+                <w:color w:val="374151"/>
+                <w:shd w:val="clear" w:color="auto" w:fill="F7F7F8"/>
+              </w:rPr>
+            </w:pPr>
+          </w:p>
+          <w:p>
+            <w:pPr>
+              <w:spacing w:after="0" w:line="240" w:lineRule="auto"/>
+            </w:pPr>
+            <w:r>
+              <w:rPr>
+                <w:b/>
+                <w:bCs/>
+                <w:u w:val="single"/>
+              </w:rPr>
+              <w:t xml:space="preserve">Step </w:t>
+            </w:r>
+            <w:r>
+              <w:rPr>
+                <w:b/>
+                <w:bCs/>
+                <w:u w:val="single"/>
+              </w:rPr>
+              <w:t>5</w:t>
+            </w:r>
+            <w:r>
+              <w:rPr>
+                <w:b/>
+                <w:bCs/>
+                <w:u w:val="single"/>
+              </w:rPr>
+              <w:t xml:space="preserve">: </w:t>
+            </w:r>
+            <w:r>
+              <w:t xml:space="preserve">The users </w:t>
+            </w:r>
+            <w:r>
+              <w:t>enter the amount</w:t>
+            </w:r>
+            <w:r>
+              <w:t xml:space="preserve"> a money </w:t>
+            </w:r>
+            <w:r>
+              <w:t xml:space="preserve">transferred to sender </w:t>
+            </w:r>
+          </w:p>
+          <w:p>
+            <w:pPr>
+              <w:spacing w:after="0" w:line="240" w:lineRule="auto"/>
+              <w:rPr>
+                <w:b/>
+                <w:bCs/>
+                <w:u w:val="single"/>
+              </w:rPr>
+            </w:pPr>
+          </w:p>
+          <w:p>
+            <w:pPr>
+              <w:spacing w:after="0" w:line="240" w:lineRule="auto"/>
+            </w:pPr>
+            <w:r>
+              <w:rPr>
+                <w:b/>
+                <w:bCs/>
+                <w:u w:val="single"/>
+              </w:rPr>
+              <w:t>Step 7:</w:t>
+            </w:r>
+            <w:r>
+              <w:t xml:space="preserve"> student will enter the sender email and continue </w:t>
+            </w:r>
+          </w:p>
+          <w:p>
+            <w:pPr>
+              <w:spacing w:after="0" w:line="240" w:lineRule="auto"/>
+              <w:rPr>
+                <w:b/>
+                <w:bCs/>
+                <w:u w:val="single"/>
+              </w:rPr>
+            </w:pPr>
+          </w:p>
+          <w:p>
+            <w:pPr>
+              <w:spacing w:after="0" w:line="240" w:lineRule="auto"/>
+              <w:rPr>
+                <w:b/>
+                <w:bCs/>
+                <w:u w:val="single"/>
+              </w:rPr>
+            </w:pPr>
+            <w:r>
+              <w:rPr>
+                <w:b/>
+                <w:bCs/>
+                <w:u w:val="single"/>
+              </w:rPr>
+              <w:t xml:space="preserve">Step </w:t>
+            </w:r>
+            <w:r>
+              <w:rPr>
+                <w:b/>
+                <w:bCs/>
+                <w:u w:val="single"/>
+              </w:rPr>
+              <w:t>9</w:t>
+            </w:r>
+            <w:r>
+              <w:rPr>
+                <w:b/>
+                <w:bCs/>
+                <w:u w:val="single"/>
+              </w:rPr>
+              <w:t>:</w:t>
+            </w:r>
+            <w:r>
+              <w:t xml:space="preserve"> The student selects the payment method (e.g., credit card).</w:t>
+            </w:r>
+          </w:p>
+          <w:p>
+            <w:pPr>
+              <w:spacing w:after="0" w:line="240" w:lineRule="auto"/>
+              <w:rPr>
+                <w:b/>
+                <w:bCs/>
+                <w:u w:val="single"/>
+                <w:lang w:bidi="ar-EG"/>
+              </w:rPr>
+            </w:pPr>
+          </w:p>
+          <w:p>
+            <w:pPr>
+              <w:spacing w:after="0" w:line="240" w:lineRule="auto"/>
+              <w:rPr>
+                <w:b/>
+                <w:bCs/>
+                <w:u w:val="single"/>
+              </w:rPr>
+            </w:pPr>
+          </w:p>
+        </w:tc>
+        <w:tc>
+          <w:tcPr>
+            <w:tcW w:w="3399" w:type="dxa"/>
+            <w:tcBorders>
+              <w:top w:val="single" w:sz="4" w:space="0" w:color="auto"/>
+              <w:left w:val="single" w:sz="4" w:space="0" w:color="auto"/>
+              <w:bottom w:val="single" w:sz="4" w:space="0" w:color="auto"/>
+              <w:right w:val="single" w:sz="4" w:space="0" w:color="auto"/>
+            </w:tcBorders>
+          </w:tcPr>
+          <w:p>
+            <w:pPr>
+              <w:spacing w:after="0" w:line="240" w:lineRule="auto"/>
+              <w:rPr>
+                <w:b/>
+                <w:bCs/>
+                <w:u w:val="single"/>
+              </w:rPr>
+            </w:pPr>
+            <w:r>
+              <w:rPr>
+                <w:b/>
+                <w:bCs/>
+                <w:u w:val="single"/>
+              </w:rPr>
+              <w:t>Step</w:t>
+            </w:r>
+            <w:r>
+              <w:rPr>
+                <w:b/>
+                <w:bCs/>
+                <w:u w:val="single"/>
+              </w:rPr>
+              <w:t>2</w:t>
+            </w:r>
+            <w:r>
+              <w:rPr>
+                <w:b/>
+                <w:bCs/>
+                <w:u w:val="single"/>
+              </w:rPr>
+              <w:t>:</w:t>
+            </w:r>
+            <w:r>
+              <w:t xml:space="preserve"> The system presents the user with their dashboard or main interface.</w:t>
+            </w:r>
+          </w:p>
+          <w:p>
+            <w:pPr>
+              <w:spacing w:after="0" w:line="240" w:lineRule="auto"/>
+              <w:rPr>
+                <w:b/>
+                <w:bCs/>
+                <w:u w:val="single"/>
+              </w:rPr>
+            </w:pPr>
+          </w:p>
+          <w:p>
+            <w:pPr>
+              <w:spacing w:after="0" w:line="240" w:lineRule="auto"/>
+            </w:pPr>
+            <w:r>
+              <w:rPr>
+                <w:b/>
+                <w:bCs/>
+                <w:u w:val="single"/>
+              </w:rPr>
+              <w:t xml:space="preserve">Step </w:t>
+            </w:r>
+            <w:r>
+              <w:rPr>
+                <w:b/>
+                <w:bCs/>
+                <w:u w:val="single"/>
+              </w:rPr>
+              <w:t>4</w:t>
+            </w:r>
+            <w:r>
+              <w:rPr>
+                <w:b/>
+                <w:bCs/>
+                <w:u w:val="single"/>
+              </w:rPr>
+              <w:t xml:space="preserve">: </w:t>
+            </w:r>
+            <w:r>
+              <w:t xml:space="preserve">The system provides access to a </w:t>
+            </w:r>
+            <w:r>
+              <w:t>transfer</w:t>
+            </w:r>
+            <w:r>
+              <w:t xml:space="preserve"> interface.</w:t>
+            </w:r>
+          </w:p>
+          <w:p>
+            <w:pPr>
+              <w:spacing w:after="0" w:line="240" w:lineRule="auto"/>
+              <w:rPr>
+                <w:b/>
+                <w:bCs/>
+                <w:u w:val="single"/>
+              </w:rPr>
+            </w:pPr>
+          </w:p>
+          <w:p>
+            <w:pPr>
+              <w:spacing w:after="0" w:line="240" w:lineRule="auto"/>
+            </w:pPr>
+            <w:r>
+              <w:rPr>
+                <w:b/>
+                <w:bCs/>
+                <w:u w:val="single"/>
+              </w:rPr>
+              <w:t xml:space="preserve">Step </w:t>
+            </w:r>
+            <w:proofErr w:type="gramStart"/>
+            <w:r>
+              <w:rPr>
+                <w:b/>
+                <w:bCs/>
+                <w:u w:val="single"/>
+              </w:rPr>
+              <w:t>6 :</w:t>
+            </w:r>
+            <w:proofErr w:type="gramEnd"/>
+            <w:r>
+              <w:rPr>
+                <w:b/>
+                <w:bCs/>
+                <w:u w:val="single"/>
+              </w:rPr>
+              <w:t xml:space="preserve"> </w:t>
+            </w:r>
+            <w:r>
+              <w:t>system show the form to enter the email sender</w:t>
+            </w:r>
+          </w:p>
+          <w:p>
+            <w:pPr>
+              <w:spacing w:after="0" w:line="240" w:lineRule="auto"/>
+            </w:pPr>
+          </w:p>
+          <w:p>
+            <w:pPr>
+              <w:spacing w:after="0" w:line="240" w:lineRule="auto"/>
+              <w:rPr>
+                <w:b/>
+                <w:bCs/>
+                <w:u w:val="single"/>
+              </w:rPr>
+            </w:pPr>
+            <w:r>
+              <w:rPr>
+                <w:b/>
+                <w:bCs/>
+                <w:u w:val="single"/>
+              </w:rPr>
+              <w:t xml:space="preserve">Step </w:t>
+            </w:r>
+            <w:r>
+              <w:rPr>
+                <w:b/>
+                <w:bCs/>
+                <w:u w:val="single"/>
+              </w:rPr>
+              <w:t>8</w:t>
+            </w:r>
+            <w:r>
+              <w:rPr>
+                <w:b/>
+                <w:bCs/>
+                <w:u w:val="single"/>
+              </w:rPr>
+              <w:t>:</w:t>
+            </w:r>
+            <w:r>
+              <w:t xml:space="preserve"> The system displays the payment options and prompts the student to choose a method.</w:t>
+            </w:r>
+          </w:p>
+          <w:p>
+            <w:pPr>
+              <w:spacing w:after="0" w:line="240" w:lineRule="auto"/>
+              <w:rPr>
+                <w:b/>
+                <w:bCs/>
+                <w:u w:val="single"/>
+              </w:rPr>
+            </w:pPr>
+          </w:p>
+          <w:p>
+            <w:pPr>
+              <w:spacing w:after="0" w:line="240" w:lineRule="auto"/>
+            </w:pPr>
+            <w:r>
+              <w:rPr>
+                <w:b/>
+                <w:bCs/>
+                <w:u w:val="single"/>
+              </w:rPr>
+              <w:t xml:space="preserve">Step </w:t>
+            </w:r>
+            <w:r>
+              <w:rPr>
+                <w:b/>
+                <w:bCs/>
+                <w:u w:val="single"/>
+              </w:rPr>
+              <w:t>10</w:t>
+            </w:r>
+            <w:r>
+              <w:rPr>
+                <w:b/>
+                <w:bCs/>
+                <w:u w:val="single"/>
+              </w:rPr>
+              <w:t xml:space="preserve">: </w:t>
+            </w:r>
+            <w:r>
+              <w:t xml:space="preserve">The system validates the </w:t>
+            </w:r>
+            <w:r>
+              <w:t>transfer</w:t>
+            </w:r>
+            <w:r>
+              <w:t xml:space="preserve"> amount and processes the transaction</w:t>
+            </w:r>
+          </w:p>
+          <w:p>
+            <w:pPr>
+              <w:spacing w:after="0" w:line="240" w:lineRule="auto"/>
+            </w:pPr>
+          </w:p>
+          <w:p>
+            <w:pPr>
+              <w:spacing w:after="0" w:line="240" w:lineRule="auto"/>
+              <w:rPr>
+                <w:b/>
+                <w:bCs/>
+                <w:u w:val="single"/>
+              </w:rPr>
+            </w:pPr>
+            <w:r>
+              <w:rPr>
+                <w:b/>
+                <w:bCs/>
+                <w:u w:val="single"/>
+              </w:rPr>
+              <w:t xml:space="preserve">Step </w:t>
+            </w:r>
+            <w:r>
+              <w:rPr>
+                <w:b/>
+                <w:bCs/>
+                <w:u w:val="single"/>
+              </w:rPr>
+              <w:t>11</w:t>
+            </w:r>
+            <w:r>
+              <w:rPr>
+                <w:b/>
+                <w:bCs/>
+                <w:u w:val="single"/>
+              </w:rPr>
+              <w:t xml:space="preserve">: </w:t>
+            </w:r>
+            <w:r>
+              <w:t>The system displays a confirmation message and updates the student's account balance.</w:t>
+            </w:r>
+          </w:p>
+        </w:tc>
+      </w:tr>
+      <w:tr>
+        <w:trPr>
+          <w:trHeight w:val="458"/>
+        </w:trPr>
+        <w:tc>
+          <w:tcPr>
+            <w:tcW w:w="3397" w:type="dxa"/>
+            <w:tcBorders>
+              <w:top w:val="single" w:sz="4" w:space="0" w:color="auto"/>
+              <w:left w:val="single" w:sz="4" w:space="0" w:color="auto"/>
+              <w:bottom w:val="single" w:sz="4" w:space="0" w:color="auto"/>
+              <w:right w:val="single" w:sz="4" w:space="0" w:color="auto"/>
+            </w:tcBorders>
+            <w:hideMark/>
+          </w:tcPr>
+          <w:p>
+            <w:pPr>
+              <w:pStyle w:val="NormalWeb"/>
+              <w:spacing w:before="0" w:beforeAutospacing="0" w:after="0" w:afterAutospacing="0"/>
+              <w:rPr>
+                <w:color w:val="000000" w:themeColor="dark1"/>
+                <w:sz w:val="32"/>
+                <w:szCs w:val="32"/>
+              </w:rPr>
+            </w:pPr>
+            <w:r>
+              <w:rPr>
+                <w:color w:val="000000" w:themeColor="dark1"/>
+                <w:sz w:val="32"/>
+                <w:szCs w:val="32"/>
+              </w:rPr>
+              <w:t xml:space="preserve">Alternate </w:t>
+            </w:r>
+            <w:r>
+              <w:rPr>
+                <w:color w:val="000000" w:themeColor="dark1"/>
+                <w:sz w:val="32"/>
+                <w:szCs w:val="32"/>
+              </w:rPr>
+              <w:t>Events</w:t>
+            </w:r>
+            <w:r>
+              <w:rPr>
+                <w:color w:val="000000" w:themeColor="dark1"/>
+                <w:sz w:val="32"/>
+                <w:szCs w:val="32"/>
+              </w:rPr>
+              <w:t>:</w:t>
+            </w:r>
+          </w:p>
+        </w:tc>
+        <w:tc>
+          <w:tcPr>
+            <w:tcW w:w="6797" w:type="dxa"/>
+            <w:gridSpan w:val="2"/>
+            <w:tcBorders>
+              <w:top w:val="single" w:sz="4" w:space="0" w:color="auto"/>
+              <w:left w:val="single" w:sz="4" w:space="0" w:color="auto"/>
+              <w:bottom w:val="single" w:sz="4" w:space="0" w:color="auto"/>
+              <w:right w:val="single" w:sz="4" w:space="0" w:color="auto"/>
+            </w:tcBorders>
+            <w:hideMark/>
+          </w:tcPr>
+          <w:p>
+            <w:pPr>
+              <w:spacing w:after="0" w:line="240" w:lineRule="auto"/>
+            </w:pPr>
+            <w:r>
+              <w:t xml:space="preserve">- Payment Rejection: The payment transaction is rejected, </w:t>
+            </w:r>
+            <w:proofErr w:type="gramStart"/>
+            <w:r>
+              <w:t>The</w:t>
+            </w:r>
+            <w:proofErr w:type="gramEnd"/>
+            <w:r>
+              <w:t xml:space="preserve"> system displays an error message with rejection details and allows the student to retry the payment or choose an alternative payment method.</w:t>
+            </w:r>
+          </w:p>
+          <w:p>
+            <w:pPr>
+              <w:spacing w:after="0" w:line="240" w:lineRule="auto"/>
+            </w:pPr>
+            <w:r>
+              <w:t xml:space="preserve">- Change Payment Method: The student selects the payment method but decides to change it, </w:t>
+            </w:r>
+            <w:proofErr w:type="gramStart"/>
+            <w:r>
+              <w:t>The</w:t>
+            </w:r>
+            <w:proofErr w:type="gramEnd"/>
+            <w:r>
+              <w:t xml:space="preserve"> system allows the student to switch to a different payment method before confirming the transaction.</w:t>
+            </w:r>
+          </w:p>
+        </w:tc>
+      </w:tr>
+      <w:tr>
+        <w:trPr>
+          <w:trHeight w:val="530"/>
+        </w:trPr>
+        <w:tc>
+          <w:tcPr>
+            <w:tcW w:w="3397" w:type="dxa"/>
+            <w:tcBorders>
+              <w:top w:val="single" w:sz="4" w:space="0" w:color="auto"/>
+              <w:left w:val="single" w:sz="4" w:space="0" w:color="auto"/>
+              <w:bottom w:val="single" w:sz="4" w:space="0" w:color="auto"/>
+              <w:right w:val="single" w:sz="4" w:space="0" w:color="auto"/>
+            </w:tcBorders>
+            <w:hideMark/>
+          </w:tcPr>
+          <w:p>
+            <w:pPr>
+              <w:pStyle w:val="NormalWeb"/>
+              <w:rPr>
+                <w:b/>
+                <w:bCs/>
+                <w:color w:val="000000" w:themeColor="dark1"/>
+                <w:sz w:val="32"/>
+                <w:szCs w:val="32"/>
+              </w:rPr>
+            </w:pPr>
+            <w:r>
+              <w:rPr>
+                <w:color w:val="000000" w:themeColor="dark1"/>
+                <w:sz w:val="32"/>
+                <w:szCs w:val="32"/>
+              </w:rPr>
+              <w:t>Precondition</w:t>
+            </w:r>
+            <w:r>
+              <w:rPr>
+                <w:b/>
+                <w:bCs/>
+                <w:color w:val="000000" w:themeColor="dark1"/>
+                <w:sz w:val="32"/>
+                <w:szCs w:val="32"/>
+              </w:rPr>
+              <w:t xml:space="preserve">: </w:t>
+            </w:r>
+          </w:p>
+        </w:tc>
+        <w:tc>
+          <w:tcPr>
+            <w:tcW w:w="6797" w:type="dxa"/>
+            <w:gridSpan w:val="2"/>
+            <w:tcBorders>
+              <w:top w:val="single" w:sz="4" w:space="0" w:color="auto"/>
+              <w:left w:val="single" w:sz="4" w:space="0" w:color="auto"/>
+              <w:bottom w:val="single" w:sz="4" w:space="0" w:color="auto"/>
+              <w:right w:val="single" w:sz="4" w:space="0" w:color="auto"/>
+            </w:tcBorders>
+            <w:hideMark/>
+          </w:tcPr>
+          <w:p>
+            <w:pPr>
+              <w:spacing w:after="0" w:line="240" w:lineRule="auto"/>
+            </w:pPr>
+            <w:r>
+              <w:t>- The student is logged into the system.</w:t>
+            </w:r>
+          </w:p>
+          <w:p>
+            <w:pPr>
+              <w:spacing w:after="0" w:line="240" w:lineRule="auto"/>
+            </w:pPr>
+            <w:r>
+              <w:t>- The "Deposit Funds" section is accessible to the student.</w:t>
+            </w:r>
+          </w:p>
+          <w:p>
+            <w:pPr>
+              <w:spacing w:after="0" w:line="240" w:lineRule="auto"/>
+            </w:pPr>
+            <w:r>
+              <w:t>- The student has chosen a valid payment method.</w:t>
+            </w:r>
+          </w:p>
+          <w:p>
+            <w:pPr>
+              <w:spacing w:after="0" w:line="240" w:lineRule="auto"/>
+            </w:pPr>
+            <w:r>
+              <w:t>- The student has a sufficient balance or a valid source of funds for deposit.</w:t>
+            </w:r>
+          </w:p>
+        </w:tc>
+      </w:tr>
+      <w:tr>
+        <w:trPr>
+          <w:trHeight w:val="440"/>
+        </w:trPr>
+        <w:tc>
+          <w:tcPr>
+            <w:tcW w:w="3397" w:type="dxa"/>
+            <w:tcBorders>
+              <w:top w:val="single" w:sz="4" w:space="0" w:color="auto"/>
+              <w:left w:val="single" w:sz="4" w:space="0" w:color="auto"/>
+              <w:bottom w:val="single" w:sz="4" w:space="0" w:color="auto"/>
+              <w:right w:val="single" w:sz="4" w:space="0" w:color="auto"/>
+            </w:tcBorders>
+            <w:hideMark/>
+          </w:tcPr>
+          <w:p>
+            <w:pPr>
+              <w:pStyle w:val="NormalWeb"/>
+              <w:spacing w:before="0" w:beforeAutospacing="0" w:after="0" w:afterAutospacing="0"/>
+              <w:rPr>
+                <w:rFonts w:ascii="Arial" w:hAnsi="Arial" w:cs="Arial"/>
+                <w:sz w:val="36"/>
+                <w:szCs w:val="36"/>
+              </w:rPr>
+            </w:pPr>
+            <w:r>
+              <w:rPr>
+                <w:color w:val="000000" w:themeColor="dark1"/>
+                <w:sz w:val="32"/>
+                <w:szCs w:val="32"/>
+              </w:rPr>
+              <w:t xml:space="preserve">Post condition: </w:t>
+            </w:r>
+          </w:p>
+        </w:tc>
+        <w:tc>
+          <w:tcPr>
+            <w:tcW w:w="6797" w:type="dxa"/>
+            <w:gridSpan w:val="2"/>
+            <w:tcBorders>
+              <w:top w:val="single" w:sz="4" w:space="0" w:color="auto"/>
+              <w:left w:val="single" w:sz="4" w:space="0" w:color="auto"/>
+              <w:bottom w:val="single" w:sz="4" w:space="0" w:color="auto"/>
+              <w:right w:val="single" w:sz="4" w:space="0" w:color="auto"/>
+            </w:tcBorders>
+            <w:hideMark/>
+          </w:tcPr>
+          <w:p>
+            <w:pPr>
+              <w:spacing w:after="0" w:line="240" w:lineRule="auto"/>
+              <w:jc w:val="center"/>
+            </w:pPr>
+            <w:r>
+              <w:t>NULL</w:t>
+            </w:r>
+          </w:p>
+          <w:p>
+            <w:pPr>
+              <w:spacing w:after="0" w:line="240" w:lineRule="auto"/>
+            </w:pPr>
           </w:p>
         </w:tc>
       </w:tr>
@@ -34905,13 +36546,47 @@
                 <w:szCs w:val="32"/>
               </w:rPr>
             </w:pPr>
+            <w:proofErr w:type="gramStart"/>
             <w:r>
               <w:rPr>
                 <w:color w:val="000000" w:themeColor="dark1"/>
                 <w:sz w:val="32"/>
                 <w:szCs w:val="32"/>
               </w:rPr>
-              <w:t>Typical Course of Events:</w:t>
+              <w:t xml:space="preserve">Typical </w:t>
+            </w:r>
+            <w:r>
+              <w:rPr>
+                <w:color w:val="000000" w:themeColor="dark1"/>
+                <w:sz w:val="32"/>
+                <w:szCs w:val="32"/>
+              </w:rPr>
+              <w:t xml:space="preserve"> </w:t>
+            </w:r>
+            <w:r>
+              <w:rPr>
+                <w:color w:val="000000" w:themeColor="dark1"/>
+                <w:sz w:val="32"/>
+                <w:szCs w:val="32"/>
+              </w:rPr>
+              <w:t>Events</w:t>
+            </w:r>
+            <w:proofErr w:type="gramEnd"/>
+            <w:r>
+              <w:rPr>
+                <w:color w:val="000000" w:themeColor="dark1"/>
+                <w:sz w:val="32"/>
+                <w:szCs w:val="32"/>
+              </w:rPr>
+              <w:t xml:space="preserve"> </w:t>
+            </w:r>
+            <w:r>
+              <w:rPr>
+                <w:color w:val="000000" w:themeColor="dark1"/>
+                <w:sz w:val="32"/>
+                <w:szCs w:val="32"/>
+              </w:rPr>
+              <w:t>:</w:t>
             </w:r>
           </w:p>
         </w:tc>
@@ -34988,23 +36663,95 @@
                 <w:shd w:val="clear" w:color="auto" w:fill="F7F7F8"/>
               </w:rPr>
             </w:pPr>
-          </w:p>
-          <w:p>
             <w:r>
               <w:rPr>
                 <w:b/>
                 <w:bCs/>
                 <w:u w:val="single"/>
               </w:rPr>
-              <w:t xml:space="preserve">Step </w:t>
-            </w:r>
+              <w:t>Step</w:t>
+            </w:r>
+            <w:proofErr w:type="gramStart"/>
             <w:r>
               <w:rPr>
                 <w:b/>
                 <w:bCs/>
                 <w:u w:val="single"/>
               </w:rPr>
-              <w:t>2</w:t>
+              <w:t>1</w:t>
+            </w:r>
+            <w:r>
+              <w:rPr>
+                <w:rFonts w:ascii="Segoe UI" w:hAnsi="Segoe UI" w:cs="Segoe UI"/>
+                <w:color w:val="374151"/>
+                <w:shd w:val="clear" w:color="auto" w:fill="F7F7F8"/>
+              </w:rPr>
+              <w:t xml:space="preserve"> :</w:t>
+            </w:r>
+            <w:proofErr w:type="gramEnd"/>
+            <w:r>
+              <w:rPr>
+                <w:rFonts w:ascii="Segoe UI" w:hAnsi="Segoe UI" w:cs="Segoe UI"/>
+                <w:color w:val="374151"/>
+                <w:shd w:val="clear" w:color="auto" w:fill="F7F7F8"/>
+              </w:rPr>
+              <w:t xml:space="preserve"> call login use Case</w:t>
+            </w:r>
+          </w:p>
+          <w:p>
+            <w:pPr>
+              <w:rPr>
+                <w:rFonts w:ascii="Segoe UI" w:hAnsi="Segoe UI" w:cs="Segoe UI"/>
+                <w:color w:val="374151"/>
+                <w:shd w:val="clear" w:color="auto" w:fill="F7F7F8"/>
+              </w:rPr>
+            </w:pPr>
+            <w:r>
+              <w:rPr>
+                <w:b/>
+                <w:bCs/>
+                <w:u w:val="single"/>
+              </w:rPr>
+              <w:t>Step</w:t>
+            </w:r>
+            <w:proofErr w:type="gramStart"/>
+            <w:r>
+              <w:rPr>
+                <w:b/>
+                <w:bCs/>
+                <w:u w:val="single"/>
+              </w:rPr>
+              <w:t>2 :</w:t>
+            </w:r>
+            <w:proofErr w:type="gramEnd"/>
+            <w:r>
+              <w:rPr>
+                <w:b/>
+                <w:bCs/>
+                <w:u w:val="single"/>
+              </w:rPr>
+              <w:t xml:space="preserve"> </w:t>
+            </w:r>
+            <w:r>
+              <w:t>go to the feedback section</w:t>
+            </w:r>
+          </w:p>
+          <w:p>
+            <w:r>
+              <w:rPr>
+                <w:b/>
+                <w:bCs/>
+                <w:u w:val="single"/>
+              </w:rPr>
+              <w:t>Step</w:t>
+            </w:r>
+            <w:r>
+              <w:rPr>
+                <w:b/>
+                <w:bCs/>
+                <w:u w:val="single"/>
+              </w:rPr>
+              <w:t>4</w:t>
             </w:r>
             <w:r>
               <w:rPr>
@@ -35098,15 +36845,7 @@
                 <w:bCs/>
                 <w:u w:val="single"/>
               </w:rPr>
-              <w:t>1</w:t>
-            </w:r>
-            <w:r>
-              <w:rPr>
-                <w:b/>
-                <w:bCs/>
-                <w:u w:val="single"/>
-              </w:rPr>
-              <w:t>:</w:t>
+              <w:t>3:</w:t>
             </w:r>
             <w:r>
               <w:t xml:space="preserve"> </w:t>
@@ -35225,13 +36964,47 @@
                 <w:szCs w:val="32"/>
               </w:rPr>
             </w:pPr>
+            <w:proofErr w:type="gramStart"/>
             <w:r>
               <w:rPr>
                 <w:color w:val="000000" w:themeColor="dark1"/>
                 <w:sz w:val="32"/>
                 <w:szCs w:val="32"/>
               </w:rPr>
-              <w:t>Alternate Courses:</w:t>
+              <w:t xml:space="preserve">Alternate </w:t>
+            </w:r>
+            <w:r>
+              <w:rPr>
+                <w:color w:val="000000" w:themeColor="dark1"/>
+                <w:sz w:val="32"/>
+                <w:szCs w:val="32"/>
+              </w:rPr>
+              <w:t xml:space="preserve"> </w:t>
+            </w:r>
+            <w:r>
+              <w:rPr>
+                <w:color w:val="000000" w:themeColor="dark1"/>
+                <w:sz w:val="32"/>
+                <w:szCs w:val="32"/>
+              </w:rPr>
+              <w:t>Events</w:t>
+            </w:r>
+            <w:proofErr w:type="gramEnd"/>
+            <w:r>
+              <w:rPr>
+                <w:color w:val="000000" w:themeColor="dark1"/>
+                <w:sz w:val="32"/>
+                <w:szCs w:val="32"/>
+              </w:rPr>
+              <w:t xml:space="preserve"> </w:t>
+            </w:r>
+            <w:r>
+              <w:rPr>
+                <w:color w:val="000000" w:themeColor="dark1"/>
+                <w:sz w:val="32"/>
+                <w:szCs w:val="32"/>
+              </w:rPr>
+              <w:t>:</w:t>
             </w:r>
           </w:p>
         </w:tc>
@@ -35397,28 +37170,11 @@
             <w:gridSpan w:val="2"/>
           </w:tcPr>
           <w:p>
-            <w:r>
-              <w:t>- The user is successfully logged into the System.</w:t>
-            </w:r>
-          </w:p>
-          <w:p>
-            <w:r>
-              <w:t>- The feedback System can handle various types of feedback.</w:t>
-            </w:r>
-          </w:p>
-          <w:p>
-            <w:r>
-              <w:t>- The feedback form includes validation and error handling.</w:t>
-            </w:r>
-          </w:p>
-          <w:p>
-            <w:r>
-              <w:t>- Users have the ability to modify or delete their feedback if needed.</w:t>
-            </w:r>
-          </w:p>
-          <w:p>
-            <w:r>
-              <w:t>- Feedback comments, ratings, and details are accurately stored.</w:t>
+            <w:pPr>
+              <w:jc w:val="center"/>
+            </w:pPr>
+            <w:r>
+              <w:t>NULL</w:t>
             </w:r>
           </w:p>
         </w:tc>
@@ -35790,13 +37546,47 @@
                 <w:szCs w:val="32"/>
               </w:rPr>
             </w:pPr>
+            <w:proofErr w:type="gramStart"/>
             <w:r>
               <w:rPr>
                 <w:color w:val="000000" w:themeColor="dark1"/>
                 <w:sz w:val="32"/>
                 <w:szCs w:val="32"/>
               </w:rPr>
-              <w:t>Typical Course of Events:</w:t>
+              <w:t xml:space="preserve">Typical </w:t>
+            </w:r>
+            <w:r>
+              <w:rPr>
+                <w:color w:val="000000" w:themeColor="dark1"/>
+                <w:sz w:val="32"/>
+                <w:szCs w:val="32"/>
+              </w:rPr>
+              <w:t xml:space="preserve"> </w:t>
+            </w:r>
+            <w:r>
+              <w:rPr>
+                <w:color w:val="000000" w:themeColor="dark1"/>
+                <w:sz w:val="32"/>
+                <w:szCs w:val="32"/>
+              </w:rPr>
+              <w:t>Events</w:t>
+            </w:r>
+            <w:proofErr w:type="gramEnd"/>
+            <w:r>
+              <w:rPr>
+                <w:color w:val="000000" w:themeColor="dark1"/>
+                <w:sz w:val="32"/>
+                <w:szCs w:val="32"/>
+              </w:rPr>
+              <w:t xml:space="preserve"> </w:t>
+            </w:r>
+            <w:r>
+              <w:rPr>
+                <w:color w:val="000000" w:themeColor="dark1"/>
+                <w:sz w:val="32"/>
+                <w:szCs w:val="32"/>
+              </w:rPr>
+              <w:t>:</w:t>
             </w:r>
           </w:p>
         </w:tc>
@@ -35899,13 +37689,7 @@
               <w:t xml:space="preserve"> </w:t>
             </w:r>
             <w:r>
-              <w:t>student</w:t>
-            </w:r>
-            <w:r>
-              <w:t xml:space="preserve"> or denator</w:t>
-            </w:r>
-            <w:r>
-              <w:t xml:space="preserve"> navigates to the "Chat with Moderator" section.</w:t>
+              <w:t xml:space="preserve">call login use case to sign in </w:t>
             </w:r>
           </w:p>
           <w:p>
@@ -35917,13 +37701,14 @@
               </w:rPr>
               <w:t xml:space="preserve">Step </w:t>
             </w:r>
+            <w:proofErr w:type="gramStart"/>
             <w:r>
               <w:rPr>
                 <w:b/>
                 <w:bCs/>
                 <w:u w:val="single"/>
               </w:rPr>
-              <w:t>3</w:t>
+              <w:t xml:space="preserve">3 </w:t>
             </w:r>
             <w:r>
               <w:rPr>
@@ -35933,27 +37718,23 @@
               </w:rPr>
               <w:t>:</w:t>
             </w:r>
-            <w:r>
-              <w:t xml:space="preserve"> </w:t>
-            </w:r>
-            <w:r>
-              <w:t xml:space="preserve">student </w:t>
-            </w:r>
-            <w:r>
-              <w:t>or denator i</w:t>
-            </w:r>
-            <w:r>
-              <w:t>nitiates a chat request and provides a brief description of their issue or query.</w:t>
-            </w:r>
-          </w:p>
-          <w:p>
-            <w:pPr>
+            <w:proofErr w:type="gramEnd"/>
+            <w:r>
               <w:rPr>
                 <w:b/>
                 <w:bCs/>
                 <w:u w:val="single"/>
               </w:rPr>
-            </w:pPr>
+              <w:t xml:space="preserve"> </w:t>
+            </w:r>
+            <w:r>
+              <w:t>any user</w:t>
+            </w:r>
+            <w:r>
+              <w:t xml:space="preserve"> navigates to the "Chat with Moderator" section.</w:t>
+            </w:r>
+          </w:p>
+          <w:p>
             <w:r>
               <w:rPr>
                 <w:b/>
@@ -35968,7 +37749,7 @@
                 <w:bCs/>
                 <w:u w:val="single"/>
               </w:rPr>
-              <w:t>5</w:t>
+              <w:t>4</w:t>
             </w:r>
             <w:r>
               <w:rPr>
@@ -35982,7 +37763,13 @@
               <w:t xml:space="preserve"> </w:t>
             </w:r>
             <w:r>
-              <w:t>A moderator accepts the chat request.</w:t>
+              <w:t>any user</w:t>
+            </w:r>
+            <w:r>
+              <w:t xml:space="preserve"> i</w:t>
+            </w:r>
+            <w:r>
+              <w:t>nitiates a chat request and provides a brief description of their issue or query.</w:t>
             </w:r>
           </w:p>
           <w:p>
@@ -35999,19 +37786,85 @@
                 <w:bCs/>
                 <w:u w:val="single"/>
               </w:rPr>
-              <w:t>Step 6:</w:t>
-            </w:r>
-            <w:r>
-              <w:t xml:space="preserve"> (</w:t>
-            </w:r>
-            <w:r>
-              <w:t>student</w:t>
-            </w:r>
-            <w:r>
-              <w:t xml:space="preserve"> or denator)</w:t>
-            </w:r>
-            <w:r>
-              <w:t xml:space="preserve"> and moderator engage in the chat conversation to address the issue or query</w:t>
+              <w:t xml:space="preserve">Step </w:t>
+            </w:r>
+            <w:r>
+              <w:rPr>
+                <w:b/>
+                <w:bCs/>
+                <w:u w:val="single"/>
+              </w:rPr>
+              <w:t>6</w:t>
+            </w:r>
+            <w:r>
+              <w:rPr>
+                <w:b/>
+                <w:bCs/>
+                <w:u w:val="single"/>
+              </w:rPr>
+              <w:t>:</w:t>
+            </w:r>
+            <w:r>
+              <w:t xml:space="preserve"> </w:t>
+            </w:r>
+            <w:r>
+              <w:t xml:space="preserve">A </w:t>
+            </w:r>
+            <w:r>
+              <w:t xml:space="preserve">user </w:t>
+            </w:r>
+            <w:r>
+              <w:t>accepts the chat request.</w:t>
+            </w:r>
+          </w:p>
+          <w:p>
+            <w:pPr>
+              <w:rPr>
+                <w:b/>
+                <w:bCs/>
+                <w:u w:val="single"/>
+              </w:rPr>
+            </w:pPr>
+            <w:r>
+              <w:rPr>
+                <w:b/>
+                <w:bCs/>
+                <w:u w:val="single"/>
+              </w:rPr>
+              <w:t xml:space="preserve">Step </w:t>
+            </w:r>
+            <w:r>
+              <w:rPr>
+                <w:b/>
+                <w:bCs/>
+                <w:u w:val="single"/>
+              </w:rPr>
+              <w:t>8</w:t>
+            </w:r>
+            <w:r>
+              <w:rPr>
+                <w:b/>
+                <w:bCs/>
+                <w:u w:val="single"/>
+              </w:rPr>
+              <w:t>:</w:t>
+            </w:r>
+            <w:r>
+              <w:t xml:space="preserve"> </w:t>
+            </w:r>
+            <w:r>
+              <w:t>any user</w:t>
+            </w:r>
+            <w:r>
+              <w:t xml:space="preserve"> </w:t>
+            </w:r>
+            <w:proofErr w:type="gramStart"/>
+            <w:r>
+              <w:t>engage</w:t>
+            </w:r>
+            <w:proofErr w:type="gramEnd"/>
+            <w:r>
+              <w:t xml:space="preserve"> in the chat conversation to address the issue or query</w:t>
             </w:r>
           </w:p>
           <w:p>
@@ -36050,7 +37903,7 @@
                 <w:bCs/>
                 <w:u w:val="single"/>
               </w:rPr>
-              <w:t>2</w:t>
+              <w:t>4</w:t>
             </w:r>
             <w:r>
               <w:rPr>
@@ -36087,26 +37940,15 @@
                 <w:bCs/>
                 <w:u w:val="single"/>
               </w:rPr>
-              <w:t xml:space="preserve">Step 4: </w:t>
-            </w:r>
-            <w:r>
-              <w:t xml:space="preserve">The </w:t>
-            </w:r>
-            <w:r>
-              <w:t>System</w:t>
-            </w:r>
-            <w:r>
-              <w:t xml:space="preserve"> notifies the available moderators of the chat request.</w:t>
-            </w:r>
-          </w:p>
-          <w:p>
+              <w:t xml:space="preserve">Step </w:t>
+            </w:r>
             <w:r>
               <w:rPr>
                 <w:b/>
                 <w:bCs/>
                 <w:u w:val="single"/>
               </w:rPr>
-              <w:t>Step 7:</w:t>
+              <w:t>5</w:t>
             </w:r>
             <w:r>
               <w:rPr>
@@ -36114,7 +37956,7 @@
                 <w:bCs/>
                 <w:u w:val="single"/>
               </w:rPr>
-              <w:t xml:space="preserve"> </w:t>
+              <w:t xml:space="preserve">: </w:t>
             </w:r>
             <w:r>
               <w:t xml:space="preserve">The </w:t>
@@ -36123,7 +37965,18 @@
               <w:t>System</w:t>
             </w:r>
             <w:r>
-              <w:t xml:space="preserve"> facilitates the chat conversation and stores the chat history.</w:t>
+              <w:t xml:space="preserve"> notifies the available </w:t>
+            </w:r>
+            <w:proofErr w:type="spellStart"/>
+            <w:r>
+              <w:t>user</w:t>
+            </w:r>
+            <w:r>
+              <w:t>of</w:t>
+            </w:r>
+            <w:proofErr w:type="spellEnd"/>
+            <w:r>
+              <w:t xml:space="preserve"> the chat request.</w:t>
             </w:r>
           </w:p>
           <w:p>
@@ -36133,7 +37986,50 @@
                 <w:bCs/>
                 <w:u w:val="single"/>
               </w:rPr>
-              <w:t>Step 8:</w:t>
+              <w:t>Step 7:</w:t>
+            </w:r>
+            <w:r>
+              <w:rPr>
+                <w:b/>
+                <w:bCs/>
+                <w:u w:val="single"/>
+              </w:rPr>
+              <w:t xml:space="preserve"> </w:t>
+            </w:r>
+            <w:r>
+              <w:t xml:space="preserve">The </w:t>
+            </w:r>
+            <w:r>
+              <w:t>System</w:t>
+            </w:r>
+            <w:r>
+              <w:t xml:space="preserve"> facilitates the chat conversation and stores the chat history.</w:t>
+            </w:r>
+          </w:p>
+          <w:p>
+            <w:r>
+              <w:rPr>
+                <w:b/>
+                <w:bCs/>
+                <w:u w:val="single"/>
+              </w:rPr>
+              <w:t xml:space="preserve">Step </w:t>
+            </w:r>
+            <w:r>
+              <w:rPr>
+                <w:b/>
+                <w:bCs/>
+                <w:u w:val="single"/>
+              </w:rPr>
+              <w:t>7</w:t>
+            </w:r>
+            <w:r>
+              <w:rPr>
+                <w:b/>
+                <w:bCs/>
+                <w:u w:val="single"/>
+              </w:rPr>
+              <w:t>:</w:t>
             </w:r>
             <w:r>
               <w:t xml:space="preserve"> </w:t>
@@ -36174,13 +38070,47 @@
                 <w:szCs w:val="32"/>
               </w:rPr>
             </w:pPr>
+            <w:proofErr w:type="gramStart"/>
             <w:r>
               <w:rPr>
                 <w:color w:val="000000" w:themeColor="dark1"/>
                 <w:sz w:val="32"/>
                 <w:szCs w:val="32"/>
               </w:rPr>
-              <w:t>Alternate Courses:</w:t>
+              <w:t xml:space="preserve">Alternate </w:t>
+            </w:r>
+            <w:r>
+              <w:rPr>
+                <w:color w:val="000000" w:themeColor="dark1"/>
+                <w:sz w:val="32"/>
+                <w:szCs w:val="32"/>
+              </w:rPr>
+              <w:t xml:space="preserve"> </w:t>
+            </w:r>
+            <w:r>
+              <w:rPr>
+                <w:color w:val="000000" w:themeColor="dark1"/>
+                <w:sz w:val="32"/>
+                <w:szCs w:val="32"/>
+              </w:rPr>
+              <w:t>Events</w:t>
+            </w:r>
+            <w:proofErr w:type="gramEnd"/>
+            <w:r>
+              <w:rPr>
+                <w:color w:val="000000" w:themeColor="dark1"/>
+                <w:sz w:val="32"/>
+                <w:szCs w:val="32"/>
+              </w:rPr>
+              <w:t xml:space="preserve"> </w:t>
+            </w:r>
+            <w:r>
+              <w:rPr>
+                <w:color w:val="000000" w:themeColor="dark1"/>
+                <w:sz w:val="32"/>
+                <w:szCs w:val="32"/>
+              </w:rPr>
+              <w:t>:</w:t>
             </w:r>
           </w:p>
         </w:tc>
@@ -36340,23 +38270,11 @@
             <w:gridSpan w:val="2"/>
           </w:tcPr>
           <w:p>
-            <w:r>
-              <w:t>- The users are successfully logged into the System.</w:t>
-            </w:r>
-          </w:p>
-          <w:p>
-            <w:r>
-              <w:t>- Moderators are available to handle chat requests.</w:t>
-            </w:r>
-          </w:p>
-          <w:p>
-            <w:r>
-              <w:t>- The System can facilitate real-time chat communication.</w:t>
-            </w:r>
-          </w:p>
-          <w:p>
-            <w:r>
-              <w:t>- The chat conversation is recorded for quality and reference purposes.</w:t>
+            <w:pPr>
+              <w:jc w:val="center"/>
+            </w:pPr>
+            <w:r>
+              <w:t>NULL</w:t>
             </w:r>
           </w:p>
         </w:tc>
@@ -39411,24 +41329,33 @@
       </w:pPr>
       <w:r>
         <w:rPr>
+          <w:sz w:val="28"/>
+          <w:szCs w:val="28"/>
+        </w:rPr>
+        <w:t>A class diagram in the Unified Modeling Language (UML) is a type of static structure diagram that describes the structure of a system by showing the system's classes, their attributes, operations (or methods), and the relationships among objects.</w:t>
+      </w:r>
+    </w:p>
+    <w:p>
+      <w:pPr>
+        <w:jc w:val="center"/>
+        <w:rPr>
+          <w:color w:val="7030A0"/>
+          <w:sz w:val="28"/>
+          <w:szCs w:val="28"/>
+        </w:rPr>
+      </w:pPr>
+      <w:r>
+        <w:rPr>
           <w:noProof/>
           <w:color w:val="7030A0"/>
           <w:sz w:val="28"/>
           <w:szCs w:val="28"/>
         </w:rPr>
         <w:drawing>
-          <wp:anchor distT="0" distB="0" distL="114300" distR="114300" simplePos="0" relativeHeight="251817984" behindDoc="0" locked="0" layoutInCell="1" allowOverlap="1" wp14:anchorId="6560E249" wp14:editId="645C2332">
-            <wp:simplePos x="0" y="0"/>
-            <wp:positionH relativeFrom="margin">
-              <wp:posOffset>180975</wp:posOffset>
-            </wp:positionH>
-            <wp:positionV relativeFrom="margin">
-              <wp:posOffset>1524000</wp:posOffset>
-            </wp:positionV>
-            <wp:extent cx="5943600" cy="4347210"/>
-            <wp:effectExtent l="0" t="0" r="0" b="0"/>
-            <wp:wrapSquare wrapText="bothSides"/>
-            <wp:docPr id="535167560" name="Picture 2"/>
+          <wp:inline distT="0" distB="0" distL="0" distR="0" wp14:anchorId="68E4E66C" wp14:editId="158BA9AA">
+            <wp:extent cx="5943600" cy="4665345"/>
+            <wp:effectExtent l="0" t="0" r="0" b="1905"/>
+            <wp:docPr id="1604482823" name="Picture 1"/>
             <wp:cNvGraphicFramePr>
               <a:graphicFrameLocks xmlns:a="http://schemas.openxmlformats.org/drawingml/2006/main" noChangeAspect="1"/>
             </wp:cNvGraphicFramePr>
@@ -39436,7 +41363,7 @@
               <a:graphicData uri="http://schemas.openxmlformats.org/drawingml/2006/picture">
                 <pic:pic xmlns:pic="http://schemas.openxmlformats.org/drawingml/2006/picture">
                   <pic:nvPicPr>
-                    <pic:cNvPr id="535167560" name="Picture 535167560"/>
+                    <pic:cNvPr id="1604482823" name="Picture 1604482823"/>
                     <pic:cNvPicPr/>
                   </pic:nvPicPr>
                   <pic:blipFill>
@@ -39454,7 +41381,7 @@
                   <pic:spPr>
                     <a:xfrm>
                       <a:off x="0" y="0"/>
-                      <a:ext cx="5943600" cy="4347210"/>
+                      <a:ext cx="5943600" cy="4665345"/>
                     </a:xfrm>
                     <a:prstGeom prst="rect">
                       <a:avLst/>
@@ -39463,19 +41390,13 @@
                 </pic:pic>
               </a:graphicData>
             </a:graphic>
-          </wp:anchor>
+          </wp:inline>
         </w:drawing>
       </w:r>
-      <w:r>
-        <w:rPr>
-          <w:sz w:val="28"/>
-          <w:szCs w:val="28"/>
-        </w:rPr>
-        <w:t>A class diagram in the Unified Modeling Language (UML) is a type of static structure diagram that describes the structure of a system by showing the system's classes, their attributes, operations (or methods), and the relationships among objects.</w:t>
-      </w:r>
-    </w:p>
-    <w:p>
-      <w:pPr>
+    </w:p>
+    <w:p>
+      <w:pPr>
+        <w:jc w:val="center"/>
         <w:rPr>
           <w:color w:val="7030A0"/>
           <w:sz w:val="28"/>
@@ -39592,7 +41513,6 @@
           <w:sz w:val="32"/>
           <w:szCs w:val="32"/>
         </w:rPr>
-        <w:lastRenderedPageBreak/>
         <w:t xml:space="preserve">4.4 Data </w:t>
       </w:r>
       <w:proofErr w:type="gramStart"/>
@@ -40648,56 +42568,56 @@
         <v:path o:extrusionok="f" gradientshapeok="t" o:connecttype="rect"/>
         <o:lock v:ext="edit" aspectratio="t"/>
       </v:shapetype>
-      <v:shape id="_x0000_i1178" type="#_x0000_t75" style="width:383.95pt;height:383.95pt" o:bullet="t">
+      <v:shape id="_x0000_i1138" type="#_x0000_t75" style="width:383.95pt;height:383.95pt" o:bullet="t">
         <v:imagedata r:id="rId1" o:title="coding"/>
       </v:shape>
     </w:pict>
   </w:numPicBullet>
   <w:numPicBullet w:numPicBulletId="1">
     <w:pict>
-      <v:shape id="_x0000_i1179" type="#_x0000_t75" style="width:383.95pt;height:383.95pt" o:bullet="t">
+      <v:shape id="_x0000_i1139" type="#_x0000_t75" style="width:383.95pt;height:383.95pt" o:bullet="t">
         <v:imagedata r:id="rId2" o:title="website"/>
       </v:shape>
     </w:pict>
   </w:numPicBullet>
   <w:numPicBullet w:numPicBulletId="2">
     <w:pict>
-      <v:shape id="_x0000_i1180" type="#_x0000_t75" style="width:409.65pt;height:409.65pt" o:bullet="t">
+      <v:shape id="_x0000_i1140" type="#_x0000_t75" style="width:409.65pt;height:409.65pt" o:bullet="t">
         <v:imagedata r:id="rId3" o:title="python"/>
       </v:shape>
     </w:pict>
   </w:numPicBullet>
   <w:numPicBullet w:numPicBulletId="3">
     <w:pict>
-      <v:shape id="_x0000_i1181" type="#_x0000_t75" style="width:383.95pt;height:383.95pt" o:bullet="t">
+      <v:shape id="_x0000_i1141" type="#_x0000_t75" style="width:383.95pt;height:383.95pt" o:bullet="t">
         <v:imagedata r:id="rId4" o:title="c-sharp"/>
       </v:shape>
     </w:pict>
   </w:numPicBullet>
   <w:numPicBullet w:numPicBulletId="4">
     <w:pict>
-      <v:shape id="_x0000_i1182" type="#_x0000_t75" style="width:171.15pt;height:165.75pt" o:bullet="t">
+      <v:shape id="_x0000_i1142" type="#_x0000_t75" style="width:171pt;height:165.75pt" o:bullet="t">
         <v:imagedata r:id="rId5" o:title="images"/>
       </v:shape>
     </w:pict>
   </w:numPicBullet>
   <w:numPicBullet w:numPicBulletId="5">
     <w:pict>
-      <v:shape id="_x0000_i1183" type="#_x0000_t75" style="width:799.9pt;height:599.95pt" o:bullet="t">
+      <v:shape id="_x0000_i1143" type="#_x0000_t75" style="width:799.9pt;height:599.95pt" o:bullet="t">
         <v:imagedata r:id="rId6" o:title="figma"/>
       </v:shape>
     </w:pict>
   </w:numPicBullet>
   <w:numPicBullet w:numPicBulletId="6">
     <w:pict>
-      <v:shape id="_x0000_i1184" type="#_x0000_t75" style="width:384.05pt;height:384.05pt" o:bullet="t">
+      <v:shape id="_x0000_i1144" type="#_x0000_t75" style="width:384.05pt;height:384.05pt" o:bullet="t">
         <v:imagedata r:id="rId7" o:title="exploration"/>
       </v:shape>
     </w:pict>
   </w:numPicBullet>
   <w:numPicBullet w:numPicBulletId="7">
     <w:pict>
-      <v:shape id="_x0000_i1185" type="#_x0000_t75" style="width:240pt;height:234pt" o:bullet="t">
+      <v:shape id="_x0000_i1145" type="#_x0000_t75" style="width:240pt;height:234pt" o:bullet="t">
         <v:imagedata r:id="rId8" o:title="sql-server-icon-png-8"/>
       </v:shape>
     </w:pict>
@@ -45043,43 +46963,43 @@
       </w:rPr>
     </w:lvl>
   </w:abstractNum>
-  <w:num w:numId="1" w16cid:durableId="1852142718">
+  <w:num w:numId="1" w16cid:durableId="1171486209">
     <w:abstractNumId w:val="8"/>
   </w:num>
-  <w:num w:numId="2" w16cid:durableId="1536775271">
+  <w:num w:numId="2" w16cid:durableId="2044166134">
     <w:abstractNumId w:val="12"/>
   </w:num>
-  <w:num w:numId="3" w16cid:durableId="235014337">
+  <w:num w:numId="3" w16cid:durableId="559290849">
     <w:abstractNumId w:val="35"/>
   </w:num>
-  <w:num w:numId="4" w16cid:durableId="233246288">
+  <w:num w:numId="4" w16cid:durableId="1416704817">
     <w:abstractNumId w:val="4"/>
   </w:num>
-  <w:num w:numId="5" w16cid:durableId="105004330">
+  <w:num w:numId="5" w16cid:durableId="1312908852">
     <w:abstractNumId w:val="22"/>
   </w:num>
-  <w:num w:numId="6" w16cid:durableId="1507481442">
+  <w:num w:numId="6" w16cid:durableId="489836124">
     <w:abstractNumId w:val="28"/>
   </w:num>
-  <w:num w:numId="7" w16cid:durableId="1868517755">
+  <w:num w:numId="7" w16cid:durableId="1107696935">
     <w:abstractNumId w:val="1"/>
   </w:num>
-  <w:num w:numId="8" w16cid:durableId="1365908140">
+  <w:num w:numId="8" w16cid:durableId="220750739">
     <w:abstractNumId w:val="10"/>
   </w:num>
-  <w:num w:numId="9" w16cid:durableId="1881164690">
+  <w:num w:numId="9" w16cid:durableId="1967657134">
     <w:abstractNumId w:val="11"/>
   </w:num>
-  <w:num w:numId="10" w16cid:durableId="1329674685">
+  <w:num w:numId="10" w16cid:durableId="1271274840">
     <w:abstractNumId w:val="19"/>
   </w:num>
-  <w:num w:numId="11" w16cid:durableId="216359564">
+  <w:num w:numId="11" w16cid:durableId="724791509">
     <w:abstractNumId w:val="30"/>
   </w:num>
-  <w:num w:numId="12" w16cid:durableId="550193924">
+  <w:num w:numId="12" w16cid:durableId="1418483713">
     <w:abstractNumId w:val="31"/>
   </w:num>
-  <w:num w:numId="13" w16cid:durableId="606350861">
+  <w:num w:numId="13" w16cid:durableId="1981302295">
     <w:abstractNumId w:val="8"/>
     <w:lvlOverride w:ilvl="0">
       <w:startOverride w:val="1"/>
@@ -45088,37 +47008,37 @@
       <w:startOverride w:val="5"/>
     </w:lvlOverride>
   </w:num>
-  <w:num w:numId="14" w16cid:durableId="1976137048">
+  <w:num w:numId="14" w16cid:durableId="1957178702">
     <w:abstractNumId w:val="17"/>
   </w:num>
-  <w:num w:numId="15" w16cid:durableId="1817643174">
+  <w:num w:numId="15" w16cid:durableId="1129780973">
     <w:abstractNumId w:val="9"/>
   </w:num>
-  <w:num w:numId="16" w16cid:durableId="145827098">
+  <w:num w:numId="16" w16cid:durableId="1684088175">
     <w:abstractNumId w:val="18"/>
   </w:num>
-  <w:num w:numId="17" w16cid:durableId="456946180">
+  <w:num w:numId="17" w16cid:durableId="90395124">
     <w:abstractNumId w:val="23"/>
   </w:num>
-  <w:num w:numId="18" w16cid:durableId="1695839031">
+  <w:num w:numId="18" w16cid:durableId="798105101">
     <w:abstractNumId w:val="16"/>
   </w:num>
-  <w:num w:numId="19" w16cid:durableId="998119669">
+  <w:num w:numId="19" w16cid:durableId="1238975940">
     <w:abstractNumId w:val="13"/>
   </w:num>
-  <w:num w:numId="20" w16cid:durableId="271403094">
+  <w:num w:numId="20" w16cid:durableId="1352493807">
     <w:abstractNumId w:val="6"/>
   </w:num>
-  <w:num w:numId="21" w16cid:durableId="942035995">
+  <w:num w:numId="21" w16cid:durableId="1392196603">
     <w:abstractNumId w:val="32"/>
   </w:num>
-  <w:num w:numId="22" w16cid:durableId="1477651403">
+  <w:num w:numId="22" w16cid:durableId="215287909">
     <w:abstractNumId w:val="26"/>
   </w:num>
-  <w:num w:numId="23" w16cid:durableId="123936100">
+  <w:num w:numId="23" w16cid:durableId="1819764791">
     <w:abstractNumId w:val="25"/>
   </w:num>
-  <w:num w:numId="24" w16cid:durableId="833761770">
+  <w:num w:numId="24" w16cid:durableId="178739107">
     <w:abstractNumId w:val="8"/>
     <w:lvlOverride w:ilvl="0">
       <w:startOverride w:val="1"/>
@@ -45148,46 +47068,46 @@
       <w:startOverride w:val="1"/>
     </w:lvlOverride>
   </w:num>
-  <w:num w:numId="25" w16cid:durableId="1394155386">
+  <w:num w:numId="25" w16cid:durableId="1256279480">
     <w:abstractNumId w:val="15"/>
   </w:num>
-  <w:num w:numId="26" w16cid:durableId="1300378672">
+  <w:num w:numId="26" w16cid:durableId="2133550172">
     <w:abstractNumId w:val="7"/>
   </w:num>
-  <w:num w:numId="27" w16cid:durableId="1451170096">
+  <w:num w:numId="27" w16cid:durableId="1427507025">
     <w:abstractNumId w:val="21"/>
   </w:num>
-  <w:num w:numId="28" w16cid:durableId="1051999563">
+  <w:num w:numId="28" w16cid:durableId="1733037716">
     <w:abstractNumId w:val="20"/>
   </w:num>
-  <w:num w:numId="29" w16cid:durableId="1998529890">
+  <w:num w:numId="29" w16cid:durableId="594752012">
     <w:abstractNumId w:val="33"/>
   </w:num>
-  <w:num w:numId="30" w16cid:durableId="1519927658">
+  <w:num w:numId="30" w16cid:durableId="348066300">
     <w:abstractNumId w:val="29"/>
   </w:num>
-  <w:num w:numId="31" w16cid:durableId="1495149342">
+  <w:num w:numId="31" w16cid:durableId="2114209387">
     <w:abstractNumId w:val="5"/>
   </w:num>
-  <w:num w:numId="32" w16cid:durableId="782923259">
+  <w:num w:numId="32" w16cid:durableId="1656648084">
     <w:abstractNumId w:val="27"/>
   </w:num>
-  <w:num w:numId="33" w16cid:durableId="318776026">
+  <w:num w:numId="33" w16cid:durableId="1049187508">
     <w:abstractNumId w:val="3"/>
   </w:num>
-  <w:num w:numId="34" w16cid:durableId="1874074168">
+  <w:num w:numId="34" w16cid:durableId="283117106">
     <w:abstractNumId w:val="24"/>
   </w:num>
-  <w:num w:numId="35" w16cid:durableId="1552383273">
+  <w:num w:numId="35" w16cid:durableId="1771196391">
     <w:abstractNumId w:val="14"/>
   </w:num>
-  <w:num w:numId="36" w16cid:durableId="1082944216">
+  <w:num w:numId="36" w16cid:durableId="747339056">
     <w:abstractNumId w:val="34"/>
   </w:num>
-  <w:num w:numId="37" w16cid:durableId="1846169614">
+  <w:num w:numId="37" w16cid:durableId="1428574524">
     <w:abstractNumId w:val="0"/>
   </w:num>
-  <w:num w:numId="38" w16cid:durableId="1907573512">
+  <w:num w:numId="38" w16cid:durableId="1609584577">
     <w:abstractNumId w:val="2"/>
   </w:num>
   <w:numIdMacAtCleanup w:val="35"/>
@@ -45592,7 +47512,7 @@
   <w:style w:type="paragraph" w:default="1" w:styleId="Normal">
     <w:name w:val="Normal"/>
     <w:qFormat/>
-    <w:rsid w:val="00B97424"/>
+    <w:rsid w:val="0002700F"/>
     <w:pPr>
       <w:spacing w:after="120" w:line="276" w:lineRule="auto"/>
     </w:pPr>

</xml_diff>